<commit_message>
đổi đề tài, vẽ lại system
</commit_message>
<xml_diff>
--- a/NguyenDucCongSong_21130448_21130467.docx
+++ b/NguyenDucCongSong_21130448_21130467.docx
@@ -402,47 +402,103 @@
           <w:sz w:val="22"/>
           <w:szCs w:val="22"/>
         </w:rPr>
-        <w:t>Nghiên cứu mô hình ngôn ngữ lớn(Large Language Models) để xây dựng hệ thống chatbot truy vấn tài liệu hỗ trợ kỹ thuật</w:t>
-      </w:r>
-      <w:r>
-        <w:rPr>
-          <w:rFonts w:cs="Arial"/>
-          <w:sz w:val="22"/>
-          <w:szCs w:val="22"/>
-        </w:rPr>
-        <w:t xml:space="preserve">, </w:t>
-      </w:r>
-      <w:r>
-        <w:rPr>
-          <w:rFonts w:cs="Arial"/>
-          <w:sz w:val="22"/>
-          <w:szCs w:val="22"/>
-        </w:rPr>
-        <w:t>FAQ</w:t>
-      </w:r>
-      <w:r>
-        <w:rPr>
-          <w:rFonts w:cs="Arial"/>
-          <w:sz w:val="22"/>
-          <w:szCs w:val="22"/>
-        </w:rPr>
-        <w:t xml:space="preserve"> để hỗ trợ khách hàng</w:t>
-      </w:r>
-      <w:r>
-        <w:rPr>
-          <w:rFonts w:cs="Arial"/>
-          <w:sz w:val="22"/>
-          <w:szCs w:val="22"/>
-        </w:rPr>
-        <w:t xml:space="preserve"> dành</w:t>
-      </w:r>
-      <w:r>
-        <w:rPr>
-          <w:rFonts w:cs="Arial"/>
-          <w:sz w:val="22"/>
-          <w:szCs w:val="22"/>
-        </w:rPr>
-        <w:t xml:space="preserve"> cho tiếng việt.</w:t>
+        <w:t>P</w:t>
+      </w:r>
+      <w:r>
+        <w:rPr>
+          <w:rFonts w:cs="Arial"/>
+          <w:sz w:val="22"/>
+          <w:szCs w:val="22"/>
+        </w:rPr>
+        <w:t xml:space="preserve">hát triển hệ thống </w:t>
+      </w:r>
+      <w:r>
+        <w:rPr>
+          <w:rFonts w:cs="Arial"/>
+          <w:sz w:val="22"/>
+          <w:szCs w:val="22"/>
+        </w:rPr>
+        <w:t xml:space="preserve">kết hợp </w:t>
+      </w:r>
+      <w:r>
+        <w:rPr>
+          <w:rFonts w:cs="Arial"/>
+          <w:sz w:val="22"/>
+          <w:szCs w:val="22"/>
+        </w:rPr>
+        <w:t>giữa</w:t>
+      </w:r>
+      <w:r>
+        <w:rPr>
+          <w:rFonts w:cs="Arial"/>
+          <w:sz w:val="22"/>
+          <w:szCs w:val="22"/>
+        </w:rPr>
+        <w:t xml:space="preserve"> </w:t>
+      </w:r>
+      <w:r>
+        <w:rPr>
+          <w:rFonts w:cs="Arial"/>
+          <w:sz w:val="22"/>
+          <w:szCs w:val="22"/>
+        </w:rPr>
+        <w:t>G</w:t>
+      </w:r>
+      <w:r>
+        <w:rPr>
+          <w:rFonts w:cs="Arial"/>
+          <w:sz w:val="22"/>
+          <w:szCs w:val="22"/>
+        </w:rPr>
+        <w:t>RAG</w:t>
+      </w:r>
+      <w:r>
+        <w:rPr>
+          <w:rFonts w:cs="Arial"/>
+          <w:sz w:val="22"/>
+          <w:szCs w:val="22"/>
+        </w:rPr>
+        <w:t>(Graph Retrieval-Augmented Generation)</w:t>
+      </w:r>
+      <w:r>
+        <w:rPr>
+          <w:rFonts w:cs="Arial"/>
+          <w:sz w:val="22"/>
+          <w:szCs w:val="22"/>
+        </w:rPr>
+        <w:t xml:space="preserve"> và RAG(Retrieval-Augmented Generation)</w:t>
+      </w:r>
+      <w:r>
+        <w:rPr>
+          <w:rFonts w:cs="Arial"/>
+          <w:sz w:val="22"/>
+          <w:szCs w:val="22"/>
+        </w:rPr>
+        <w:t xml:space="preserve">: </w:t>
+      </w:r>
+      <w:r>
+        <w:rPr>
+          <w:rFonts w:cs="Arial"/>
+          <w:sz w:val="22"/>
+          <w:szCs w:val="22"/>
+        </w:rPr>
+        <w:t>Một h</w:t>
+      </w:r>
+      <w:r>
+        <w:rPr>
+          <w:rFonts w:cs="Arial"/>
+          <w:sz w:val="22"/>
+          <w:szCs w:val="22"/>
+        </w:rPr>
+        <w:t>ệ thống thống nhất cho truy xuất dữ liệu không cấu trúc, có cấu trúc và bán cấu trúc</w:t>
+      </w:r>
+      <w:r>
+        <w:rPr>
+          <w:rFonts w:cs="Arial"/>
+          <w:sz w:val="22"/>
+          <w:szCs w:val="22"/>
+        </w:rPr>
+        <w:t>.</w:t>
       </w:r>
     </w:p>
     <w:p>
@@ -547,7 +603,7 @@
           <w:sz w:val="22"/>
           <w:szCs w:val="22"/>
         </w:rPr>
-        <w:t>MSSV: 21130448Lớp: DH21DTC</w:t>
+        <w:t>MSSV: 21130448</w:t>
       </w:r>
     </w:p>
     <w:p>
@@ -573,7 +629,7 @@
           <w:sz w:val="22"/>
           <w:szCs w:val="22"/>
         </w:rPr>
-        <w:t>Khoa: Công nghệ thông tin</w:t>
+        <w:t>Lớp: DH21DTC</w:t>
       </w:r>
     </w:p>
     <w:p>
@@ -599,7 +655,7 @@
           <w:sz w:val="22"/>
           <w:szCs w:val="22"/>
         </w:rPr>
-        <w:t>Khóa: 21</w:t>
+        <w:t>Khoa: Công nghệ thông tin</w:t>
       </w:r>
     </w:p>
     <w:p>
@@ -625,42 +681,7 @@
           <w:sz w:val="22"/>
           <w:szCs w:val="22"/>
         </w:rPr>
-        <w:t>Số điện thoại: 0839060487</w:t>
-      </w:r>
-    </w:p>
-    <w:p>
-      <w:pPr>
-        <w:pStyle w:val="ListParagraph"/>
-        <w:tabs>
-          <w:tab w:val="right" w:pos="8222"/>
-        </w:tabs>
-        <w:ind w:left="1080"/>
-        <w:rPr>
-          <w:rFonts w:cs="Arial"/>
-          <w:sz w:val="22"/>
-          <w:szCs w:val="22"/>
-        </w:rPr>
-      </w:pPr>
-    </w:p>
-    <w:p>
-      <w:pPr>
-        <w:pStyle w:val="ListParagraph"/>
-        <w:tabs>
-          <w:tab w:val="right" w:pos="8222"/>
-        </w:tabs>
-        <w:rPr>
-          <w:rFonts w:cs="Arial"/>
-          <w:sz w:val="22"/>
-          <w:szCs w:val="22"/>
-        </w:rPr>
-      </w:pPr>
-      <w:r>
-        <w:rPr>
-          <w:rFonts w:cs="Arial"/>
-          <w:sz w:val="22"/>
-          <w:szCs w:val="22"/>
-        </w:rPr>
-        <w:t>Sinh viên 2:</w:t>
+        <w:t>Khóa: 21</w:t>
       </w:r>
     </w:p>
     <w:p>
@@ -686,7 +707,42 @@
           <w:sz w:val="22"/>
           <w:szCs w:val="22"/>
         </w:rPr>
-        <w:t>Tên: Nguyễn Việt Pha</w:t>
+        <w:t>Số điện thoại: 0839060487</w:t>
+      </w:r>
+    </w:p>
+    <w:p>
+      <w:pPr>
+        <w:pStyle w:val="ListParagraph"/>
+        <w:tabs>
+          <w:tab w:val="right" w:pos="8222"/>
+        </w:tabs>
+        <w:ind w:left="1080"/>
+        <w:rPr>
+          <w:rFonts w:cs="Arial"/>
+          <w:sz w:val="22"/>
+          <w:szCs w:val="22"/>
+        </w:rPr>
+      </w:pPr>
+    </w:p>
+    <w:p>
+      <w:pPr>
+        <w:pStyle w:val="ListParagraph"/>
+        <w:tabs>
+          <w:tab w:val="right" w:pos="8222"/>
+        </w:tabs>
+        <w:rPr>
+          <w:rFonts w:cs="Arial"/>
+          <w:sz w:val="22"/>
+          <w:szCs w:val="22"/>
+        </w:rPr>
+      </w:pPr>
+      <w:r>
+        <w:rPr>
+          <w:rFonts w:cs="Arial"/>
+          <w:sz w:val="22"/>
+          <w:szCs w:val="22"/>
+        </w:rPr>
+        <w:t>Sinh viên 2:</w:t>
       </w:r>
     </w:p>
     <w:p>
@@ -712,7 +768,7 @@
           <w:sz w:val="22"/>
           <w:szCs w:val="22"/>
         </w:rPr>
-        <w:t>MSSV: 21130467</w:t>
+        <w:t>Tên: Nguyễn Việt Pha</w:t>
       </w:r>
     </w:p>
     <w:p>
@@ -738,7 +794,7 @@
           <w:sz w:val="22"/>
           <w:szCs w:val="22"/>
         </w:rPr>
-        <w:t>Lớp: DH21DTC</w:t>
+        <w:t>MSSV: 21130467</w:t>
       </w:r>
     </w:p>
     <w:p>
@@ -764,7 +820,7 @@
           <w:sz w:val="22"/>
           <w:szCs w:val="22"/>
         </w:rPr>
-        <w:t>Khoa: Công nghệ thông tin</w:t>
+        <w:t>Lớp: DH21DTC</w:t>
       </w:r>
     </w:p>
     <w:p>
@@ -790,7 +846,7 @@
           <w:sz w:val="22"/>
           <w:szCs w:val="22"/>
         </w:rPr>
-        <w:t>Khóa: 21</w:t>
+        <w:t>Khoa: Công nghệ thông tin</w:t>
       </w:r>
     </w:p>
     <w:p>
@@ -816,6 +872,32 @@
           <w:sz w:val="22"/>
           <w:szCs w:val="22"/>
         </w:rPr>
+        <w:t>Khóa: 21</w:t>
+      </w:r>
+    </w:p>
+    <w:p>
+      <w:pPr>
+        <w:pStyle w:val="ListParagraph"/>
+        <w:numPr>
+          <w:ilvl w:val="0"/>
+          <w:numId w:val="18"/>
+        </w:numPr>
+        <w:tabs>
+          <w:tab w:val="right" w:pos="8222"/>
+        </w:tabs>
+        <w:spacing w:after="160" w:line="259" w:lineRule="auto"/>
+        <w:rPr>
+          <w:rFonts w:cs="Arial"/>
+          <w:sz w:val="22"/>
+          <w:szCs w:val="22"/>
+        </w:rPr>
+      </w:pPr>
+      <w:r>
+        <w:rPr>
+          <w:rFonts w:cs="Arial"/>
+          <w:sz w:val="22"/>
+          <w:szCs w:val="22"/>
+        </w:rPr>
         <w:t>Số điện thoại: 0982352578</w:t>
       </w:r>
     </w:p>
@@ -862,7 +944,7 @@
           <w:sz w:val="22"/>
           <w:szCs w:val="22"/>
         </w:rPr>
-        <w:t>ThS. Nguyễn Đức Công Song.</w:t>
+        <w:t>ThS. Nguyễn Đức Công Song</w:t>
       </w:r>
     </w:p>
     <w:p>
@@ -920,19 +1002,17 @@
         <w:jc w:val="both"/>
         <w:rPr>
           <w:rFonts w:cs="Arial"/>
-          <w:b/>
-          <w:bCs/>
-          <w:sz w:val="22"/>
-          <w:szCs w:val="22"/>
-        </w:rPr>
-      </w:pPr>
-      <w:r>
-        <w:rPr>
-          <w:rFonts w:cs="Arial"/>
-          <w:sz w:val="22"/>
-          <w:szCs w:val="22"/>
-        </w:rPr>
-        <w:t>Trong thời đại số hóa hiện nay, lượng dữ liệu văn bản ngày càng gia tăng đột biến, khiến việc trích xuất thông tin và xử lý tài liệu thủ công trở nên khó khăn và kém hiệu quả. Các mô hình ngôn ngữ lớn (Large Language Models - LLMs) đã chứng minh được hiệu quả vượt trội trong việc xử lý ngôn ngữ tự nhiên và trả lời câu hỏi từ các dữ liệu văn bản lớn.</w:t>
+          <w:sz w:val="22"/>
+          <w:szCs w:val="22"/>
+        </w:rPr>
+      </w:pPr>
+      <w:r>
+        <w:rPr>
+          <w:rFonts w:cs="Arial"/>
+          <w:sz w:val="22"/>
+          <w:szCs w:val="22"/>
+        </w:rPr>
+        <w:t>Xử lý ngôn ngữ tự nhiên (Natural Language Processing - NLP) đã nổi lên trong việc phân loại văn bản đến các nhiệm vụ phức tạp như tóm tắt, dịch tự động và trả lời câu hỏi. Một lĩnh vực đặc biệt quan trọng trong NLP là Tạo sinh ngôn ngữ tự nhiên (Natural Language Generation - NLG). Mục tiêu chính của NLG là giúp máy tính tạo ra văn bản mạch lạc và phù hợp với ngữ cảnh. Với sự tiến bộ của AI, yêu cầu đối với các mô hình tạo sinh nội dung có ngữ cảnh và căn cứ thực tế ngày càng tăng, dẫn đến những thách thức và cải tiến mới trong NLG. Kiến trúc sequence-to-sequence, đã đạt được những bước tiến lớn trong việc tạo ra văn bản tự nhiên và mạch lạc. Tuy nhiên, các mô hình này phụ thuộc nhiều vào dữ liệu huấn luyện và gặp khó khăn khi phải sản xuất thông tin chính xác hay giàu ngữ cảnh trong những trường hợp yêu cầu kiến thức vượt ra ngoài phạm vi dữ liệu huấn luyện.</w:t>
       </w:r>
     </w:p>
     <w:p>
@@ -942,29 +1022,6 @@
           <w:tab w:val="right" w:pos="8222"/>
         </w:tabs>
         <w:spacing w:after="160" w:line="259" w:lineRule="auto"/>
-        <w:ind w:left="1080"/>
-        <w:jc w:val="both"/>
-        <w:rPr>
-          <w:rFonts w:cs="Arial"/>
-          <w:sz w:val="22"/>
-          <w:szCs w:val="22"/>
-        </w:rPr>
-      </w:pPr>
-      <w:r>
-        <w:rPr>
-          <w:rFonts w:cs="Arial"/>
-          <w:sz w:val="22"/>
-          <w:szCs w:val="22"/>
-        </w:rPr>
-        <w:t>Cùng với mục tiêu số hóa của Chính phủ các văn bản hỗ trợ kỹ thuật, FAQ của các trang web ngày càng nhiều. Phát triển hệ thống chatbot tự động để hỗ trợ truy vấn dữ liệu dựa trên nội dung văn bản đã trở nên cấp thiết, giúp cải thiện hiệu suất công việc và tối ưu hóa quá trình tìm kiếm thông tin trong việc hỗ trợ hiểu và làm đúng các nguyên tắc. Việc ứng dụng các mô hình này không chỉ nâng cao độ chính xác trong trả lời câu hỏi mà còn giúp tiết kiệm thời gian và tài nguyên.</w:t>
-      </w:r>
-    </w:p>
-    <w:p>
-      <w:pPr>
-        <w:pStyle w:val="ListParagraph"/>
-        <w:tabs>
-          <w:tab w:val="right" w:pos="8222"/>
-        </w:tabs>
         <w:ind w:left="1080"/>
         <w:jc w:val="both"/>
         <w:rPr>
@@ -990,37 +1047,186 @@
         <w:jc w:val="both"/>
         <w:rPr>
           <w:rFonts w:cs="Arial"/>
-          <w:b/>
-          <w:bCs/>
-          <w:sz w:val="22"/>
-          <w:szCs w:val="22"/>
-        </w:rPr>
-      </w:pPr>
-      <w:r>
-        <w:rPr>
-          <w:rFonts w:cs="Arial"/>
-          <w:sz w:val="22"/>
-          <w:szCs w:val="22"/>
-        </w:rPr>
-        <w:t>Nhằm giải quyết các vấn đề này, nhiều mô hình ngôn ngữ lớn đã cung cấp mã nguồn mở. Các dự án nổi tiếng như vibert-base-cased, phobert-base-v2, PhoGPT-4B, Gemini 1.5 Pro,… Đã đóng góp mạnh mẽ, giúp giải quyết vấn đề tạo văn bản, đặc biệt là trong ngữ cảnh tiếng Việt.</w:t>
+          <w:sz w:val="22"/>
+          <w:szCs w:val="22"/>
+        </w:rPr>
+      </w:pPr>
+      <w:r>
+        <w:rPr>
+          <w:rFonts w:cs="Arial"/>
+          <w:sz w:val="22"/>
+          <w:szCs w:val="22"/>
+        </w:rPr>
+        <w:t xml:space="preserve">Để giải quyết vấn đề này </w:t>
+      </w:r>
+      <w:r>
+        <w:rPr>
+          <w:rFonts w:cs="Arial"/>
+          <w:sz w:val="22"/>
+          <w:szCs w:val="22"/>
+        </w:rPr>
+        <w:t>đã có các nghiên cứu</w:t>
+      </w:r>
+      <w:r>
+        <w:rPr>
+          <w:rFonts w:cs="Arial"/>
+          <w:sz w:val="22"/>
+          <w:szCs w:val="22"/>
+        </w:rPr>
+        <w:t xml:space="preserve"> </w:t>
+      </w:r>
+      <w:r>
+        <w:rPr>
+          <w:rFonts w:cs="Arial"/>
+          <w:sz w:val="22"/>
+          <w:szCs w:val="22"/>
+        </w:rPr>
+        <w:t xml:space="preserve">nói về </w:t>
+      </w:r>
+      <w:r>
+        <w:rPr>
+          <w:rFonts w:cs="Arial"/>
+          <w:sz w:val="22"/>
+          <w:szCs w:val="22"/>
+        </w:rPr>
+        <w:t>hệ thống RAG(Retrieval-augmented generation)</w:t>
+      </w:r>
+      <w:r>
+        <w:rPr>
+          <w:rFonts w:cs="Arial"/>
+          <w:sz w:val="22"/>
+          <w:szCs w:val="22"/>
+        </w:rPr>
+        <w:t xml:space="preserve"> hỗ trợ cập nhập dữ liệu mới mà không cần huấn luyện lại từ đầu bằng phương pháp trích xuất dữ liệu từ PDF sau đó lưu</w:t>
+      </w:r>
+      <w:r>
+        <w:rPr>
+          <w:rFonts w:cs="Arial"/>
+          <w:sz w:val="22"/>
+          <w:szCs w:val="22"/>
+        </w:rPr>
+        <w:t xml:space="preserve"> trữ </w:t>
+      </w:r>
+      <w:r>
+        <w:rPr>
+          <w:rFonts w:cs="Arial"/>
+          <w:sz w:val="22"/>
+          <w:szCs w:val="22"/>
+        </w:rPr>
+        <w:t xml:space="preserve">trong vector database </w:t>
+      </w:r>
+      <w:r>
+        <w:rPr>
+          <w:rFonts w:cs="Arial"/>
+          <w:sz w:val="22"/>
+          <w:szCs w:val="22"/>
+        </w:rPr>
+        <w:t>từ đó người dùng có thể truy xuất thông tin mà mô hình LLM chưa được huấn luyện.</w:t>
+      </w:r>
+      <w:r>
+        <w:rPr>
+          <w:rFonts w:cs="Arial"/>
+          <w:sz w:val="22"/>
+          <w:szCs w:val="22"/>
+        </w:rPr>
+        <w:t xml:space="preserve"> Hệ thống RAG thông thường có nhược điểm </w:t>
+      </w:r>
+      <w:r>
+        <w:rPr>
+          <w:rFonts w:cs="Arial"/>
+          <w:sz w:val="22"/>
+          <w:szCs w:val="22"/>
+        </w:rPr>
+        <w:t xml:space="preserve">sau: </w:t>
       </w:r>
     </w:p>
     <w:p>
       <w:pPr>
         <w:pStyle w:val="ListParagraph"/>
+        <w:rPr>
+          <w:rFonts w:cs="Arial"/>
+          <w:sz w:val="22"/>
+          <w:szCs w:val="22"/>
+        </w:rPr>
+      </w:pPr>
+    </w:p>
+    <w:p>
+      <w:pPr>
+        <w:pStyle w:val="ListParagraph"/>
+        <w:numPr>
+          <w:ilvl w:val="1"/>
+          <w:numId w:val="18"/>
+        </w:numPr>
         <w:tabs>
           <w:tab w:val="right" w:pos="8222"/>
         </w:tabs>
-        <w:ind w:left="1080"/>
+        <w:spacing w:after="160" w:line="259" w:lineRule="auto"/>
         <w:jc w:val="both"/>
         <w:rPr>
           <w:rFonts w:cs="Arial"/>
-          <w:b/>
-          <w:bCs/>
-          <w:sz w:val="22"/>
-          <w:szCs w:val="22"/>
-        </w:rPr>
-      </w:pPr>
+          <w:sz w:val="22"/>
+          <w:szCs w:val="22"/>
+        </w:rPr>
+      </w:pPr>
+      <w:r>
+        <w:rPr>
+          <w:rFonts w:cs="Arial"/>
+          <w:sz w:val="22"/>
+          <w:szCs w:val="22"/>
+        </w:rPr>
+        <w:t>B</w:t>
+      </w:r>
+      <w:r>
+        <w:rPr>
+          <w:rFonts w:cs="Arial"/>
+          <w:sz w:val="22"/>
+          <w:szCs w:val="22"/>
+        </w:rPr>
+        <w:t>ỏ qua các mối quan hệ trong dữ liệu và không thể trích xuất thông tin một cách tổng quát</w:t>
+      </w:r>
+      <w:r>
+        <w:rPr>
+          <w:rFonts w:cs="Arial"/>
+          <w:sz w:val="22"/>
+          <w:szCs w:val="22"/>
+        </w:rPr>
+        <w:t>.</w:t>
+      </w:r>
+    </w:p>
+    <w:p>
+      <w:pPr>
+        <w:pStyle w:val="ListParagraph"/>
+        <w:numPr>
+          <w:ilvl w:val="1"/>
+          <w:numId w:val="18"/>
+        </w:numPr>
+        <w:tabs>
+          <w:tab w:val="right" w:pos="8222"/>
+        </w:tabs>
+        <w:spacing w:after="160" w:line="259" w:lineRule="auto"/>
+        <w:jc w:val="both"/>
+        <w:rPr>
+          <w:rFonts w:cs="Arial"/>
+          <w:sz w:val="22"/>
+          <w:szCs w:val="22"/>
+        </w:rPr>
+      </w:pPr>
+      <w:r>
+        <w:rPr>
+          <w:rFonts w:cs="Arial"/>
+          <w:sz w:val="22"/>
+          <w:szCs w:val="22"/>
+        </w:rPr>
+        <w:t>Đối với các truy xuất yêu cầu tài liệu bán cấu trúc cần có giải pháp riêng, nhưng RAG chỉ truy xuất được các yêu cầu tài liệu không cấu trúc</w:t>
+      </w:r>
+      <w:r>
+        <w:rPr>
+          <w:rFonts w:cs="Arial"/>
+          <w:sz w:val="22"/>
+          <w:szCs w:val="22"/>
+        </w:rPr>
+        <w:t>.</w:t>
+      </w:r>
     </w:p>
     <w:p>
       <w:pPr>
@@ -1036,20 +1242,210 @@
         <w:jc w:val="both"/>
         <w:rPr>
           <w:rFonts w:cs="Arial"/>
-          <w:b/>
-          <w:bCs/>
-          <w:sz w:val="22"/>
-          <w:szCs w:val="22"/>
-        </w:rPr>
-      </w:pPr>
-      <w:r>
-        <w:rPr>
-          <w:rFonts w:cs="Arial"/>
-          <w:sz w:val="22"/>
-          <w:szCs w:val="22"/>
-        </w:rPr>
-        <w:lastRenderedPageBreak/>
-        <w:t>Vì vậy nhóm đã chọn đề tài “Nghiên cứu mô hình ngôn ngữ lớn (Large Language Models) và xây dựng hệ thống chatbot truy vấn dữ liệu dành cho tiếng việt”.</w:t>
+          <w:sz w:val="22"/>
+          <w:szCs w:val="22"/>
+        </w:rPr>
+      </w:pPr>
+      <w:r>
+        <w:rPr>
+          <w:rFonts w:cs="Arial"/>
+          <w:sz w:val="22"/>
+          <w:szCs w:val="22"/>
+        </w:rPr>
+        <w:t>Đối với GRAG(Graph Retrieval-Augmented Generation) lại chỉ có thể truy xuất được dữ liệu có cấu trúc. Điều này tạo ra hai thách thức lớn sau:</w:t>
+      </w:r>
+    </w:p>
+    <w:p>
+      <w:pPr>
+        <w:pStyle w:val="ListParagraph"/>
+        <w:numPr>
+          <w:ilvl w:val="1"/>
+          <w:numId w:val="18"/>
+        </w:numPr>
+        <w:tabs>
+          <w:tab w:val="right" w:pos="8222"/>
+        </w:tabs>
+        <w:spacing w:after="160" w:line="259" w:lineRule="auto"/>
+        <w:jc w:val="both"/>
+        <w:rPr>
+          <w:rFonts w:cs="Arial"/>
+          <w:sz w:val="22"/>
+          <w:szCs w:val="22"/>
+        </w:rPr>
+      </w:pPr>
+      <w:r>
+        <w:rPr>
+          <w:rFonts w:cs="Arial"/>
+          <w:sz w:val="22"/>
+          <w:szCs w:val="22"/>
+        </w:rPr>
+        <w:t>Cần phải tạo ra một hệ thống duy nhất vừa truy xuất được nguồn dạng không cấu trúc, cấu trúc và kết hợp.</w:t>
+      </w:r>
+    </w:p>
+    <w:p>
+      <w:pPr>
+        <w:pStyle w:val="ListParagraph"/>
+        <w:numPr>
+          <w:ilvl w:val="1"/>
+          <w:numId w:val="18"/>
+        </w:numPr>
+        <w:tabs>
+          <w:tab w:val="right" w:pos="8222"/>
+        </w:tabs>
+        <w:spacing w:after="160" w:line="259" w:lineRule="auto"/>
+        <w:jc w:val="both"/>
+        <w:rPr>
+          <w:rFonts w:cs="Arial"/>
+          <w:sz w:val="22"/>
+          <w:szCs w:val="22"/>
+        </w:rPr>
+      </w:pPr>
+      <w:r>
+        <w:rPr>
+          <w:rFonts w:cs="Arial"/>
+          <w:sz w:val="22"/>
+          <w:szCs w:val="22"/>
+        </w:rPr>
+        <w:t>Thậm chí nếu xây dựng được hệ thống, đối với các câu hỏi phức tạp có nhiều phần</w:t>
+      </w:r>
+      <w:r>
+        <w:rPr>
+          <w:rFonts w:cs="Arial"/>
+          <w:sz w:val="22"/>
+          <w:szCs w:val="22"/>
+        </w:rPr>
+        <w:t>. Hệ thống có thể trả lời sai ngay từ đầu do đó cần phải có module để phản hồi</w:t>
+      </w:r>
+      <w:r>
+        <w:rPr>
+          <w:rFonts w:cs="Arial"/>
+          <w:sz w:val="22"/>
+          <w:szCs w:val="22"/>
+        </w:rPr>
+        <w:t xml:space="preserve"> và nhận xét câu trả lời</w:t>
+      </w:r>
+      <w:r>
+        <w:rPr>
+          <w:rFonts w:cs="Arial"/>
+          <w:sz w:val="22"/>
+          <w:szCs w:val="22"/>
+        </w:rPr>
+        <w:t>.</w:t>
+      </w:r>
+    </w:p>
+    <w:p>
+      <w:pPr>
+        <w:pStyle w:val="ListParagraph"/>
+        <w:numPr>
+          <w:ilvl w:val="0"/>
+          <w:numId w:val="18"/>
+        </w:numPr>
+        <w:tabs>
+          <w:tab w:val="right" w:pos="8222"/>
+        </w:tabs>
+        <w:spacing w:after="160" w:line="259" w:lineRule="auto"/>
+        <w:jc w:val="both"/>
+        <w:rPr>
+          <w:rFonts w:cs="Arial"/>
+          <w:sz w:val="22"/>
+          <w:szCs w:val="22"/>
+        </w:rPr>
+      </w:pPr>
+      <w:r>
+        <w:rPr>
+          <w:rFonts w:cs="Arial"/>
+          <w:sz w:val="22"/>
+          <w:szCs w:val="22"/>
+        </w:rPr>
+        <w:t xml:space="preserve">Các nghiên cứu gần đây </w:t>
+      </w:r>
+      <w:r>
+        <w:rPr>
+          <w:rFonts w:cs="Arial"/>
+          <w:sz w:val="22"/>
+          <w:szCs w:val="22"/>
+        </w:rPr>
+        <w:t>đã</w:t>
+      </w:r>
+      <w:r>
+        <w:rPr>
+          <w:rFonts w:cs="Arial"/>
+          <w:sz w:val="22"/>
+          <w:szCs w:val="22"/>
+        </w:rPr>
+        <w:t xml:space="preserve"> chỉ ra rằn</w:t>
+      </w:r>
+      <w:r>
+        <w:rPr>
+          <w:rFonts w:cs="Arial"/>
+          <w:sz w:val="22"/>
+          <w:szCs w:val="22"/>
+        </w:rPr>
+        <w:t>g</w:t>
+      </w:r>
+      <w:r>
+        <w:rPr>
+          <w:rFonts w:cs="Arial"/>
+          <w:sz w:val="22"/>
+          <w:szCs w:val="22"/>
+        </w:rPr>
+        <w:t xml:space="preserve"> </w:t>
+      </w:r>
+      <w:r>
+        <w:rPr>
+          <w:rFonts w:cs="Arial"/>
+          <w:sz w:val="22"/>
+          <w:szCs w:val="22"/>
+        </w:rPr>
+        <w:t>việc kết hợp giữa RAG và GRAG</w:t>
+      </w:r>
+      <w:r>
+        <w:rPr>
+          <w:rFonts w:cs="Arial"/>
+          <w:sz w:val="22"/>
+          <w:szCs w:val="22"/>
+        </w:rPr>
+        <w:t xml:space="preserve"> tạo ra Agentic RAG</w:t>
+      </w:r>
+      <w:r>
+        <w:rPr>
+          <w:rFonts w:cs="Arial"/>
+          <w:sz w:val="22"/>
+          <w:szCs w:val="22"/>
+        </w:rPr>
+        <w:t xml:space="preserve"> có thể giải quyết hai vấn đề trên</w:t>
+      </w:r>
+      <w:r>
+        <w:rPr>
+          <w:rFonts w:cs="Arial"/>
+          <w:sz w:val="22"/>
+          <w:szCs w:val="22"/>
+        </w:rPr>
+        <w:t xml:space="preserve">. </w:t>
+      </w:r>
+      <w:r>
+        <w:rPr>
+          <w:rFonts w:cs="Arial"/>
+          <w:sz w:val="22"/>
+          <w:szCs w:val="22"/>
+        </w:rPr>
+        <w:t>Vì vậy nhóm đã chọn đề tài</w:t>
+      </w:r>
+      <w:r>
+        <w:rPr>
+          <w:rFonts w:cs="Arial"/>
+          <w:sz w:val="22"/>
+          <w:szCs w:val="22"/>
+        </w:rPr>
+        <w:t xml:space="preserve"> “Phát triển hệ thống kết hợp giữa GRAG(Graph Retrieval-Augmented Generation) và RAG(Retrieval-Augmented Generation): Một hệ thống thống nhất cho truy xuất dữ liệu không cấu trúc, có cấu trúc và bán cấu trúc”</w:t>
+      </w:r>
+      <w:r>
+        <w:rPr>
+          <w:rFonts w:cs="Arial"/>
+          <w:sz w:val="22"/>
+          <w:szCs w:val="22"/>
+        </w:rPr>
+        <w:t>.</w:t>
       </w:r>
     </w:p>
     <w:p>
@@ -1093,24 +1489,32 @@
           <w:ilvl w:val="0"/>
           <w:numId w:val="18"/>
         </w:numPr>
-        <w:spacing w:line="360" w:lineRule="auto"/>
-        <w:rPr>
-          <w:rFonts w:cs="Arial"/>
-          <w:b/>
-          <w:sz w:val="22"/>
-          <w:szCs w:val="22"/>
-          <w:lang w:val="vi-VN" w:eastAsia="ja-JP"/>
-        </w:rPr>
-      </w:pPr>
-      <w:r>
-        <w:rPr>
-          <w:rFonts w:cs="Arial"/>
-          <w:bCs/>
-          <w:sz w:val="22"/>
-          <w:szCs w:val="22"/>
-          <w:lang w:eastAsia="ja-JP"/>
-        </w:rPr>
-        <w:t>Xây dựng dataset về các chính sách, hỗ trợ khách hàng, FQA của các sàn thương mại điện tử như shopee, Lazada, Tiki, Sendo.</w:t>
+        <w:tabs>
+          <w:tab w:val="right" w:pos="8222"/>
+        </w:tabs>
+        <w:spacing w:after="160" w:line="259" w:lineRule="auto"/>
+        <w:jc w:val="both"/>
+        <w:rPr>
+          <w:rFonts w:cs="Arial"/>
+          <w:sz w:val="22"/>
+          <w:szCs w:val="22"/>
+        </w:rPr>
+      </w:pPr>
+      <w:r>
+        <w:rPr>
+          <w:rFonts w:cs="Arial"/>
+          <w:sz w:val="22"/>
+          <w:szCs w:val="22"/>
+        </w:rPr>
+        <w:t>Sử dụng LLM PhoGPT-4B-Chat để làm base model</w:t>
+      </w:r>
+      <w:r>
+        <w:rPr>
+          <w:rFonts w:cs="Arial"/>
+          <w:sz w:val="22"/>
+          <w:szCs w:val="22"/>
+        </w:rPr>
+        <w:t>.</w:t>
       </w:r>
     </w:p>
     <w:p>
@@ -1137,7 +1541,23 @@
           <w:sz w:val="22"/>
           <w:szCs w:val="22"/>
         </w:rPr>
-        <w:t>Nghiên cứu và đánh giá kết quả của mô hình LLMs Gemini 1.5 Flash trên tập dữ liệu là các văn bản hỗ trợ kỹ thuật hoặc FAQ của các sàn thương mại điện tử như Shopee, Lazada, Tiki, Sendo,…</w:t>
+        <w:t>Tạo ra hệ thống kết hợp giữa RAG và GRAG</w:t>
+      </w:r>
+      <w:r>
+        <w:rPr>
+          <w:rFonts w:cs="Arial"/>
+          <w:sz w:val="22"/>
+          <w:szCs w:val="22"/>
+        </w:rPr>
+        <w:t xml:space="preserve"> xây dựng hệ thống chatbot truy xuất số tay sinh viên</w:t>
+      </w:r>
+      <w:r>
+        <w:rPr>
+          <w:rFonts w:cs="Arial"/>
+          <w:sz w:val="22"/>
+          <w:szCs w:val="22"/>
+        </w:rPr>
+        <w:t>.</w:t>
       </w:r>
     </w:p>
     <w:p>
@@ -1164,23 +1584,535 @@
           <w:sz w:val="22"/>
           <w:szCs w:val="22"/>
         </w:rPr>
-        <w:t xml:space="preserve">Kết hợp được các cấu trúc của Naive RAG, </w:t>
-      </w:r>
-      <w:r>
-        <w:rPr>
-          <w:rFonts w:cs="Arial"/>
-          <w:sz w:val="22"/>
-          <w:szCs w:val="22"/>
-        </w:rPr>
-        <w:t xml:space="preserve">Advanced </w:t>
-      </w:r>
-      <w:r>
-        <w:rPr>
-          <w:rFonts w:cs="Arial"/>
-          <w:sz w:val="22"/>
-          <w:szCs w:val="22"/>
-        </w:rPr>
-        <w:t>RAG.</w:t>
+        <w:t>Đánh giá hệ thống trên hai tập dataset STaRK và CRAG, sử dụng các metric Hit@1, Hit@5, Recall@20m và MRR</w:t>
+      </w:r>
+      <w:r>
+        <w:rPr>
+          <w:rFonts w:cs="Arial"/>
+          <w:sz w:val="22"/>
+          <w:szCs w:val="22"/>
+        </w:rPr>
+        <w:t>.</w:t>
+      </w:r>
+    </w:p>
+    <w:p>
+      <w:pPr>
+        <w:numPr>
+          <w:ilvl w:val="0"/>
+          <w:numId w:val="8"/>
+        </w:numPr>
+        <w:spacing w:line="360" w:lineRule="auto"/>
+        <w:rPr>
+          <w:rFonts w:cs="Arial"/>
+          <w:b/>
+          <w:sz w:val="18"/>
+          <w:szCs w:val="18"/>
+          <w:lang w:val="vi-VN" w:eastAsia="ja-JP"/>
+        </w:rPr>
+      </w:pPr>
+      <w:r>
+        <w:rPr>
+          <w:rFonts w:cs="Arial"/>
+          <w:b/>
+          <w:sz w:val="26"/>
+          <w:szCs w:val="26"/>
+        </w:rPr>
+        <w:t>N</w:t>
+      </w:r>
+      <w:r>
+        <w:rPr>
+          <w:rFonts w:cs="Arial"/>
+          <w:b/>
+          <w:sz w:val="26"/>
+          <w:szCs w:val="26"/>
+        </w:rPr>
+        <w:t xml:space="preserve">ội dung </w:t>
+      </w:r>
+      <w:r>
+        <w:rPr>
+          <w:rFonts w:cs="Arial"/>
+          <w:b/>
+          <w:sz w:val="26"/>
+          <w:szCs w:val="26"/>
+        </w:rPr>
+        <w:t>v</w:t>
+      </w:r>
+      <w:r>
+        <w:rPr>
+          <w:rFonts w:cs="Arial"/>
+          <w:b/>
+          <w:sz w:val="26"/>
+          <w:szCs w:val="26"/>
+        </w:rPr>
+        <w:t>à</w:t>
+      </w:r>
+      <w:r>
+        <w:rPr>
+          <w:rFonts w:cs="Arial"/>
+          <w:b/>
+          <w:sz w:val="26"/>
+          <w:szCs w:val="26"/>
+        </w:rPr>
+        <w:t xml:space="preserve"> phạm vi </w:t>
+      </w:r>
+      <w:r>
+        <w:rPr>
+          <w:rFonts w:cs="Arial"/>
+          <w:b/>
+          <w:sz w:val="26"/>
+          <w:szCs w:val="26"/>
+        </w:rPr>
+        <w:t>nghiên cứu:</w:t>
+      </w:r>
+      <w:r>
+        <w:rPr>
+          <w:rFonts w:cs="Arial"/>
+          <w:b/>
+          <w:sz w:val="26"/>
+          <w:szCs w:val="26"/>
+        </w:rPr>
+        <w:t xml:space="preserve"> </w:t>
+      </w:r>
+    </w:p>
+    <w:p>
+      <w:pPr>
+        <w:pStyle w:val="ListParagraph"/>
+        <w:numPr>
+          <w:ilvl w:val="0"/>
+          <w:numId w:val="20"/>
+        </w:numPr>
+        <w:tabs>
+          <w:tab w:val="right" w:pos="8222"/>
+        </w:tabs>
+        <w:spacing w:after="160" w:line="259" w:lineRule="auto"/>
+        <w:rPr>
+          <w:rFonts w:cs="Arial"/>
+          <w:b/>
+          <w:bCs/>
+          <w:sz w:val="22"/>
+          <w:szCs w:val="22"/>
+        </w:rPr>
+      </w:pPr>
+      <w:r>
+        <w:rPr>
+          <w:rFonts w:cs="Arial"/>
+          <w:b/>
+          <w:bCs/>
+          <w:sz w:val="22"/>
+          <w:szCs w:val="22"/>
+        </w:rPr>
+        <w:t>Nội dung nghiên cứu</w:t>
+      </w:r>
+    </w:p>
+    <w:p>
+      <w:pPr>
+        <w:pStyle w:val="ListParagraph"/>
+        <w:numPr>
+          <w:ilvl w:val="1"/>
+          <w:numId w:val="20"/>
+        </w:numPr>
+        <w:tabs>
+          <w:tab w:val="right" w:pos="8222"/>
+        </w:tabs>
+        <w:spacing w:after="160" w:line="259" w:lineRule="auto"/>
+        <w:jc w:val="both"/>
+        <w:rPr>
+          <w:rFonts w:cs="Arial"/>
+          <w:b/>
+          <w:bCs/>
+          <w:sz w:val="22"/>
+          <w:szCs w:val="22"/>
+        </w:rPr>
+      </w:pPr>
+      <w:r>
+        <w:rPr>
+          <w:rFonts w:cs="Arial"/>
+          <w:sz w:val="22"/>
+          <w:szCs w:val="22"/>
+        </w:rPr>
+        <w:t xml:space="preserve">Nghiên cứu mô hình LLM </w:t>
+      </w:r>
+      <w:r>
+        <w:rPr>
+          <w:rFonts w:cs="Arial"/>
+          <w:sz w:val="22"/>
+          <w:szCs w:val="22"/>
+        </w:rPr>
+        <w:t>PhoGPT-4B-Chat</w:t>
+      </w:r>
+      <w:r>
+        <w:rPr>
+          <w:rFonts w:cs="Arial"/>
+          <w:sz w:val="22"/>
+          <w:szCs w:val="22"/>
+        </w:rPr>
+        <w:t>.</w:t>
+      </w:r>
+    </w:p>
+    <w:p>
+      <w:pPr>
+        <w:pStyle w:val="ListParagraph"/>
+        <w:numPr>
+          <w:ilvl w:val="1"/>
+          <w:numId w:val="20"/>
+        </w:numPr>
+        <w:tabs>
+          <w:tab w:val="right" w:pos="8222"/>
+        </w:tabs>
+        <w:spacing w:after="160" w:line="259" w:lineRule="auto"/>
+        <w:jc w:val="both"/>
+        <w:rPr>
+          <w:rFonts w:cs="Arial"/>
+          <w:b/>
+          <w:bCs/>
+          <w:sz w:val="22"/>
+          <w:szCs w:val="22"/>
+        </w:rPr>
+      </w:pPr>
+      <w:r>
+        <w:rPr>
+          <w:rFonts w:cs="Arial"/>
+          <w:sz w:val="22"/>
+          <w:szCs w:val="22"/>
+        </w:rPr>
+        <w:t>Nghiên cữu RAG</w:t>
+      </w:r>
+    </w:p>
+    <w:p>
+      <w:pPr>
+        <w:pStyle w:val="ListParagraph"/>
+        <w:numPr>
+          <w:ilvl w:val="1"/>
+          <w:numId w:val="20"/>
+        </w:numPr>
+        <w:tabs>
+          <w:tab w:val="right" w:pos="8222"/>
+        </w:tabs>
+        <w:spacing w:after="160" w:line="259" w:lineRule="auto"/>
+        <w:jc w:val="both"/>
+        <w:rPr>
+          <w:rFonts w:cs="Arial"/>
+          <w:b/>
+          <w:bCs/>
+          <w:sz w:val="22"/>
+          <w:szCs w:val="22"/>
+        </w:rPr>
+      </w:pPr>
+      <w:r>
+        <w:rPr>
+          <w:rFonts w:cs="Arial"/>
+          <w:sz w:val="22"/>
+          <w:szCs w:val="22"/>
+        </w:rPr>
+        <w:t xml:space="preserve">Nghiên cứu </w:t>
+      </w:r>
+      <w:r>
+        <w:rPr>
+          <w:rFonts w:cs="Arial"/>
+          <w:sz w:val="22"/>
+          <w:szCs w:val="22"/>
+        </w:rPr>
+        <w:t>G</w:t>
+      </w:r>
+      <w:r>
+        <w:rPr>
+          <w:rFonts w:cs="Arial"/>
+          <w:sz w:val="22"/>
+          <w:szCs w:val="22"/>
+        </w:rPr>
+        <w:t>RAG</w:t>
+      </w:r>
+      <w:r>
+        <w:rPr>
+          <w:rFonts w:cs="Arial"/>
+          <w:sz w:val="22"/>
+          <w:szCs w:val="22"/>
+        </w:rPr>
+        <w:t>.</w:t>
+      </w:r>
+    </w:p>
+    <w:p>
+      <w:pPr>
+        <w:pStyle w:val="ListParagraph"/>
+        <w:numPr>
+          <w:ilvl w:val="1"/>
+          <w:numId w:val="20"/>
+        </w:numPr>
+        <w:tabs>
+          <w:tab w:val="right" w:pos="8222"/>
+        </w:tabs>
+        <w:spacing w:after="160" w:line="259" w:lineRule="auto"/>
+        <w:jc w:val="both"/>
+        <w:rPr>
+          <w:rFonts w:cs="Arial"/>
+          <w:b/>
+          <w:bCs/>
+          <w:sz w:val="22"/>
+          <w:szCs w:val="22"/>
+        </w:rPr>
+      </w:pPr>
+      <w:r>
+        <w:rPr>
+          <w:rFonts w:cs="Arial"/>
+          <w:sz w:val="22"/>
+          <w:szCs w:val="22"/>
+        </w:rPr>
+        <w:t>Nghiên cứu hai dataset S</w:t>
+      </w:r>
+      <w:r>
+        <w:rPr>
+          <w:rFonts w:cs="Arial"/>
+          <w:sz w:val="22"/>
+          <w:szCs w:val="22"/>
+        </w:rPr>
+        <w:t>T</w:t>
+      </w:r>
+      <w:r>
+        <w:rPr>
+          <w:rFonts w:cs="Arial"/>
+          <w:sz w:val="22"/>
+          <w:szCs w:val="22"/>
+        </w:rPr>
+        <w:t>aRK và CRAG</w:t>
+      </w:r>
+      <w:r>
+        <w:rPr>
+          <w:rFonts w:cs="Arial"/>
+          <w:sz w:val="22"/>
+          <w:szCs w:val="22"/>
+        </w:rPr>
+        <w:t>.</w:t>
+      </w:r>
+    </w:p>
+    <w:p>
+      <w:pPr>
+        <w:pStyle w:val="ListParagraph"/>
+        <w:numPr>
+          <w:ilvl w:val="1"/>
+          <w:numId w:val="20"/>
+        </w:numPr>
+        <w:tabs>
+          <w:tab w:val="right" w:pos="8222"/>
+        </w:tabs>
+        <w:spacing w:after="160" w:line="259" w:lineRule="auto"/>
+        <w:jc w:val="both"/>
+        <w:rPr>
+          <w:rFonts w:cs="Arial"/>
+          <w:b/>
+          <w:bCs/>
+          <w:sz w:val="22"/>
+          <w:szCs w:val="22"/>
+        </w:rPr>
+      </w:pPr>
+      <w:r>
+        <w:rPr>
+          <w:rFonts w:cs="Arial"/>
+          <w:sz w:val="22"/>
+          <w:szCs w:val="22"/>
+        </w:rPr>
+        <w:t xml:space="preserve">Nghiên cứu các metric Hit@1, Hit@5, Recall@20m </w:t>
+      </w:r>
+      <w:r>
+        <w:rPr>
+          <w:rFonts w:cs="Arial"/>
+          <w:sz w:val="22"/>
+          <w:szCs w:val="22"/>
+        </w:rPr>
+        <w:t xml:space="preserve">và </w:t>
+      </w:r>
+      <w:r>
+        <w:rPr>
+          <w:rFonts w:cs="Arial"/>
+          <w:sz w:val="22"/>
+          <w:szCs w:val="22"/>
+        </w:rPr>
+        <w:t>MRR</w:t>
+      </w:r>
+      <w:r>
+        <w:rPr>
+          <w:rFonts w:cs="Arial"/>
+          <w:sz w:val="22"/>
+          <w:szCs w:val="22"/>
+        </w:rPr>
+        <w:t>.</w:t>
+      </w:r>
+    </w:p>
+    <w:p>
+      <w:pPr>
+        <w:pStyle w:val="ListParagraph"/>
+        <w:numPr>
+          <w:ilvl w:val="1"/>
+          <w:numId w:val="20"/>
+        </w:numPr>
+        <w:tabs>
+          <w:tab w:val="right" w:pos="8222"/>
+        </w:tabs>
+        <w:spacing w:after="160" w:line="259" w:lineRule="auto"/>
+        <w:jc w:val="both"/>
+        <w:rPr>
+          <w:rFonts w:cs="Arial"/>
+          <w:b/>
+          <w:bCs/>
+          <w:sz w:val="22"/>
+          <w:szCs w:val="22"/>
+        </w:rPr>
+      </w:pPr>
+      <w:r>
+        <w:rPr>
+          <w:rFonts w:cs="Arial"/>
+          <w:sz w:val="22"/>
+          <w:szCs w:val="22"/>
+        </w:rPr>
+        <w:t>Nghiên cứu framework LangChain</w:t>
+      </w:r>
+      <w:r>
+        <w:rPr>
+          <w:rFonts w:cs="Arial"/>
+          <w:sz w:val="22"/>
+          <w:szCs w:val="22"/>
+        </w:rPr>
+        <w:t>.</w:t>
+      </w:r>
+    </w:p>
+    <w:p>
+      <w:pPr>
+        <w:pStyle w:val="ListParagraph"/>
+        <w:numPr>
+          <w:ilvl w:val="1"/>
+          <w:numId w:val="20"/>
+        </w:numPr>
+        <w:tabs>
+          <w:tab w:val="right" w:pos="8222"/>
+        </w:tabs>
+        <w:spacing w:after="160" w:line="259" w:lineRule="auto"/>
+        <w:jc w:val="both"/>
+        <w:rPr>
+          <w:rFonts w:cs="Arial"/>
+          <w:b/>
+          <w:bCs/>
+          <w:sz w:val="22"/>
+          <w:szCs w:val="22"/>
+        </w:rPr>
+      </w:pPr>
+      <w:r>
+        <w:rPr>
+          <w:rFonts w:cs="Arial"/>
+          <w:sz w:val="22"/>
+          <w:szCs w:val="22"/>
+        </w:rPr>
+        <w:t>Nghiên cứu thư viện pyvis</w:t>
+      </w:r>
+      <w:r>
+        <w:rPr>
+          <w:rFonts w:cs="Arial"/>
+          <w:sz w:val="22"/>
+          <w:szCs w:val="22"/>
+        </w:rPr>
+        <w:t>.</w:t>
+      </w:r>
+    </w:p>
+    <w:p>
+      <w:pPr>
+        <w:pStyle w:val="ListParagraph"/>
+        <w:numPr>
+          <w:ilvl w:val="1"/>
+          <w:numId w:val="20"/>
+        </w:numPr>
+        <w:tabs>
+          <w:tab w:val="right" w:pos="8222"/>
+        </w:tabs>
+        <w:spacing w:after="160" w:line="259" w:lineRule="auto"/>
+        <w:jc w:val="both"/>
+        <w:rPr>
+          <w:rFonts w:cs="Arial"/>
+          <w:b/>
+          <w:bCs/>
+          <w:sz w:val="22"/>
+          <w:szCs w:val="22"/>
+        </w:rPr>
+      </w:pPr>
+      <w:r>
+        <w:rPr>
+          <w:rFonts w:cs="Arial"/>
+          <w:sz w:val="22"/>
+          <w:szCs w:val="22"/>
+        </w:rPr>
+        <w:t>Nghiên cứu thư viện wikipedia</w:t>
+      </w:r>
+      <w:r>
+        <w:rPr>
+          <w:rFonts w:cs="Arial"/>
+          <w:sz w:val="22"/>
+          <w:szCs w:val="22"/>
+        </w:rPr>
+        <w:t>.</w:t>
+      </w:r>
+    </w:p>
+    <w:p>
+      <w:pPr>
+        <w:pStyle w:val="ListParagraph"/>
+        <w:numPr>
+          <w:ilvl w:val="1"/>
+          <w:numId w:val="20"/>
+        </w:numPr>
+        <w:tabs>
+          <w:tab w:val="right" w:pos="8222"/>
+        </w:tabs>
+        <w:spacing w:after="160" w:line="259" w:lineRule="auto"/>
+        <w:jc w:val="both"/>
+        <w:rPr>
+          <w:rFonts w:cs="Arial"/>
+          <w:b/>
+          <w:bCs/>
+          <w:sz w:val="22"/>
+          <w:szCs w:val="22"/>
+        </w:rPr>
+      </w:pPr>
+      <w:r>
+        <w:rPr>
+          <w:rFonts w:cs="Arial"/>
+          <w:sz w:val="22"/>
+          <w:szCs w:val="22"/>
+        </w:rPr>
+        <w:t>Nghiên cứu vector database Qdrant</w:t>
+      </w:r>
+      <w:r>
+        <w:rPr>
+          <w:rFonts w:cs="Arial"/>
+          <w:sz w:val="22"/>
+          <w:szCs w:val="22"/>
+        </w:rPr>
+        <w:t>.</w:t>
+      </w:r>
+    </w:p>
+    <w:p>
+      <w:pPr>
+        <w:pStyle w:val="ListParagraph"/>
+        <w:numPr>
+          <w:ilvl w:val="0"/>
+          <w:numId w:val="20"/>
+        </w:numPr>
+        <w:tabs>
+          <w:tab w:val="right" w:pos="8222"/>
+        </w:tabs>
+        <w:spacing w:after="160" w:line="259" w:lineRule="auto"/>
+        <w:rPr>
+          <w:rFonts w:cs="Arial"/>
+          <w:b/>
+          <w:bCs/>
+          <w:sz w:val="22"/>
+          <w:szCs w:val="22"/>
+        </w:rPr>
+      </w:pPr>
+      <w:r>
+        <w:rPr>
+          <w:rFonts w:cs="Arial"/>
+          <w:b/>
+          <w:bCs/>
+          <w:sz w:val="22"/>
+          <w:szCs w:val="22"/>
+        </w:rPr>
+        <w:t>Phạm vi nghiên cứu</w:t>
       </w:r>
     </w:p>
     <w:p>
@@ -1194,20 +2126,21 @@
           <w:tab w:val="right" w:pos="8222"/>
         </w:tabs>
         <w:spacing w:after="160" w:line="259" w:lineRule="auto"/>
-        <w:jc w:val="both"/>
-        <w:rPr>
-          <w:rFonts w:cs="Arial"/>
-          <w:sz w:val="22"/>
-          <w:szCs w:val="22"/>
-        </w:rPr>
-      </w:pPr>
-      <w:r>
-        <w:rPr>
-          <w:rFonts w:cs="Arial"/>
-          <w:sz w:val="22"/>
-          <w:szCs w:val="22"/>
-        </w:rPr>
-        <w:t>Hiểu được quy trình xử lý dữ liệu của LangChain</w:t>
+        <w:rPr>
+          <w:rFonts w:cs="Arial"/>
+          <w:b/>
+          <w:bCs/>
+          <w:sz w:val="22"/>
+          <w:szCs w:val="22"/>
+        </w:rPr>
+      </w:pPr>
+      <w:r>
+        <w:rPr>
+          <w:rFonts w:cs="Arial"/>
+          <w:sz w:val="22"/>
+          <w:szCs w:val="22"/>
+        </w:rPr>
+        <w:t>Dùng LLM PhoGPT-4B-Chat để làm base model</w:t>
       </w:r>
       <w:r>
         <w:rPr>
@@ -1242,15 +2175,7 @@
           <w:sz w:val="22"/>
           <w:szCs w:val="22"/>
         </w:rPr>
-        <w:t>Hiểu được các tương tác và lưu trữ của vector database Qdrant</w:t>
-      </w:r>
-      <w:r>
-        <w:rPr>
-          <w:rFonts w:cs="Arial"/>
-          <w:sz w:val="22"/>
-          <w:szCs w:val="22"/>
-        </w:rPr>
-        <w:t>.</w:t>
+        <w:t>Hiểu hệ thống RAG.</w:t>
       </w:r>
     </w:p>
     <w:p>
@@ -1277,15 +2202,7 @@
           <w:sz w:val="22"/>
           <w:szCs w:val="22"/>
         </w:rPr>
-        <w:t xml:space="preserve">Ứng dụng Gemini 1.5 Flash xây dụng ứng dụng chatbot tiếng việt hỗ trợ truy vấn văn bản tiếng việt thông qua </w:t>
-      </w:r>
-      <w:r>
-        <w:rPr>
-          <w:rFonts w:cs="Arial"/>
-          <w:sz w:val="22"/>
-          <w:szCs w:val="22"/>
-        </w:rPr>
-        <w:t xml:space="preserve">file </w:t>
+        <w:t>Hiểu hệ thống GRAG</w:t>
       </w:r>
       <w:r>
         <w:rPr>
@@ -1294,101 +2211,6 @@
           <w:szCs w:val="22"/>
         </w:rPr>
         <w:t>.</w:t>
-      </w:r>
-      <w:r>
-        <w:rPr>
-          <w:rFonts w:cs="Arial"/>
-          <w:sz w:val="22"/>
-          <w:szCs w:val="22"/>
-        </w:rPr>
-        <w:t>pdf</w:t>
-      </w:r>
-      <w:r>
-        <w:rPr>
-          <w:rFonts w:cs="Arial"/>
-          <w:sz w:val="22"/>
-          <w:szCs w:val="22"/>
-        </w:rPr>
-        <w:t>.</w:t>
-      </w:r>
-    </w:p>
-    <w:p>
-      <w:pPr>
-        <w:numPr>
-          <w:ilvl w:val="0"/>
-          <w:numId w:val="8"/>
-        </w:numPr>
-        <w:spacing w:line="360" w:lineRule="auto"/>
-        <w:rPr>
-          <w:rFonts w:cs="Arial"/>
-          <w:b/>
-          <w:sz w:val="18"/>
-          <w:szCs w:val="18"/>
-          <w:lang w:val="vi-VN" w:eastAsia="ja-JP"/>
-        </w:rPr>
-      </w:pPr>
-      <w:r>
-        <w:rPr>
-          <w:rFonts w:cs="Arial"/>
-          <w:b/>
-          <w:sz w:val="26"/>
-          <w:szCs w:val="26"/>
-        </w:rPr>
-        <w:t>N</w:t>
-      </w:r>
-      <w:r>
-        <w:rPr>
-          <w:rFonts w:cs="Arial"/>
-          <w:b/>
-          <w:sz w:val="26"/>
-          <w:szCs w:val="26"/>
-        </w:rPr>
-        <w:t xml:space="preserve">ội dung </w:t>
-      </w:r>
-      <w:r>
-        <w:rPr>
-          <w:rFonts w:cs="Arial"/>
-          <w:b/>
-          <w:sz w:val="26"/>
-          <w:szCs w:val="26"/>
-        </w:rPr>
-        <w:t>v</w:t>
-      </w:r>
-      <w:r>
-        <w:rPr>
-          <w:rFonts w:cs="Arial"/>
-          <w:b/>
-          <w:sz w:val="26"/>
-          <w:szCs w:val="26"/>
-        </w:rPr>
-        <w:t>à</w:t>
-      </w:r>
-      <w:r>
-        <w:rPr>
-          <w:rFonts w:cs="Arial"/>
-          <w:b/>
-          <w:sz w:val="26"/>
-          <w:szCs w:val="26"/>
-        </w:rPr>
-        <w:t xml:space="preserve"> phạm vi </w:t>
-      </w:r>
-      <w:r>
-        <w:rPr>
-          <w:rFonts w:cs="Arial"/>
-          <w:b/>
-          <w:sz w:val="26"/>
-          <w:szCs w:val="26"/>
-        </w:rPr>
-        <w:t>nghiên cứu:</w:t>
-      </w:r>
-      <w:r>
-        <w:rPr>
-          <w:rFonts w:cs="Arial"/>
-          <w:b/>
-          <w:sz w:val="26"/>
-          <w:szCs w:val="26"/>
-        </w:rPr>
-        <w:t xml:space="preserve"> </w:t>
       </w:r>
     </w:p>
     <w:p>
@@ -1396,37 +2218,7 @@
         <w:pStyle w:val="ListParagraph"/>
         <w:numPr>
           <w:ilvl w:val="0"/>
-          <w:numId w:val="20"/>
-        </w:numPr>
-        <w:tabs>
-          <w:tab w:val="right" w:pos="8222"/>
-        </w:tabs>
-        <w:spacing w:after="160" w:line="259" w:lineRule="auto"/>
-        <w:rPr>
-          <w:rFonts w:cs="Arial"/>
-          <w:b/>
-          <w:bCs/>
-          <w:sz w:val="22"/>
-          <w:szCs w:val="22"/>
-        </w:rPr>
-      </w:pPr>
-      <w:r>
-        <w:rPr>
-          <w:rFonts w:cs="Arial"/>
-          <w:b/>
-          <w:bCs/>
-          <w:sz w:val="22"/>
-          <w:szCs w:val="22"/>
-        </w:rPr>
-        <w:t>Nội dung nghiên cứu</w:t>
-      </w:r>
-    </w:p>
-    <w:p>
-      <w:pPr>
-        <w:pStyle w:val="ListParagraph"/>
-        <w:numPr>
-          <w:ilvl w:val="1"/>
-          <w:numId w:val="20"/>
+          <w:numId w:val="18"/>
         </w:numPr>
         <w:tabs>
           <w:tab w:val="right" w:pos="8222"/>
@@ -1435,164 +2227,25 @@
         <w:jc w:val="both"/>
         <w:rPr>
           <w:rFonts w:cs="Arial"/>
-          <w:b/>
-          <w:bCs/>
-          <w:sz w:val="22"/>
-          <w:szCs w:val="22"/>
-        </w:rPr>
-      </w:pPr>
-      <w:r>
-        <w:rPr>
-          <w:rFonts w:cs="Arial"/>
-          <w:sz w:val="22"/>
-          <w:szCs w:val="22"/>
-        </w:rPr>
-        <w:t>Nghiên cứu mô hình LLMs Gemini 1.5 Flash</w:t>
-      </w:r>
-    </w:p>
-    <w:p>
-      <w:pPr>
-        <w:pStyle w:val="ListParagraph"/>
-        <w:numPr>
-          <w:ilvl w:val="1"/>
-          <w:numId w:val="20"/>
-        </w:numPr>
-        <w:tabs>
-          <w:tab w:val="right" w:pos="8222"/>
-        </w:tabs>
-        <w:spacing w:after="160" w:line="259" w:lineRule="auto"/>
-        <w:jc w:val="both"/>
-        <w:rPr>
-          <w:rFonts w:cs="Arial"/>
-          <w:b/>
-          <w:bCs/>
-          <w:sz w:val="22"/>
-          <w:szCs w:val="22"/>
-        </w:rPr>
-      </w:pPr>
-      <w:r>
-        <w:rPr>
-          <w:rFonts w:cs="Arial"/>
-          <w:sz w:val="22"/>
-          <w:szCs w:val="22"/>
-        </w:rPr>
-        <w:t>Nghiên cứu framework LangChain</w:t>
-      </w:r>
-    </w:p>
-    <w:p>
-      <w:pPr>
-        <w:pStyle w:val="ListParagraph"/>
-        <w:numPr>
-          <w:ilvl w:val="1"/>
-          <w:numId w:val="20"/>
-        </w:numPr>
-        <w:tabs>
-          <w:tab w:val="right" w:pos="8222"/>
-        </w:tabs>
-        <w:spacing w:after="160" w:line="259" w:lineRule="auto"/>
-        <w:jc w:val="both"/>
-        <w:rPr>
-          <w:rFonts w:cs="Arial"/>
-          <w:b/>
-          <w:bCs/>
-          <w:sz w:val="22"/>
-          <w:szCs w:val="22"/>
-        </w:rPr>
-      </w:pPr>
-      <w:r>
-        <w:rPr>
-          <w:rFonts w:cs="Arial"/>
-          <w:sz w:val="22"/>
-          <w:szCs w:val="22"/>
-        </w:rPr>
-        <w:t>Nghiên cứu Naive RAG và Advanced RAG</w:t>
-      </w:r>
-    </w:p>
-    <w:p>
-      <w:pPr>
-        <w:pStyle w:val="ListParagraph"/>
-        <w:numPr>
-          <w:ilvl w:val="1"/>
-          <w:numId w:val="20"/>
-        </w:numPr>
-        <w:tabs>
-          <w:tab w:val="right" w:pos="8222"/>
-        </w:tabs>
-        <w:spacing w:after="160" w:line="259" w:lineRule="auto"/>
-        <w:jc w:val="both"/>
-        <w:rPr>
-          <w:rFonts w:cs="Arial"/>
-          <w:b/>
-          <w:bCs/>
-          <w:sz w:val="22"/>
-          <w:szCs w:val="22"/>
-        </w:rPr>
-      </w:pPr>
-      <w:r>
-        <w:rPr>
-          <w:rFonts w:cs="Arial"/>
-          <w:sz w:val="22"/>
-          <w:szCs w:val="22"/>
-        </w:rPr>
-        <w:t>Nghiên cứu framework backend FastAPI.</w:t>
-      </w:r>
-    </w:p>
-    <w:p>
-      <w:pPr>
-        <w:pStyle w:val="ListParagraph"/>
-        <w:numPr>
-          <w:ilvl w:val="1"/>
-          <w:numId w:val="20"/>
-        </w:numPr>
-        <w:tabs>
-          <w:tab w:val="right" w:pos="8222"/>
-        </w:tabs>
-        <w:spacing w:after="160" w:line="259" w:lineRule="auto"/>
-        <w:jc w:val="both"/>
-        <w:rPr>
-          <w:rFonts w:cs="Arial"/>
-          <w:b/>
-          <w:bCs/>
-          <w:sz w:val="22"/>
-          <w:szCs w:val="22"/>
-        </w:rPr>
-      </w:pPr>
-      <w:r>
-        <w:rPr>
-          <w:rFonts w:cs="Arial"/>
-          <w:sz w:val="22"/>
-          <w:szCs w:val="22"/>
-        </w:rPr>
-        <w:t>Nghiên cứu framework frontend ReactJS.</w:t>
-      </w:r>
-    </w:p>
-    <w:p>
-      <w:pPr>
-        <w:pStyle w:val="ListParagraph"/>
-        <w:numPr>
-          <w:ilvl w:val="1"/>
-          <w:numId w:val="20"/>
-        </w:numPr>
-        <w:tabs>
-          <w:tab w:val="right" w:pos="8222"/>
-        </w:tabs>
-        <w:spacing w:after="160" w:line="259" w:lineRule="auto"/>
-        <w:jc w:val="both"/>
-        <w:rPr>
-          <w:rFonts w:cs="Arial"/>
-          <w:b/>
-          <w:bCs/>
-          <w:sz w:val="22"/>
-          <w:szCs w:val="22"/>
-        </w:rPr>
-      </w:pPr>
-      <w:r>
-        <w:rPr>
-          <w:rFonts w:cs="Arial"/>
-          <w:sz w:val="22"/>
-          <w:szCs w:val="22"/>
-        </w:rPr>
-        <w:t>Nghiên cứu vector database Qdrant.</w:t>
+          <w:sz w:val="22"/>
+          <w:szCs w:val="22"/>
+        </w:rPr>
+      </w:pPr>
+      <w:r>
+        <w:rPr>
+          <w:rFonts w:cs="Arial"/>
+          <w:sz w:val="22"/>
+          <w:szCs w:val="22"/>
+        </w:rPr>
+        <w:t>Áp dụng dataset STaRK và CRAG để đánh giá hiệu suất của hệ thống, sử dụng các metric Hit@1, Hit@5, Recall@20m và MRR cho StaRK và CRAG</w:t>
+      </w:r>
+      <w:r>
+        <w:rPr>
+          <w:rFonts w:cs="Arial"/>
+          <w:sz w:val="22"/>
+          <w:szCs w:val="22"/>
+        </w:rPr>
+        <w:t>.</w:t>
       </w:r>
     </w:p>
     <w:p>
@@ -1600,37 +2253,42 @@
         <w:pStyle w:val="ListParagraph"/>
         <w:numPr>
           <w:ilvl w:val="0"/>
-          <w:numId w:val="20"/>
+          <w:numId w:val="18"/>
         </w:numPr>
         <w:tabs>
           <w:tab w:val="right" w:pos="8222"/>
         </w:tabs>
         <w:spacing w:after="160" w:line="259" w:lineRule="auto"/>
-        <w:rPr>
-          <w:rFonts w:cs="Arial"/>
-          <w:b/>
-          <w:bCs/>
-          <w:sz w:val="22"/>
-          <w:szCs w:val="22"/>
-        </w:rPr>
-      </w:pPr>
-      <w:r>
-        <w:rPr>
-          <w:rFonts w:cs="Arial"/>
-          <w:b/>
-          <w:bCs/>
-          <w:sz w:val="22"/>
-          <w:szCs w:val="22"/>
-        </w:rPr>
-        <w:t>Phạm vi nghiên cứu</w:t>
+        <w:jc w:val="both"/>
+        <w:rPr>
+          <w:rFonts w:cs="Arial"/>
+          <w:sz w:val="22"/>
+          <w:szCs w:val="22"/>
+        </w:rPr>
+      </w:pPr>
+      <w:r>
+        <w:rPr>
+          <w:rFonts w:cs="Arial"/>
+          <w:sz w:val="22"/>
+          <w:szCs w:val="22"/>
+        </w:rPr>
+        <w:t>Áp dụng hệ thống GRAG để xây dựng chatbot truy vấn sổ tay sinh viên</w:t>
+      </w:r>
+      <w:r>
+        <w:rPr>
+          <w:rFonts w:cs="Arial"/>
+          <w:sz w:val="22"/>
+          <w:szCs w:val="22"/>
+        </w:rPr>
+        <w:t>.</w:t>
       </w:r>
     </w:p>
     <w:p>
       <w:pPr>
         <w:pStyle w:val="ListParagraph"/>
         <w:numPr>
-          <w:ilvl w:val="1"/>
-          <w:numId w:val="20"/>
+          <w:ilvl w:val="0"/>
+          <w:numId w:val="18"/>
         </w:numPr>
         <w:tabs>
           <w:tab w:val="right" w:pos="8222"/>
@@ -1639,27 +2297,33 @@
         <w:jc w:val="both"/>
         <w:rPr>
           <w:rFonts w:cs="Arial"/>
-          <w:b/>
-          <w:bCs/>
-          <w:sz w:val="22"/>
-          <w:szCs w:val="22"/>
-        </w:rPr>
-      </w:pPr>
-      <w:r>
-        <w:rPr>
-          <w:rFonts w:cs="Arial"/>
-          <w:sz w:val="22"/>
-          <w:szCs w:val="22"/>
-        </w:rPr>
-        <w:t>Nghiên cứu mô hình LLMs Gemini 1.5 Flash để huấn luyện bằng ngôn ngữ tiếng việt.</w:t>
+          <w:sz w:val="22"/>
+          <w:szCs w:val="22"/>
+        </w:rPr>
+      </w:pPr>
+      <w:r>
+        <w:rPr>
+          <w:rFonts w:cs="Arial"/>
+          <w:sz w:val="22"/>
+          <w:szCs w:val="22"/>
+        </w:rPr>
+        <w:t>Áp dụng framework Langchain giúp xây dựng model LLM dễ dàng</w:t>
+      </w:r>
+      <w:r>
+        <w:rPr>
+          <w:rFonts w:cs="Arial"/>
+          <w:sz w:val="22"/>
+          <w:szCs w:val="22"/>
+        </w:rPr>
+        <w:t>.</w:t>
       </w:r>
     </w:p>
     <w:p>
       <w:pPr>
         <w:pStyle w:val="ListParagraph"/>
         <w:numPr>
-          <w:ilvl w:val="1"/>
-          <w:numId w:val="20"/>
+          <w:ilvl w:val="0"/>
+          <w:numId w:val="18"/>
         </w:numPr>
         <w:tabs>
           <w:tab w:val="right" w:pos="8222"/>
@@ -1668,27 +2332,33 @@
         <w:jc w:val="both"/>
         <w:rPr>
           <w:rFonts w:cs="Arial"/>
-          <w:b/>
-          <w:bCs/>
-          <w:sz w:val="22"/>
-          <w:szCs w:val="22"/>
-        </w:rPr>
-      </w:pPr>
-      <w:r>
-        <w:rPr>
-          <w:rFonts w:cs="Arial"/>
-          <w:sz w:val="22"/>
-          <w:szCs w:val="22"/>
-        </w:rPr>
-        <w:t>Nghiên cứu RAG giúp tạo ra câu truy vấn hiệu quả và tiết kiệm chi phí</w:t>
+          <w:sz w:val="22"/>
+          <w:szCs w:val="22"/>
+        </w:rPr>
+      </w:pPr>
+      <w:r>
+        <w:rPr>
+          <w:rFonts w:cs="Arial"/>
+          <w:sz w:val="22"/>
+          <w:szCs w:val="22"/>
+        </w:rPr>
+        <w:t>Áp dụng thư viện pyvis để vẽ KG(Knowledge Graph)</w:t>
+      </w:r>
+      <w:r>
+        <w:rPr>
+          <w:rFonts w:cs="Arial"/>
+          <w:sz w:val="22"/>
+          <w:szCs w:val="22"/>
+        </w:rPr>
+        <w:t>.</w:t>
       </w:r>
     </w:p>
     <w:p>
       <w:pPr>
         <w:pStyle w:val="ListParagraph"/>
         <w:numPr>
-          <w:ilvl w:val="1"/>
-          <w:numId w:val="20"/>
+          <w:ilvl w:val="0"/>
+          <w:numId w:val="18"/>
         </w:numPr>
         <w:tabs>
           <w:tab w:val="right" w:pos="8222"/>
@@ -1697,27 +2367,65 @@
         <w:jc w:val="both"/>
         <w:rPr>
           <w:rFonts w:cs="Arial"/>
-          <w:b/>
-          <w:bCs/>
-          <w:sz w:val="22"/>
-          <w:szCs w:val="22"/>
-        </w:rPr>
-      </w:pPr>
-      <w:r>
-        <w:rPr>
-          <w:rFonts w:cs="Arial"/>
-          <w:sz w:val="22"/>
-          <w:szCs w:val="22"/>
-        </w:rPr>
-        <w:t>Nghiên cứu framework LangChain có thể giúp xây dựng model hiệu quả</w:t>
+          <w:sz w:val="22"/>
+          <w:szCs w:val="22"/>
+        </w:rPr>
+      </w:pPr>
+      <w:r>
+        <w:rPr>
+          <w:rFonts w:cs="Arial"/>
+          <w:sz w:val="22"/>
+          <w:szCs w:val="22"/>
+        </w:rPr>
+        <w:t>Áp dụng thư viện wikipedia</w:t>
+      </w:r>
+      <w:r>
+        <w:rPr>
+          <w:rFonts w:cs="Arial"/>
+          <w:sz w:val="22"/>
+          <w:szCs w:val="22"/>
+        </w:rPr>
+        <w:t xml:space="preserve"> để xây dựng </w:t>
+      </w:r>
+      <w:r>
+        <w:rPr>
+          <w:rFonts w:cs="Arial"/>
+          <w:sz w:val="22"/>
+          <w:szCs w:val="22"/>
+        </w:rPr>
+        <w:t>reatriever bank</w:t>
+      </w:r>
+      <w:r>
+        <w:rPr>
+          <w:rFonts w:cs="Arial"/>
+          <w:sz w:val="22"/>
+          <w:szCs w:val="22"/>
+        </w:rPr>
+        <w:t xml:space="preserve"> và </w:t>
+      </w:r>
+      <w:r>
+        <w:rPr>
+          <w:rFonts w:cs="Arial"/>
+          <w:sz w:val="22"/>
+          <w:szCs w:val="22"/>
+        </w:rPr>
+        <w:t>đảm bảo trích xuất thông tin đúng</w:t>
+      </w:r>
+      <w:r>
+        <w:rPr>
+          <w:rFonts w:cs="Arial"/>
+          <w:sz w:val="22"/>
+          <w:szCs w:val="22"/>
+        </w:rPr>
+        <w:t>.</w:t>
       </w:r>
     </w:p>
     <w:p>
       <w:pPr>
         <w:pStyle w:val="ListParagraph"/>
         <w:numPr>
-          <w:ilvl w:val="1"/>
-          <w:numId w:val="20"/>
+          <w:ilvl w:val="0"/>
+          <w:numId w:val="18"/>
         </w:numPr>
         <w:tabs>
           <w:tab w:val="right" w:pos="8222"/>
@@ -1726,27 +2434,33 @@
         <w:jc w:val="both"/>
         <w:rPr>
           <w:rFonts w:cs="Arial"/>
-          <w:b/>
-          <w:bCs/>
-          <w:sz w:val="22"/>
-          <w:szCs w:val="22"/>
-        </w:rPr>
-      </w:pPr>
-      <w:r>
-        <w:rPr>
-          <w:rFonts w:cs="Arial"/>
-          <w:sz w:val="22"/>
-          <w:szCs w:val="22"/>
-        </w:rPr>
-        <w:t>Nghiên cứu framework backend FastAPI để xây dựng server.</w:t>
+          <w:sz w:val="22"/>
+          <w:szCs w:val="22"/>
+        </w:rPr>
+      </w:pPr>
+      <w:r>
+        <w:rPr>
+          <w:rFonts w:cs="Arial"/>
+          <w:sz w:val="22"/>
+          <w:szCs w:val="22"/>
+        </w:rPr>
+        <w:t>Áp dụng vector database Qdrant để lưu trữ các embedding xây dựng reatriever bank</w:t>
+      </w:r>
+      <w:r>
+        <w:rPr>
+          <w:rFonts w:cs="Arial"/>
+          <w:sz w:val="22"/>
+          <w:szCs w:val="22"/>
+        </w:rPr>
+        <w:t>.</w:t>
       </w:r>
     </w:p>
     <w:p>
       <w:pPr>
         <w:pStyle w:val="ListParagraph"/>
         <w:numPr>
-          <w:ilvl w:val="1"/>
-          <w:numId w:val="20"/>
+          <w:ilvl w:val="0"/>
+          <w:numId w:val="18"/>
         </w:numPr>
         <w:tabs>
           <w:tab w:val="right" w:pos="8222"/>
@@ -1755,48 +2469,25 @@
         <w:jc w:val="both"/>
         <w:rPr>
           <w:rFonts w:cs="Arial"/>
-          <w:b/>
-          <w:bCs/>
-          <w:sz w:val="22"/>
-          <w:szCs w:val="22"/>
-        </w:rPr>
-      </w:pPr>
-      <w:r>
-        <w:rPr>
-          <w:rFonts w:cs="Arial"/>
-          <w:sz w:val="22"/>
-          <w:szCs w:val="22"/>
-        </w:rPr>
-        <w:t>Nghiên cứu framework fontend ReactJS để xây dựng giao diện trang chatbot.</w:t>
-      </w:r>
-    </w:p>
-    <w:p>
-      <w:pPr>
-        <w:pStyle w:val="ListParagraph"/>
-        <w:numPr>
-          <w:ilvl w:val="1"/>
-          <w:numId w:val="20"/>
-        </w:numPr>
-        <w:tabs>
-          <w:tab w:val="right" w:pos="8222"/>
-        </w:tabs>
-        <w:spacing w:after="160" w:line="259" w:lineRule="auto"/>
-        <w:jc w:val="both"/>
-        <w:rPr>
-          <w:rFonts w:cs="Arial"/>
-          <w:b/>
-          <w:bCs/>
-          <w:sz w:val="22"/>
-          <w:szCs w:val="22"/>
-        </w:rPr>
-      </w:pPr>
-      <w:r>
-        <w:rPr>
-          <w:rFonts w:cs="Arial"/>
-          <w:sz w:val="22"/>
-          <w:szCs w:val="22"/>
-        </w:rPr>
-        <w:t>Nghiên cứu vector database Qdrant để lưu trữ các vector và các thông tin về văn bản.</w:t>
+          <w:sz w:val="22"/>
+          <w:szCs w:val="22"/>
+        </w:rPr>
+      </w:pPr>
+      <w:r>
+        <w:rPr>
+          <w:rFonts w:cs="Arial"/>
+          <w:sz w:val="22"/>
+          <w:szCs w:val="22"/>
+        </w:rPr>
+        <w:t>Áp dụng Hugging face để sử dụng LLMs và tạo embedding</w:t>
+      </w:r>
+      <w:r>
+        <w:rPr>
+          <w:rFonts w:cs="Arial"/>
+          <w:sz w:val="22"/>
+          <w:szCs w:val="22"/>
+        </w:rPr>
+        <w:t>.</w:t>
       </w:r>
     </w:p>
     <w:p>
@@ -1859,10 +2550,10 @@
         </w:rPr>
         <w:lastRenderedPageBreak/>
         <w:drawing>
-          <wp:inline distT="0" distB="0" distL="0" distR="0" wp14:anchorId="151515CB" wp14:editId="3CED2950">
-            <wp:extent cx="5760720" cy="3657600"/>
+          <wp:inline distT="0" distB="0" distL="0" distR="0" wp14:anchorId="4F54F877" wp14:editId="641A9D10">
+            <wp:extent cx="5760720" cy="6341745"/>
             <wp:effectExtent l="0" t="0" r="0" b="0"/>
-            <wp:docPr id="2" name="Picture 2"/>
+            <wp:docPr id="1" name="Picture 1"/>
             <wp:cNvGraphicFramePr>
               <a:graphicFrameLocks xmlns:a="http://schemas.openxmlformats.org/drawingml/2006/main" noChangeAspect="1"/>
             </wp:cNvGraphicFramePr>
@@ -1870,11 +2561,11 @@
               <a:graphicData uri="http://schemas.openxmlformats.org/drawingml/2006/picture">
                 <pic:pic xmlns:pic="http://schemas.openxmlformats.org/drawingml/2006/picture">
                   <pic:nvPicPr>
-                    <pic:cNvPr id="2" name="Picture 2"/>
+                    <pic:cNvPr id="1" name="Picture 1"/>
                     <pic:cNvPicPr/>
                   </pic:nvPicPr>
                   <pic:blipFill>
-                    <a:blip r:embed="rId5">
+                    <a:blip r:embed="rId8">
                       <a:extLst>
                         <a:ext uri="{28A0092B-C50C-407E-A947-70E740481C1C}">
                           <a14:useLocalDpi xmlns:a14="http://schemas.microsoft.com/office/drawing/2010/main" val="0"/>
@@ -1888,7 +2579,7 @@
                   <pic:spPr>
                     <a:xfrm>
                       <a:off x="0" y="0"/>
-                      <a:ext cx="5760720" cy="3657600"/>
+                      <a:ext cx="5760720" cy="6341745"/>
                     </a:xfrm>
                     <a:prstGeom prst="rect">
                       <a:avLst/>
@@ -1989,17 +2680,277 @@
         <w:jc w:val="both"/>
         <w:rPr>
           <w:rFonts w:cs="Arial"/>
-          <w:sz w:val="22"/>
-          <w:szCs w:val="22"/>
-        </w:rPr>
-      </w:pPr>
-      <w:r>
-        <w:rPr>
-          <w:rFonts w:cs="Arial"/>
-          <w:sz w:val="22"/>
-          <w:szCs w:val="22"/>
-        </w:rPr>
-        <w:t>Các mô hình LLMs là các mô hình được huấn luyện dựa trên dữ liệu ngôn ngữ khổng lồ để thực hiện các nhiệm vụ NLP như hệ thống hỏi đáp, truy vấn dữ liệu, tóm tắt văn bản, phân loại văn bản,…</w:t>
+          <w:sz w:val="24"/>
+          <w:szCs w:val="24"/>
+        </w:rPr>
+      </w:pPr>
+      <w:r>
+        <w:rPr>
+          <w:rFonts w:cs="Arial"/>
+          <w:sz w:val="24"/>
+          <w:szCs w:val="24"/>
+        </w:rPr>
+        <w:t>PhoGPT-4</w:t>
+      </w:r>
+      <w:r>
+        <w:rPr>
+          <w:rFonts w:cs="Arial"/>
+          <w:sz w:val="24"/>
+          <w:szCs w:val="24"/>
+        </w:rPr>
+        <w:t>B</w:t>
+      </w:r>
+      <w:r>
+        <w:rPr>
+          <w:rFonts w:cs="Arial"/>
+          <w:sz w:val="24"/>
+          <w:szCs w:val="24"/>
+        </w:rPr>
+        <w:t>-Chat là mô hình ngôn ngữ lớn của VinAI, được huấn luyện để chuyên xử lý tiếng việt</w:t>
+      </w:r>
+      <w:r>
+        <w:rPr>
+          <w:rFonts w:cs="Arial"/>
+          <w:sz w:val="24"/>
+          <w:szCs w:val="24"/>
+        </w:rPr>
+        <w:t xml:space="preserve"> </w:t>
+      </w:r>
+      <w:r>
+        <w:rPr>
+          <w:rFonts w:cs="Arial"/>
+          <w:sz w:val="22"/>
+          <w:szCs w:val="22"/>
+        </w:rPr>
+        <w:t xml:space="preserve">gồm </w:t>
+      </w:r>
+      <w:r>
+        <w:rPr>
+          <w:rStyle w:val="Strong"/>
+          <w:rFonts w:cs="Arial"/>
+          <w:b w:val="0"/>
+          <w:bCs w:val="0"/>
+          <w:sz w:val="22"/>
+          <w:szCs w:val="22"/>
+        </w:rPr>
+        <w:t>102 tỷ tokens</w:t>
+      </w:r>
+      <w:r>
+        <w:rPr>
+          <w:rFonts w:cs="Arial"/>
+          <w:sz w:val="22"/>
+          <w:szCs w:val="22"/>
+        </w:rPr>
+        <w:t xml:space="preserve"> trong hai vòng huấn luyện, với độ dài ngữ cảnh là 8192. Mô hình này sử dụng </w:t>
+      </w:r>
+      <w:r>
+        <w:rPr>
+          <w:rStyle w:val="Strong"/>
+          <w:rFonts w:cs="Arial"/>
+          <w:b w:val="0"/>
+          <w:bCs w:val="0"/>
+          <w:sz w:val="22"/>
+          <w:szCs w:val="22"/>
+        </w:rPr>
+        <w:t>byte-level BPE tokenizer</w:t>
+      </w:r>
+      <w:r>
+        <w:rPr>
+          <w:rFonts w:cs="Arial"/>
+          <w:b/>
+          <w:bCs/>
+          <w:sz w:val="22"/>
+          <w:szCs w:val="22"/>
+        </w:rPr>
+        <w:t xml:space="preserve"> </w:t>
+      </w:r>
+      <w:r>
+        <w:rPr>
+          <w:rFonts w:cs="Arial"/>
+          <w:sz w:val="22"/>
+          <w:szCs w:val="22"/>
+        </w:rPr>
+        <w:t xml:space="preserve">(Byte Pair Encoding) đặc biệt cho tiếng Việt, với một bảng từ vựng gồm </w:t>
+      </w:r>
+      <w:r>
+        <w:rPr>
+          <w:rStyle w:val="Strong"/>
+          <w:rFonts w:cs="Arial"/>
+          <w:b w:val="0"/>
+          <w:bCs w:val="0"/>
+          <w:sz w:val="22"/>
+          <w:szCs w:val="22"/>
+        </w:rPr>
+        <w:t>20480 tokens</w:t>
+      </w:r>
+      <w:r>
+        <w:rPr>
+          <w:rFonts w:cs="Arial"/>
+          <w:b/>
+          <w:bCs/>
+          <w:sz w:val="22"/>
+          <w:szCs w:val="22"/>
+        </w:rPr>
+        <w:t>.</w:t>
+      </w:r>
+      <w:r>
+        <w:rPr>
+          <w:rFonts w:cs="Arial"/>
+          <w:sz w:val="22"/>
+          <w:szCs w:val="22"/>
+        </w:rPr>
+        <w:t xml:space="preserve"> Chúng tôi tiếp tục </w:t>
+      </w:r>
+      <w:r>
+        <w:rPr>
+          <w:rStyle w:val="Strong"/>
+          <w:rFonts w:cs="Arial"/>
+          <w:b w:val="0"/>
+          <w:bCs w:val="0"/>
+          <w:sz w:val="22"/>
+          <w:szCs w:val="22"/>
+        </w:rPr>
+        <w:t>tinh chỉnh</w:t>
+      </w:r>
+      <w:r>
+        <w:rPr>
+          <w:rFonts w:cs="Arial"/>
+          <w:sz w:val="22"/>
+          <w:szCs w:val="22"/>
+        </w:rPr>
+        <w:t xml:space="preserve"> mô hình cơ sở trên một bộ dữ liệu gồm </w:t>
+      </w:r>
+      <w:r>
+        <w:rPr>
+          <w:rStyle w:val="Strong"/>
+          <w:rFonts w:cs="Arial"/>
+          <w:b w:val="0"/>
+          <w:bCs w:val="0"/>
+          <w:sz w:val="22"/>
+          <w:szCs w:val="22"/>
+        </w:rPr>
+        <w:t>70K các</w:t>
+      </w:r>
+      <w:r>
+        <w:rPr>
+          <w:rStyle w:val="Strong"/>
+          <w:rFonts w:cs="Arial"/>
+          <w:sz w:val="22"/>
+          <w:szCs w:val="22"/>
+        </w:rPr>
+        <w:t xml:space="preserve"> </w:t>
+      </w:r>
+      <w:r>
+        <w:rPr>
+          <w:rStyle w:val="Strong"/>
+          <w:rFonts w:cs="Arial"/>
+          <w:b w:val="0"/>
+          <w:bCs w:val="0"/>
+          <w:sz w:val="22"/>
+          <w:szCs w:val="22"/>
+        </w:rPr>
+        <w:t>lệnh hướng dẫn</w:t>
+      </w:r>
+      <w:r>
+        <w:rPr>
+          <w:rFonts w:cs="Arial"/>
+          <w:sz w:val="22"/>
+          <w:szCs w:val="22"/>
+        </w:rPr>
+        <w:t xml:space="preserve"> và các phản hồi của chúng, cùng với </w:t>
+      </w:r>
+      <w:r>
+        <w:rPr>
+          <w:rStyle w:val="Strong"/>
+          <w:rFonts w:cs="Arial"/>
+          <w:b w:val="0"/>
+          <w:bCs w:val="0"/>
+          <w:sz w:val="22"/>
+          <w:szCs w:val="22"/>
+        </w:rPr>
+        <w:t>290K cuộc hội thoại</w:t>
+      </w:r>
+      <w:r>
+        <w:rPr>
+          <w:rFonts w:cs="Arial"/>
+          <w:sz w:val="22"/>
+          <w:szCs w:val="22"/>
+        </w:rPr>
+        <w:t xml:space="preserve"> khác, tạo thành biến thể chat </w:t>
+      </w:r>
+      <w:r>
+        <w:rPr>
+          <w:rStyle w:val="Strong"/>
+          <w:rFonts w:cs="Arial"/>
+          <w:b w:val="0"/>
+          <w:bCs w:val="0"/>
+          <w:sz w:val="22"/>
+          <w:szCs w:val="22"/>
+        </w:rPr>
+        <w:t>PhoGPT-4B-Chat</w:t>
+      </w:r>
+      <w:r>
+        <w:rPr>
+          <w:rFonts w:cs="Arial"/>
+          <w:b/>
+          <w:bCs/>
+          <w:sz w:val="22"/>
+          <w:szCs w:val="22"/>
+        </w:rPr>
+        <w:t>.</w:t>
+      </w:r>
+      <w:r>
+        <w:rPr>
+          <w:rFonts w:cs="Arial"/>
+          <w:sz w:val="22"/>
+          <w:szCs w:val="22"/>
+        </w:rPr>
+        <w:t xml:space="preserve"> </w:t>
+      </w:r>
+      <w:r>
+        <w:rPr>
+          <w:rFonts w:cs="Arial"/>
+          <w:sz w:val="22"/>
+          <w:szCs w:val="22"/>
+        </w:rPr>
+        <w:t>Đ</w:t>
+      </w:r>
+      <w:r>
+        <w:rPr>
+          <w:rFonts w:cs="Arial"/>
+          <w:sz w:val="22"/>
+          <w:szCs w:val="22"/>
+        </w:rPr>
+        <w:t xml:space="preserve">ã chứng minh hiệu suất mạnh mẽ của mô hình này khi so với các mô hình </w:t>
+      </w:r>
+      <w:r>
+        <w:rPr>
+          <w:rStyle w:val="Strong"/>
+          <w:rFonts w:cs="Arial"/>
+          <w:b w:val="0"/>
+          <w:bCs w:val="0"/>
+          <w:sz w:val="22"/>
+          <w:szCs w:val="22"/>
+        </w:rPr>
+        <w:t>7B tham số</w:t>
+      </w:r>
+      <w:r>
+        <w:rPr>
+          <w:rFonts w:cs="Arial"/>
+          <w:b/>
+          <w:bCs/>
+          <w:sz w:val="22"/>
+          <w:szCs w:val="22"/>
+        </w:rPr>
+        <w:t xml:space="preserve"> </w:t>
+      </w:r>
+      <w:r>
+        <w:rPr>
+          <w:rFonts w:cs="Arial"/>
+          <w:sz w:val="22"/>
+          <w:szCs w:val="22"/>
+        </w:rPr>
+        <w:t>trước đây, cả mã nguồn đóng và mã nguồn mở.</w:t>
       </w:r>
     </w:p>
     <w:p>
@@ -2026,21 +2977,40 @@
           <w:sz w:val="22"/>
           <w:szCs w:val="22"/>
         </w:rPr>
-        <w:t>Gemini là thành quả của sự hợp tác quy mô lớn từ các đội ngũ tại Google, bao gồm cả nhóm Google Research. Được thiết kế với khả năng đa phương thức ngay từ ban đầu, Gemini có thể xử lý và kết hợp nhiều loại dữ liệu khác nhau như văn bản, mã nguồn, âm thanh, hình ảnh và video một cách mượt mà. Đây là mô hình linh hoạt nhất mà Google</w:t>
-      </w:r>
-      <w:r>
-        <w:rPr>
-          <w:rFonts w:cs="Arial"/>
-        </w:rPr>
-        <w:t xml:space="preserve"> </w:t>
-      </w:r>
-      <w:r>
-        <w:rPr>
-          <w:rFonts w:cs="Arial"/>
-          <w:sz w:val="22"/>
-          <w:szCs w:val="22"/>
-        </w:rPr>
-        <w:t>từng phát triển, có khả năng hoạt động hiệu quả trên nhiều nền tảng, từ các trung tâm dữ liệu lớn đến các thiết bị di động. Với những tính năng tiên tiến, Gemini hứa hẹn sẽ nâng cao đáng kể cách các nhà phát triển và doanh nghiệp xây dựng và triển khai AI.</w:t>
+        <w:t>RAG</w:t>
+      </w:r>
+      <w:r>
+        <w:rPr>
+          <w:rFonts w:cs="Arial"/>
+          <w:sz w:val="22"/>
+          <w:szCs w:val="22"/>
+        </w:rPr>
+        <w:t>(Retrieval Augmented Generation) là</w:t>
+      </w:r>
+      <w:r>
+        <w:rPr>
+          <w:rFonts w:cs="Arial"/>
+          <w:sz w:val="22"/>
+          <w:szCs w:val="22"/>
+        </w:rPr>
+        <w:t xml:space="preserve"> một hệ thống cho phép mô hình có thể truy xuất vào tài liệu nội bộ ở dạng không cấu trúc, cho phép mô hình cải thiện </w:t>
+      </w:r>
+      <w:r>
+        <w:rPr>
+          <w:rFonts w:cs="Arial"/>
+          <w:sz w:val="22"/>
+          <w:szCs w:val="22"/>
+        </w:rPr>
+        <w:lastRenderedPageBreak/>
+        <w:t>hiệu suất, chất lượng của truy vấn</w:t>
+      </w:r>
+      <w:r>
+        <w:rPr>
+          <w:rFonts w:cs="Arial"/>
+          <w:sz w:val="22"/>
+          <w:szCs w:val="22"/>
+        </w:rPr>
+        <w:t xml:space="preserve"> theo từng hoàn cảnh khác nhau, mà dữ liệu đó chưa được huấn luyện trước.</w:t>
       </w:r>
     </w:p>
     <w:p>
@@ -2067,7 +3037,23 @@
           <w:sz w:val="22"/>
           <w:szCs w:val="22"/>
         </w:rPr>
-        <w:t xml:space="preserve">FastAPI là một khung web hiện đại, hiệu suất cao để xây dựng các API bằng Python, tận dụng các gợi ý kiểu của Python tiêu chuẩn nhằm tăng cường tính dễ sử dụng và hiệu quả. </w:t>
+        <w:t>GRAG(Graph Retrieval Augmented Generation) là</w:t>
+      </w:r>
+      <w:r>
+        <w:rPr>
+          <w:rFonts w:cs="Arial"/>
+          <w:sz w:val="22"/>
+          <w:szCs w:val="22"/>
+        </w:rPr>
+        <w:t xml:space="preserve"> một phương pháp mới của Microsoft Research nghiên cứu nhằm giải quyết giới hạn của RAG trong nhiệm vụ QFS bằng cách truy xuất vào tài liệu ở dạng có cấu trúc, sử dụng LLM để tạo ra một đồ thị tri thức dựa trên tài liệu nội bộ</w:t>
+      </w:r>
+      <w:r>
+        <w:rPr>
+          <w:rFonts w:cs="Arial"/>
+          <w:sz w:val="22"/>
+          <w:szCs w:val="22"/>
+        </w:rPr>
+        <w:t xml:space="preserve"> thông qua hai giai đoạn trích xuất một đồ thị kiến thức thực thể từ các tài liệu nguồn, sau đó tạo trước các bản tóm tắt cộng đồng cho tất cả các nhóm thực thể có liên quan chặt chẽ. Điều này đã chứng minh hiệu suất cải thiện đáng kể so với phương pháp RAG cơ bản về cả tính toàn diện và tính đa dạng của các câu trả lời được tạo ra.</w:t>
       </w:r>
     </w:p>
     <w:p>
@@ -2094,7 +3080,86 @@
           <w:sz w:val="22"/>
           <w:szCs w:val="22"/>
         </w:rPr>
-        <w:t>LangChain là một framework được thiết kế để đơn giản hóa việc phát triển các ứng dụng dựa trên các mô hình ngôn ngữ lớn (LLMs). Nó hỗ trợ tối ưu hóa mọi giai đoạn trong vòng đời ứng dụng LLM, từ phát triển, triển khai đến mở rộng quy mô.</w:t>
+        <w:t>Kết hợp giữa RAG và GRAG</w:t>
+      </w:r>
+      <w:r>
+        <w:rPr>
+          <w:rFonts w:cs="Arial"/>
+          <w:sz w:val="22"/>
+          <w:szCs w:val="22"/>
+        </w:rPr>
+        <w:t xml:space="preserve"> tạo nên </w:t>
+      </w:r>
+      <w:r>
+        <w:rPr>
+          <w:rFonts w:cs="Arial"/>
+          <w:sz w:val="22"/>
+          <w:szCs w:val="22"/>
+        </w:rPr>
+        <w:t>hệ thống Agentic RAG, có thể tự cải thiện hành động của Agent thông qua cơ chế tự phản hồi, đồng thời có thể giải quyết những câu hỏi yêu cầu nguồn kiến thức kết hợp trong một hệ thống duy nhất. Điều này giúp giảm lỗi biện minh và giảm thiểu ảo tưởng cho LLM. GRAG đã chứng minh vượt trội hơn tất cả các hệ thống RAG cơ sở thông thường</w:t>
+      </w:r>
+      <w:r>
+        <w:rPr>
+          <w:rFonts w:cs="Arial"/>
+          <w:sz w:val="22"/>
+          <w:szCs w:val="22"/>
+        </w:rPr>
+        <w:t xml:space="preserve"> trên tập dataset STaRT và C</w:t>
+      </w:r>
+      <w:r>
+        <w:rPr>
+          <w:rFonts w:cs="Arial"/>
+          <w:sz w:val="22"/>
+          <w:szCs w:val="22"/>
+        </w:rPr>
+        <w:t>R</w:t>
+      </w:r>
+      <w:r>
+        <w:rPr>
+          <w:rFonts w:cs="Arial"/>
+          <w:sz w:val="22"/>
+          <w:szCs w:val="22"/>
+        </w:rPr>
+        <w:t>AG trên các metric Hit@1, Hit@5, Recall@20m và MRR</w:t>
+      </w:r>
+      <w:r>
+        <w:rPr>
+          <w:rFonts w:cs="Arial"/>
+          <w:sz w:val="22"/>
+          <w:szCs w:val="22"/>
+        </w:rPr>
+        <w:t>.</w:t>
+      </w:r>
+    </w:p>
+    <w:p>
+      <w:pPr>
+        <w:pStyle w:val="ListParagraph"/>
+        <w:numPr>
+          <w:ilvl w:val="1"/>
+          <w:numId w:val="19"/>
+        </w:numPr>
+        <w:tabs>
+          <w:tab w:val="right" w:pos="8222"/>
+        </w:tabs>
+        <w:spacing w:after="160" w:line="259" w:lineRule="auto"/>
+        <w:jc w:val="both"/>
+        <w:rPr>
+          <w:rFonts w:cs="Arial"/>
+          <w:b/>
+          <w:bCs/>
+          <w:sz w:val="24"/>
+          <w:szCs w:val="24"/>
+        </w:rPr>
+      </w:pPr>
+      <w:r>
+        <w:rPr>
+          <w:rFonts w:cs="Arial"/>
+          <w:b/>
+          <w:bCs/>
+          <w:sz w:val="24"/>
+          <w:szCs w:val="24"/>
+        </w:rPr>
+        <w:t>Cơ sở thực tiễn</w:t>
       </w:r>
     </w:p>
     <w:p>
@@ -2111,17 +3176,59 @@
         <w:jc w:val="both"/>
         <w:rPr>
           <w:rFonts w:cs="Arial"/>
-          <w:sz w:val="22"/>
-          <w:szCs w:val="22"/>
-        </w:rPr>
-      </w:pPr>
-      <w:r>
-        <w:rPr>
-          <w:rFonts w:cs="Arial"/>
-          <w:sz w:val="22"/>
-          <w:szCs w:val="22"/>
-        </w:rPr>
-        <w:t xml:space="preserve">ReactJS, thường được gọi là React, là một thư viện JavaScript phổ biến để xây dựng giao diện người dùng, đặc biệt dành cho việc tạo ra các ứng dụng web động và tương tác. Được phát triển bởi Facebook, React được sử dụng rộng rãi để xây dựng các ứng dụng front-end. </w:t>
+          <w:b/>
+          <w:bCs/>
+          <w:sz w:val="24"/>
+          <w:szCs w:val="24"/>
+        </w:rPr>
+      </w:pPr>
+      <w:r>
+        <w:rPr>
+          <w:rFonts w:cs="Arial"/>
+          <w:sz w:val="24"/>
+          <w:szCs w:val="24"/>
+        </w:rPr>
+        <w:t>Đề tài phát triển nhằm mục đích nghiên cứu LLM, đánh giá và</w:t>
+      </w:r>
+      <w:r>
+        <w:rPr>
+          <w:rFonts w:cs="Arial"/>
+          <w:sz w:val="24"/>
+          <w:szCs w:val="24"/>
+        </w:rPr>
+        <w:t xml:space="preserve"> kết hợp R</w:t>
+      </w:r>
+      <w:r>
+        <w:rPr>
+          <w:rFonts w:cs="Arial"/>
+          <w:sz w:val="24"/>
+          <w:szCs w:val="24"/>
+        </w:rPr>
+        <w:t>AG</w:t>
+      </w:r>
+      <w:r>
+        <w:rPr>
+          <w:rFonts w:cs="Arial"/>
+          <w:sz w:val="24"/>
+          <w:szCs w:val="24"/>
+        </w:rPr>
+        <w:t xml:space="preserve"> và GRAG </w:t>
+      </w:r>
+      <w:r>
+        <w:rPr>
+          <w:rFonts w:cs="Arial"/>
+          <w:sz w:val="24"/>
+          <w:szCs w:val="24"/>
+        </w:rPr>
+        <w:t>trên tập dữ liệu tiếng việt cụ thể là sổ tay sinh viên</w:t>
+      </w:r>
+      <w:r>
+        <w:rPr>
+          <w:rFonts w:cs="Arial"/>
+          <w:sz w:val="24"/>
+          <w:szCs w:val="24"/>
+        </w:rPr>
+        <w:t>.</w:t>
       </w:r>
     </w:p>
     <w:p>
@@ -2138,49 +3245,6 @@
         <w:jc w:val="both"/>
         <w:rPr>
           <w:rFonts w:cs="Arial"/>
-          <w:sz w:val="22"/>
-          <w:szCs w:val="22"/>
-        </w:rPr>
-      </w:pPr>
-      <w:r>
-        <w:rPr>
-          <w:rFonts w:cs="Arial"/>
-          <w:sz w:val="22"/>
-          <w:szCs w:val="22"/>
-        </w:rPr>
-        <w:t>Qdrant là một hệ thống tìm kiếm tương đồng vector, sẵn sàng cho triển khai sản xuất, với API dễ sử dụng, cho phép lưu trữ, tìm kiếm và quản lý các vector cùng với dữ liệu bổ sung. Dữ liệu bổ sung này có thể được xem như thông tin thêm giúp cải thiện quá trình tìm kiếm và cung cấp những thông tin giá trị cho người dùng.</w:t>
-      </w:r>
-    </w:p>
-    <w:p>
-      <w:pPr>
-        <w:pStyle w:val="ListParagraph"/>
-        <w:tabs>
-          <w:tab w:val="right" w:pos="8222"/>
-        </w:tabs>
-        <w:spacing w:after="160" w:line="259" w:lineRule="auto"/>
-        <w:ind w:left="1080"/>
-        <w:jc w:val="both"/>
-        <w:rPr>
-          <w:rFonts w:cs="Arial"/>
-          <w:sz w:val="22"/>
-          <w:szCs w:val="22"/>
-        </w:rPr>
-      </w:pPr>
-    </w:p>
-    <w:p>
-      <w:pPr>
-        <w:pStyle w:val="ListParagraph"/>
-        <w:numPr>
-          <w:ilvl w:val="1"/>
-          <w:numId w:val="19"/>
-        </w:numPr>
-        <w:tabs>
-          <w:tab w:val="right" w:pos="8222"/>
-        </w:tabs>
-        <w:spacing w:after="160" w:line="259" w:lineRule="auto"/>
-        <w:jc w:val="both"/>
-        <w:rPr>
-          <w:rFonts w:cs="Arial"/>
           <w:b/>
           <w:bCs/>
           <w:sz w:val="24"/>
@@ -2190,67 +3254,18 @@
       <w:r>
         <w:rPr>
           <w:rFonts w:cs="Arial"/>
-          <w:b/>
-          <w:bCs/>
           <w:sz w:val="24"/>
           <w:szCs w:val="24"/>
         </w:rPr>
-        <w:lastRenderedPageBreak/>
-        <w:t>Cơ sở thực tiễn</w:t>
-      </w:r>
-    </w:p>
-    <w:p>
-      <w:pPr>
-        <w:pStyle w:val="ListParagraph"/>
-        <w:numPr>
-          <w:ilvl w:val="0"/>
-          <w:numId w:val="18"/>
-        </w:numPr>
-        <w:tabs>
-          <w:tab w:val="right" w:pos="8222"/>
-        </w:tabs>
-        <w:spacing w:after="160" w:line="259" w:lineRule="auto"/>
-        <w:jc w:val="both"/>
-        <w:rPr>
-          <w:rFonts w:cs="Arial"/>
-          <w:sz w:val="22"/>
-          <w:szCs w:val="22"/>
-        </w:rPr>
-      </w:pPr>
-      <w:r>
-        <w:rPr>
-          <w:rFonts w:cs="Arial"/>
-          <w:sz w:val="22"/>
-          <w:szCs w:val="22"/>
-        </w:rPr>
-        <w:t>Hệ thống chatbot truy vấn dữ liệu nhằm phục vụ cho lĩnh vực giáo dục, tạo điều kiện thuận lợi cho việc khuyến khích và hiểu được nội dung của cuốn sách nhanh chóng và tiết kiệm thời gian.</w:t>
-      </w:r>
-    </w:p>
-    <w:p>
-      <w:pPr>
-        <w:pStyle w:val="ListParagraph"/>
-        <w:numPr>
-          <w:ilvl w:val="0"/>
-          <w:numId w:val="18"/>
-        </w:numPr>
-        <w:tabs>
-          <w:tab w:val="right" w:pos="8222"/>
-        </w:tabs>
-        <w:spacing w:after="160" w:line="259" w:lineRule="auto"/>
-        <w:jc w:val="both"/>
-        <w:rPr>
-          <w:rFonts w:cs="Arial"/>
-          <w:sz w:val="22"/>
-          <w:szCs w:val="22"/>
-        </w:rPr>
-      </w:pPr>
-      <w:r>
-        <w:rPr>
-          <w:rFonts w:cs="Arial"/>
-          <w:sz w:val="22"/>
-          <w:szCs w:val="22"/>
-        </w:rPr>
-        <w:t>Đề tài nhằm nghiên cứu mô hình LLMs xử lý tiếng việt để áp dụng truy vấn dữ liệu. Đây được coi là đề tài phục vụ cho việc tham khảo và nghiên cứu thêm về mô hình ngôn ngữ lớn.</w:t>
+        <w:t>Xây dựng ứng dụng chatbot tiếng việt hỗ trợ sinh viên Nông Lâm</w:t>
+      </w:r>
+      <w:r>
+        <w:rPr>
+          <w:rFonts w:cs="Arial"/>
+          <w:sz w:val="24"/>
+          <w:szCs w:val="24"/>
+        </w:rPr>
+        <w:t>.</w:t>
       </w:r>
     </w:p>
     <w:p>
@@ -2293,7 +3308,15 @@
           <w:sz w:val="22"/>
           <w:szCs w:val="22"/>
         </w:rPr>
-        <w:t>8 tháng (bắt đầu từ HKII năm học 2024-2025)</w:t>
+        <w:t>6</w:t>
+      </w:r>
+      <w:r>
+        <w:rPr>
+          <w:rFonts w:cs="Arial"/>
+          <w:sz w:val="22"/>
+          <w:szCs w:val="22"/>
+        </w:rPr>
+        <w:t xml:space="preserve"> tháng (bắt đầu từ HKII năm học 2024-2025)</w:t>
       </w:r>
     </w:p>
     <w:p>
@@ -2371,15 +3394,23 @@
           <w:sz w:val="22"/>
           <w:szCs w:val="22"/>
         </w:rPr>
-        <w:t>Hệ thống chatbot giúp hỗ trợ khách hàng trong việc hỗ trợ kỹ thuật hoặc F</w:t>
-      </w:r>
-      <w:r>
-        <w:rPr>
-          <w:rFonts w:cs="Arial"/>
-          <w:sz w:val="22"/>
-          <w:szCs w:val="22"/>
-        </w:rPr>
-        <w:t>AQ.</w:t>
+        <w:t xml:space="preserve">Hệ thống chatbot giúp hỗ trợ </w:t>
+      </w:r>
+      <w:r>
+        <w:rPr>
+          <w:rFonts w:cs="Arial"/>
+          <w:sz w:val="22"/>
+          <w:szCs w:val="22"/>
+        </w:rPr>
+        <w:t>sinh viên thực hiện truy vấn trên sổ tay sinh viên</w:t>
+      </w:r>
+      <w:r>
+        <w:rPr>
+          <w:rFonts w:cs="Arial"/>
+          <w:sz w:val="22"/>
+          <w:szCs w:val="22"/>
+        </w:rPr>
+        <w:t>.</w:t>
       </w:r>
     </w:p>
     <w:p>
@@ -2406,15 +3437,31 @@
           <w:sz w:val="22"/>
           <w:szCs w:val="22"/>
         </w:rPr>
-        <w:t>Đưa ra được tài liệu áp dụng được model LLMs Gemini 1.5 Flash</w:t>
-      </w:r>
-      <w:r>
-        <w:rPr>
-          <w:rFonts w:cs="Arial"/>
-          <w:sz w:val="22"/>
-          <w:szCs w:val="22"/>
-        </w:rPr>
-        <w:t xml:space="preserve"> làm LLMs</w:t>
+        <w:t xml:space="preserve">Đưa ra được tài liệu áp dụng được model LLM </w:t>
+      </w:r>
+      <w:r>
+        <w:rPr>
+          <w:rFonts w:cs="Arial"/>
+          <w:sz w:val="22"/>
+          <w:szCs w:val="22"/>
+        </w:rPr>
+        <w:t xml:space="preserve">PhoGPT-4B-Chat </w:t>
+      </w:r>
+      <w:r>
+        <w:rPr>
+          <w:rFonts w:cs="Arial"/>
+          <w:sz w:val="22"/>
+          <w:szCs w:val="22"/>
+        </w:rPr>
+        <w:t xml:space="preserve">làm </w:t>
+      </w:r>
+      <w:r>
+        <w:rPr>
+          <w:rFonts w:cs="Arial"/>
+          <w:sz w:val="22"/>
+          <w:szCs w:val="22"/>
+        </w:rPr>
+        <w:t>base model</w:t>
       </w:r>
       <w:r>
         <w:rPr>
@@ -2438,15 +3485,39 @@
           <w:sz w:val="22"/>
           <w:szCs w:val="22"/>
         </w:rPr>
-        <w:t xml:space="preserve">mô hình </w:t>
-      </w:r>
-      <w:r>
-        <w:rPr>
-          <w:rFonts w:cs="Arial"/>
-          <w:sz w:val="22"/>
-          <w:szCs w:val="22"/>
-        </w:rPr>
-        <w:t>RAG và lưu trữ trên vector database để xây dựng được chatbot truy vấn dữ liệu</w:t>
+        <w:t>hệ thống</w:t>
+      </w:r>
+      <w:r>
+        <w:rPr>
+          <w:rFonts w:cs="Arial"/>
+          <w:sz w:val="22"/>
+          <w:szCs w:val="22"/>
+        </w:rPr>
+        <w:t xml:space="preserve"> </w:t>
+      </w:r>
+      <w:r>
+        <w:rPr>
+          <w:rFonts w:cs="Arial"/>
+          <w:sz w:val="22"/>
+          <w:szCs w:val="22"/>
+        </w:rPr>
+        <w:t>Agentic RAG</w:t>
+      </w:r>
+      <w:r>
+        <w:rPr>
+          <w:rFonts w:cs="Arial"/>
+          <w:sz w:val="22"/>
+          <w:szCs w:val="22"/>
+        </w:rPr>
+        <w:t xml:space="preserve"> và lưu trữ trên vector database để xây dựng được chatbot truy vấn dữ liệu</w:t>
+      </w:r>
+      <w:r>
+        <w:rPr>
+          <w:rFonts w:cs="Arial"/>
+          <w:sz w:val="22"/>
+          <w:szCs w:val="22"/>
+        </w:rPr>
+        <w:t>.</w:t>
       </w:r>
     </w:p>
     <w:p>
@@ -2473,22 +3544,40 @@
           <w:sz w:val="22"/>
           <w:szCs w:val="22"/>
         </w:rPr>
-        <w:t>Đưa ra được life cycle từ lúc huấn luyện cho tới khi hoàn thành trang web chatbot.</w:t>
-      </w:r>
-    </w:p>
-    <w:p>
-      <w:pPr>
-        <w:pStyle w:val="ListParagraph"/>
-        <w:tabs>
-          <w:tab w:val="right" w:pos="8222"/>
-        </w:tabs>
-        <w:spacing w:after="160" w:line="259" w:lineRule="auto"/>
-        <w:ind w:left="1080"/>
-        <w:jc w:val="both"/>
-        <w:rPr>
-          <w:rFonts w:cs="Arial"/>
-        </w:rPr>
-      </w:pPr>
+        <w:t xml:space="preserve">Tài liệu </w:t>
+      </w:r>
+      <w:r>
+        <w:rPr>
+          <w:rFonts w:cs="Arial"/>
+          <w:sz w:val="22"/>
+          <w:szCs w:val="22"/>
+        </w:rPr>
+        <w:t>đầy đủ về hệ thống</w:t>
+      </w:r>
+      <w:r>
+        <w:rPr>
+          <w:rFonts w:cs="Arial"/>
+          <w:sz w:val="22"/>
+          <w:szCs w:val="22"/>
+        </w:rPr>
+        <w:t xml:space="preserve"> kết hợp giữa RAG và</w:t>
+      </w:r>
+      <w:r>
+        <w:rPr>
+          <w:rFonts w:cs="Arial"/>
+          <w:sz w:val="22"/>
+          <w:szCs w:val="22"/>
+        </w:rPr>
+        <w:t xml:space="preserve"> GRAG</w:t>
+      </w:r>
+      <w:r>
+        <w:rPr>
+          <w:rFonts w:cs="Arial"/>
+          <w:sz w:val="22"/>
+          <w:szCs w:val="22"/>
+        </w:rPr>
+        <w:t>.</w:t>
+      </w:r>
     </w:p>
     <w:p>
       <w:pPr>
@@ -2524,30 +3613,79 @@
           <w:tab w:val="right" w:pos="8222"/>
         </w:tabs>
         <w:rPr>
+          <w:rStyle w:val="Hyperlink"/>
           <w:rFonts w:cs="Arial"/>
           <w:b/>
           <w:bCs/>
-          <w:sz w:val="22"/>
-          <w:szCs w:val="22"/>
-        </w:rPr>
-      </w:pPr>
-      <w:r>
-        <w:rPr>
+          <w:color w:val="auto"/>
+          <w:sz w:val="22"/>
+          <w:szCs w:val="22"/>
+          <w:u w:val="none"/>
+        </w:rPr>
+      </w:pPr>
+      <w:r>
+        <w:rPr>
+          <w:rStyle w:val="Hyperlink"/>
           <w:rFonts w:cs="Arial"/>
           <w:b/>
           <w:bCs/>
+          <w:color w:val="auto"/>
+          <w:sz w:val="22"/>
+          <w:szCs w:val="22"/>
         </w:rPr>
         <w:t>[</w:t>
       </w:r>
       <w:r>
         <w:rPr>
+          <w:rStyle w:val="Hyperlink"/>
           <w:rFonts w:cs="Arial"/>
           <w:b/>
           <w:bCs/>
-          <w:sz w:val="22"/>
-          <w:szCs w:val="22"/>
-        </w:rPr>
-        <w:t>1]: Introducing Gemini – Sundar Pichai, Demis Hassabis</w:t>
+          <w:color w:val="auto"/>
+          <w:sz w:val="22"/>
+          <w:szCs w:val="22"/>
+          <w:u w:val="none"/>
+        </w:rPr>
+        <w:t>1</w:t>
+      </w:r>
+      <w:r>
+        <w:rPr>
+          <w:rStyle w:val="Hyperlink"/>
+          <w:rFonts w:cs="Arial"/>
+          <w:b/>
+          <w:bCs/>
+          <w:color w:val="auto"/>
+          <w:sz w:val="22"/>
+          <w:szCs w:val="22"/>
+          <w:u w:val="none"/>
+        </w:rPr>
+        <w:t xml:space="preserve">]: A Comprehensive Survey of Retrieval-Augmented Generation (RAG): Evolution, Current Landscape and Future Directions </w:t>
+      </w:r>
+      <w:r>
+        <w:rPr>
+          <w:rStyle w:val="Hyperlink"/>
+          <w:rFonts w:cs="Arial"/>
+          <w:b/>
+          <w:bCs/>
+          <w:color w:val="auto"/>
+          <w:sz w:val="22"/>
+          <w:szCs w:val="22"/>
+          <w:u w:val="none"/>
+        </w:rPr>
+        <w:t xml:space="preserve">- </w:t>
+      </w:r>
+      <w:r>
+        <w:rPr>
+          <w:rStyle w:val="Hyperlink"/>
+          <w:rFonts w:cs="Arial"/>
+          <w:b/>
+          <w:bCs/>
+          <w:color w:val="auto"/>
+          <w:sz w:val="22"/>
+          <w:szCs w:val="22"/>
+          <w:u w:val="none"/>
+        </w:rPr>
+        <w:t>Shailja Gupta, Rajesh Ranjan, Surya Narayan Singh</w:t>
       </w:r>
     </w:p>
     <w:p>
@@ -2557,243 +3695,12 @@
           <w:tab w:val="right" w:pos="8222"/>
         </w:tabs>
         <w:rPr>
-          <w:rFonts w:cs="Arial"/>
-          <w:color w:val="31849B" w:themeColor="accent5" w:themeShade="BF"/>
-          <w:sz w:val="22"/>
-          <w:szCs w:val="22"/>
-        </w:rPr>
-      </w:pPr>
-      <w:hyperlink r:id="rId6" w:anchor="introducing-gemini" w:history="1">
-        <w:r>
-          <w:rPr>
-            <w:rStyle w:val="Hyperlink"/>
-            <w:rFonts w:cs="Arial"/>
-            <w:color w:val="31849B" w:themeColor="accent5" w:themeShade="BF"/>
-            <w:sz w:val="22"/>
-            <w:szCs w:val="22"/>
-          </w:rPr>
-          <w:t>https://blog.google/technology/ai/google-gemini-ai/#introducing-gemini</w:t>
-        </w:r>
-      </w:hyperlink>
-    </w:p>
-    <w:p>
-      <w:pPr>
-        <w:pStyle w:val="ListParagraph"/>
-        <w:tabs>
-          <w:tab w:val="right" w:pos="8222"/>
-        </w:tabs>
-        <w:rPr>
-          <w:rFonts w:cs="Arial"/>
-          <w:sz w:val="22"/>
-          <w:szCs w:val="22"/>
-        </w:rPr>
-      </w:pPr>
-      <w:r>
-        <w:rPr>
-          <w:rFonts w:cs="Arial"/>
-          <w:b/>
-          <w:bCs/>
-          <w:sz w:val="22"/>
-          <w:szCs w:val="22"/>
-        </w:rPr>
-        <w:t xml:space="preserve">[2]: FastAPI - </w:t>
-      </w:r>
-      <w:r>
-        <w:rPr>
-          <w:rStyle w:val="Strong"/>
-          <w:rFonts w:cs="Arial"/>
-          <w:color w:val="1F2328"/>
-          <w:sz w:val="22"/>
-          <w:szCs w:val="22"/>
-          <w:shd w:val="clear" w:color="auto" w:fill="FFFFFF"/>
-        </w:rPr>
-        <w:t xml:space="preserve">Sebastián Ramírez, Marcelo, Alejandra, </w:t>
-      </w:r>
-      <w:r>
-        <w:rPr>
-          <w:rFonts w:cs="Arial"/>
-          <w:b/>
-          <w:bCs/>
-          <w:color w:val="1F2328"/>
-          <w:sz w:val="22"/>
-          <w:szCs w:val="22"/>
-          <w:shd w:val="clear" w:color="auto" w:fill="FFFFFF"/>
-        </w:rPr>
-        <w:t>Sofie, Patrick, Esteban Maya</w:t>
-      </w:r>
-      <w:r>
-        <w:rPr>
-          <w:rFonts w:cs="Arial"/>
-          <w:b/>
-          <w:bCs/>
-          <w:sz w:val="22"/>
-          <w:szCs w:val="22"/>
-        </w:rPr>
-        <w:t>, et al.</w:t>
-      </w:r>
-    </w:p>
-    <w:p>
-      <w:pPr>
-        <w:pStyle w:val="ListParagraph"/>
-        <w:tabs>
-          <w:tab w:val="right" w:pos="8222"/>
-        </w:tabs>
-        <w:rPr>
-          <w:rFonts w:cs="Arial"/>
-          <w:color w:val="31849B" w:themeColor="accent5" w:themeShade="BF"/>
-          <w:sz w:val="22"/>
-          <w:szCs w:val="22"/>
-          <w:u w:val="single"/>
-        </w:rPr>
-      </w:pPr>
-      <w:r>
-        <w:rPr>
-          <w:rFonts w:cs="Arial"/>
-          <w:color w:val="31849B" w:themeColor="accent5" w:themeShade="BF"/>
-          <w:sz w:val="22"/>
-          <w:szCs w:val="22"/>
-          <w:u w:val="single"/>
-        </w:rPr>
-        <w:t>https://fastapi.tiangolo.com/#create-it</w:t>
-      </w:r>
-    </w:p>
-    <w:p>
-      <w:pPr>
-        <w:pStyle w:val="ListParagraph"/>
-        <w:tabs>
-          <w:tab w:val="right" w:pos="8222"/>
-        </w:tabs>
-        <w:rPr>
-          <w:rFonts w:cs="Arial"/>
-          <w:sz w:val="22"/>
-          <w:szCs w:val="22"/>
-        </w:rPr>
-      </w:pPr>
-      <w:r>
-        <w:rPr>
-          <w:rFonts w:cs="Arial"/>
-          <w:b/>
-          <w:bCs/>
-          <w:sz w:val="22"/>
-          <w:szCs w:val="22"/>
-        </w:rPr>
-        <w:t>[3]: LangChain - Harrison Chase, et al.</w:t>
-      </w:r>
-    </w:p>
-    <w:p>
-      <w:pPr>
-        <w:pStyle w:val="ListParagraph"/>
-        <w:tabs>
-          <w:tab w:val="right" w:pos="8222"/>
-        </w:tabs>
-        <w:rPr>
-          <w:rFonts w:cs="Arial"/>
-          <w:color w:val="31849B" w:themeColor="accent5" w:themeShade="BF"/>
-          <w:sz w:val="22"/>
-          <w:szCs w:val="22"/>
-          <w:u w:val="single"/>
-        </w:rPr>
-      </w:pPr>
-      <w:hyperlink r:id="rId7" w:history="1">
-        <w:r>
-          <w:rPr>
-            <w:rStyle w:val="Hyperlink"/>
-            <w:rFonts w:cs="Arial"/>
-            <w:color w:val="31849B" w:themeColor="accent5" w:themeShade="BF"/>
-            <w:sz w:val="22"/>
-            <w:szCs w:val="22"/>
-          </w:rPr>
-          <w:t>https://python.langchain.com/docs/introduction/</w:t>
-        </w:r>
-      </w:hyperlink>
-    </w:p>
-    <w:p>
-      <w:pPr>
-        <w:pStyle w:val="ListParagraph"/>
-        <w:tabs>
-          <w:tab w:val="right" w:pos="8222"/>
-        </w:tabs>
-        <w:rPr>
-          <w:rFonts w:cs="Arial"/>
-          <w:sz w:val="22"/>
-          <w:szCs w:val="22"/>
-        </w:rPr>
-      </w:pPr>
-      <w:r>
-        <w:rPr>
-          <w:rFonts w:cs="Arial"/>
-          <w:b/>
-          <w:bCs/>
-          <w:sz w:val="22"/>
-          <w:szCs w:val="22"/>
-        </w:rPr>
-        <w:t>[4]: React Introduction - Jordan Walke, et al.</w:t>
-      </w:r>
-    </w:p>
-    <w:p>
-      <w:pPr>
-        <w:pStyle w:val="ListParagraph"/>
-        <w:tabs>
-          <w:tab w:val="right" w:pos="8222"/>
-        </w:tabs>
-        <w:rPr>
           <w:rStyle w:val="Hyperlink"/>
           <w:rFonts w:cs="Arial"/>
-          <w:color w:val="31849B" w:themeColor="accent5" w:themeShade="BF"/>
-          <w:sz w:val="22"/>
-          <w:szCs w:val="22"/>
-        </w:rPr>
-      </w:pPr>
-      <w:hyperlink r:id="rId8" w:history="1">
-        <w:r>
-          <w:rPr>
-            <w:rStyle w:val="Hyperlink"/>
-            <w:rFonts w:cs="Arial"/>
-            <w:color w:val="31849B" w:themeColor="accent5" w:themeShade="BF"/>
-            <w:sz w:val="22"/>
-            <w:szCs w:val="22"/>
-          </w:rPr>
-          <w:t>https://www.geeksforgeeks.org/reactjs-introduction/</w:t>
-        </w:r>
-      </w:hyperlink>
-    </w:p>
-    <w:p>
-      <w:pPr>
-        <w:pStyle w:val="ListParagraph"/>
-        <w:tabs>
-          <w:tab w:val="right" w:pos="8222"/>
-        </w:tabs>
-        <w:rPr>
-          <w:rFonts w:cs="Arial"/>
-          <w:b/>
-          <w:bCs/>
-          <w:sz w:val="22"/>
-          <w:szCs w:val="22"/>
-        </w:rPr>
-      </w:pPr>
-      <w:r>
-        <w:rPr>
-          <w:rFonts w:cs="Arial"/>
-          <w:b/>
-          <w:bCs/>
-          <w:sz w:val="22"/>
-          <w:szCs w:val="22"/>
-        </w:rPr>
-        <w:t xml:space="preserve">[5]: What is Qdrant - André Zayarni </w:t>
-      </w:r>
-    </w:p>
-    <w:p>
-      <w:pPr>
-        <w:pStyle w:val="ListParagraph"/>
-        <w:tabs>
-          <w:tab w:val="right" w:pos="8222"/>
-        </w:tabs>
-        <w:rPr>
-          <w:rStyle w:val="Hyperlink"/>
-          <w:rFonts w:cs="Arial"/>
-          <w:color w:val="31849B" w:themeColor="accent5" w:themeShade="BF"/>
-          <w:sz w:val="22"/>
-          <w:szCs w:val="22"/>
+          <w:color w:val="auto"/>
+          <w:sz w:val="22"/>
+          <w:szCs w:val="22"/>
+          <w:u w:val="none"/>
         </w:rPr>
       </w:pPr>
       <w:hyperlink r:id="rId9" w:history="1">
@@ -2801,17 +3708,311 @@
           <w:rPr>
             <w:rStyle w:val="Hyperlink"/>
             <w:rFonts w:cs="Arial"/>
-            <w:color w:val="31849B" w:themeColor="accent5" w:themeShade="BF"/>
             <w:sz w:val="22"/>
             <w:szCs w:val="22"/>
           </w:rPr>
-          <w:t>https://qdrant.tech/documentation/overview/</w:t>
+          <w:t>https://arxiv.org/abs/2410.12837</w:t>
         </w:r>
       </w:hyperlink>
     </w:p>
     <w:p>
       <w:pPr>
         <w:pStyle w:val="ListParagraph"/>
+        <w:tabs>
+          <w:tab w:val="right" w:pos="8222"/>
+        </w:tabs>
+        <w:rPr>
+          <w:rStyle w:val="Hyperlink"/>
+          <w:rFonts w:cs="Arial"/>
+          <w:b/>
+          <w:bCs/>
+          <w:color w:val="auto"/>
+          <w:sz w:val="22"/>
+          <w:szCs w:val="22"/>
+          <w:u w:val="none"/>
+        </w:rPr>
+      </w:pPr>
+      <w:r>
+        <w:rPr>
+          <w:rStyle w:val="Hyperlink"/>
+          <w:rFonts w:cs="Arial"/>
+          <w:b/>
+          <w:bCs/>
+          <w:color w:val="auto"/>
+          <w:sz w:val="22"/>
+          <w:szCs w:val="22"/>
+          <w:u w:val="none"/>
+        </w:rPr>
+        <w:t>[</w:t>
+      </w:r>
+      <w:r>
+        <w:rPr>
+          <w:rStyle w:val="Hyperlink"/>
+          <w:rFonts w:cs="Arial"/>
+          <w:b/>
+          <w:bCs/>
+          <w:color w:val="auto"/>
+          <w:sz w:val="22"/>
+          <w:szCs w:val="22"/>
+          <w:u w:val="none"/>
+        </w:rPr>
+        <w:t>2</w:t>
+      </w:r>
+      <w:r>
+        <w:rPr>
+          <w:rStyle w:val="Hyperlink"/>
+          <w:rFonts w:cs="Arial"/>
+          <w:b/>
+          <w:bCs/>
+          <w:color w:val="auto"/>
+          <w:sz w:val="22"/>
+          <w:szCs w:val="22"/>
+          <w:u w:val="none"/>
+        </w:rPr>
+        <w:t xml:space="preserve">]: Agent-G: An Agentic Framework for Graph Retrieval Augmented Generation: </w:t>
+      </w:r>
+      <w:r>
+        <w:rPr>
+          <w:rStyle w:val="Hyperlink"/>
+          <w:rFonts w:cs="Arial"/>
+          <w:b/>
+          <w:bCs/>
+          <w:color w:val="auto"/>
+          <w:sz w:val="22"/>
+          <w:szCs w:val="22"/>
+          <w:u w:val="none"/>
+        </w:rPr>
+        <w:t>Meng-Chieh Lee, Qi Zhu, Costas Mavromatis, Zhen Han, Soji Adeshina, Vassilis N. Ioannidis, Huzefa Rangwala, Christos Faloutsos</w:t>
+      </w:r>
+    </w:p>
+    <w:p>
+      <w:pPr>
+        <w:pStyle w:val="ListParagraph"/>
+        <w:tabs>
+          <w:tab w:val="right" w:pos="8222"/>
+        </w:tabs>
+        <w:rPr>
+          <w:rStyle w:val="Hyperlink"/>
+          <w:rFonts w:cs="Arial"/>
+          <w:color w:val="31849B" w:themeColor="accent5" w:themeShade="BF"/>
+          <w:sz w:val="22"/>
+          <w:szCs w:val="22"/>
+        </w:rPr>
+      </w:pPr>
+      <w:hyperlink r:id="rId10" w:history="1">
+        <w:r>
+          <w:rPr>
+            <w:rStyle w:val="Hyperlink"/>
+            <w:rFonts w:cs="Arial"/>
+            <w:sz w:val="22"/>
+            <w:szCs w:val="22"/>
+          </w:rPr>
+          <w:t>https://openreview.net/forum?id=g2C947jjjQ</w:t>
+        </w:r>
+      </w:hyperlink>
+    </w:p>
+    <w:p>
+      <w:pPr>
+        <w:pStyle w:val="ListParagraph"/>
+        <w:tabs>
+          <w:tab w:val="right" w:pos="8222"/>
+        </w:tabs>
+        <w:jc w:val="both"/>
+        <w:rPr>
+          <w:rStyle w:val="Hyperlink"/>
+          <w:rFonts w:cs="Arial"/>
+          <w:b/>
+          <w:bCs/>
+          <w:color w:val="auto"/>
+          <w:sz w:val="22"/>
+          <w:szCs w:val="22"/>
+          <w:u w:val="none"/>
+        </w:rPr>
+      </w:pPr>
+      <w:r>
+        <w:rPr>
+          <w:rStyle w:val="Hyperlink"/>
+          <w:rFonts w:cs="Arial"/>
+          <w:b/>
+          <w:bCs/>
+          <w:color w:val="auto"/>
+          <w:sz w:val="22"/>
+          <w:szCs w:val="22"/>
+          <w:u w:val="none"/>
+        </w:rPr>
+        <w:t xml:space="preserve">[3]: </w:t>
+      </w:r>
+      <w:r>
+        <w:rPr>
+          <w:rStyle w:val="Hyperlink"/>
+          <w:rFonts w:cs="Arial"/>
+          <w:b/>
+          <w:bCs/>
+          <w:color w:val="auto"/>
+          <w:sz w:val="22"/>
+          <w:szCs w:val="22"/>
+          <w:u w:val="none"/>
+        </w:rPr>
+        <w:t>STaRK: Benchmarking LLM Retrieval on Textual and Relational Knowledge Bases: Shirley Wu, Shiyu Zhao, Michihiro Yasunaga, Kexin Huang, Kaidi Cao, Qian Huang, Vassilis N. Ioannidis, Karthik Subbian, James Zou, Jure Leskovec, Department of Computer Science, Stanford University  Amazon</w:t>
+      </w:r>
+    </w:p>
+    <w:p>
+      <w:pPr>
+        <w:pStyle w:val="ListParagraph"/>
+        <w:tabs>
+          <w:tab w:val="right" w:pos="8222"/>
+        </w:tabs>
+        <w:jc w:val="both"/>
+        <w:rPr>
+          <w:rStyle w:val="Hyperlink"/>
+          <w:rFonts w:cs="Arial"/>
+          <w:sz w:val="22"/>
+          <w:szCs w:val="22"/>
+        </w:rPr>
+      </w:pPr>
+      <w:hyperlink r:id="rId11" w:history="1">
+        <w:r>
+          <w:rPr>
+            <w:rStyle w:val="Hyperlink"/>
+            <w:rFonts w:cs="Arial"/>
+            <w:sz w:val="22"/>
+            <w:szCs w:val="22"/>
+          </w:rPr>
+          <w:t>https://openreview.net/forum?id=g2C947jjjQ</w:t>
+        </w:r>
+      </w:hyperlink>
+    </w:p>
+    <w:p>
+      <w:pPr>
+        <w:pStyle w:val="ListParagraph"/>
+        <w:tabs>
+          <w:tab w:val="right" w:pos="8222"/>
+        </w:tabs>
+        <w:rPr>
+          <w:rStyle w:val="Hyperlink"/>
+          <w:rFonts w:cs="Arial"/>
+          <w:b/>
+          <w:bCs/>
+          <w:color w:val="auto"/>
+          <w:sz w:val="22"/>
+          <w:szCs w:val="22"/>
+          <w:u w:val="none"/>
+        </w:rPr>
+      </w:pPr>
+      <w:r>
+        <w:rPr>
+          <w:rStyle w:val="Hyperlink"/>
+          <w:rFonts w:cs="Arial"/>
+          <w:b/>
+          <w:bCs/>
+          <w:color w:val="auto"/>
+          <w:sz w:val="22"/>
+          <w:szCs w:val="22"/>
+          <w:u w:val="none"/>
+        </w:rPr>
+        <w:t>[3]: Retrieval-Augmented Generation for Knowledge-Intensive NLP Tasks: Patrick Lewis, Ethan Perez, Aleksandra Piktus, Fabio Petroni, Vladimir Karpukhin, Naman Goyal, Heinrich Küttler, Mike Lewis, Wen-tau Yih, Tim Rocktäschel, Sebastian Riedel, Douwe Kiela</w:t>
+      </w:r>
+    </w:p>
+    <w:p>
+      <w:pPr>
+        <w:pStyle w:val="ListParagraph"/>
+        <w:tabs>
+          <w:tab w:val="right" w:pos="8222"/>
+        </w:tabs>
+        <w:rPr>
+          <w:rStyle w:val="Hyperlink"/>
+          <w:rFonts w:cs="Arial"/>
+          <w:color w:val="auto"/>
+          <w:sz w:val="22"/>
+          <w:szCs w:val="22"/>
+          <w:u w:val="none"/>
+        </w:rPr>
+      </w:pPr>
+      <w:hyperlink r:id="rId12" w:history="1">
+        <w:r>
+          <w:rPr>
+            <w:rStyle w:val="Hyperlink"/>
+            <w:rFonts w:cs="Arial"/>
+            <w:sz w:val="22"/>
+            <w:szCs w:val="22"/>
+          </w:rPr>
+          <w:t>https://arxiv.org/abs/2005.11401</w:t>
+        </w:r>
+      </w:hyperlink>
+    </w:p>
+    <w:p>
+      <w:pPr>
+        <w:pStyle w:val="ListParagraph"/>
+        <w:tabs>
+          <w:tab w:val="right" w:pos="8222"/>
+        </w:tabs>
+        <w:rPr>
+          <w:rStyle w:val="Hyperlink"/>
+          <w:rFonts w:cs="Arial"/>
+          <w:b/>
+          <w:bCs/>
+          <w:color w:val="auto"/>
+          <w:sz w:val="22"/>
+          <w:szCs w:val="22"/>
+          <w:u w:val="none"/>
+        </w:rPr>
+      </w:pPr>
+      <w:r>
+        <w:rPr>
+          <w:rStyle w:val="Hyperlink"/>
+          <w:rFonts w:cs="Arial"/>
+          <w:b/>
+          <w:bCs/>
+          <w:color w:val="auto"/>
+          <w:sz w:val="22"/>
+          <w:szCs w:val="22"/>
+          <w:u w:val="none"/>
+        </w:rPr>
+        <w:t xml:space="preserve">[4]: </w:t>
+      </w:r>
+      <w:r>
+        <w:rPr>
+          <w:rStyle w:val="Hyperlink"/>
+          <w:rFonts w:cs="Arial"/>
+          <w:b/>
+          <w:bCs/>
+          <w:color w:val="auto"/>
+          <w:sz w:val="22"/>
+          <w:szCs w:val="22"/>
+          <w:u w:val="none"/>
+        </w:rPr>
+        <w:t>From Local to Global: A Graph RAG Approach to Query-Focused Summarization: Darren Edge, Ha Trinh, Newman Cheng, Joshua Bradley, Alex Chao, Apurva Mody, Steven Truitt, Jonathan Larson</w:t>
+      </w:r>
+    </w:p>
+    <w:p>
+      <w:pPr>
+        <w:pStyle w:val="ListParagraph"/>
+        <w:tabs>
+          <w:tab w:val="right" w:pos="8222"/>
+        </w:tabs>
+        <w:rPr>
+          <w:rStyle w:val="Hyperlink"/>
+          <w:rFonts w:cs="Arial"/>
+          <w:color w:val="auto"/>
+          <w:sz w:val="22"/>
+          <w:szCs w:val="22"/>
+          <w:u w:val="none"/>
+        </w:rPr>
+      </w:pPr>
+      <w:hyperlink r:id="rId13" w:history="1">
+        <w:r>
+          <w:rPr>
+            <w:rStyle w:val="Hyperlink"/>
+            <w:rFonts w:cs="Arial"/>
+            <w:sz w:val="22"/>
+            <w:szCs w:val="22"/>
+          </w:rPr>
+          <w:t>https://arxiv.org/abs/2404.16130</w:t>
+        </w:r>
+      </w:hyperlink>
+    </w:p>
+    <w:p>
+      <w:pPr>
         <w:tabs>
           <w:tab w:val="right" w:pos="8222"/>
         </w:tabs>
@@ -2856,6 +4057,7 @@
                 <w:sz w:val="28"/>
                 <w:szCs w:val="28"/>
               </w:rPr>
+              <w:lastRenderedPageBreak/>
               <w:t xml:space="preserve">Giảng viên hướng </w:t>
             </w:r>
             <w:r>
@@ -2996,6 +4198,44 @@
 </w:document>
 </file>
 
+<file path=word/endnotes.xml><?xml version="1.0" encoding="utf-8"?>
+<w:endnotes xmlns:wpc="http://schemas.microsoft.com/office/word/2010/wordprocessingCanvas" xmlns:cx="http://schemas.microsoft.com/office/drawing/2014/chartex" xmlns:cx1="http://schemas.microsoft.com/office/drawing/2015/9/8/chartex" xmlns:cx2="http://schemas.microsoft.com/office/drawing/2015/10/21/chartex" xmlns:cx3="http://schemas.microsoft.com/office/drawing/2016/5/9/chartex" xmlns:cx4="http://schemas.microsoft.com/office/drawing/2016/5/10/chartex" xmlns:cx5="http://schemas.microsoft.com/office/drawing/2016/5/11/chartex" xmlns:cx6="http://schemas.microsoft.com/office/drawing/2016/5/12/chartex" xmlns:cx7="http://schemas.microsoft.com/office/drawing/2016/5/13/chartex" xmlns:cx8="http://schemas.microsoft.com/office/drawing/2016/5/14/chartex" xmlns:mc="http://schemas.openxmlformats.org/markup-compatibility/2006" xmlns:aink="http://schemas.microsoft.com/office/drawing/2016/ink" xmlns:am3d="http://schemas.microsoft.com/office/drawing/2017/model3d" xmlns:o="urn:schemas-microsoft-com:office:office" xmlns:r="http://schemas.openxmlformats.org/officeDocument/2006/relationships" xmlns:m="http://schemas.openxmlformats.org/officeDocument/2006/math" xmlns:v="urn:schemas-microsoft-com:vml" xmlns:wp14="http://schemas.microsoft.com/office/word/2010/wordprocessingDrawing" xmlns:wp="http://schemas.openxmlformats.org/drawingml/2006/wordprocessingDrawing" xmlns:w10="urn:schemas-microsoft-com:office:word" xmlns:w="http://schemas.openxmlformats.org/wordprocessingml/2006/main" xmlns:w14="http://schemas.microsoft.com/office/word/2010/wordml" xmlns:w15="http://schemas.microsoft.com/office/word/2012/wordml" xmlns:w16cex="http://schemas.microsoft.com/office/word/2018/wordml/cex" xmlns:w16cid="http://schemas.microsoft.com/office/word/2016/wordml/cid" xmlns:w16="http://schemas.microsoft.com/office/word/2018/wordml" xmlns:w16sdtdh="http://schemas.microsoft.com/office/word/2020/wordml/sdtdatahash" xmlns:w16se="http://schemas.microsoft.com/office/word/2015/wordml/symex" xmlns:wpg="http://schemas.microsoft.com/office/word/2010/wordprocessingGroup" xmlns:wpi="http://schemas.microsoft.com/office/word/2010/wordprocessingInk" xmlns:wne="http://schemas.microsoft.com/office/word/2006/wordml" xmlns:wps="http://schemas.microsoft.com/office/word/2010/wordprocessingShape" mc:Ignorable="w14 w15 w16se w16cid w16 w16cex w16sdtdh wp14">
+  <w:endnote w:type="separator" w:id="-1">
+    <w:p>
+      <w:r>
+        <w:separator/>
+      </w:r>
+    </w:p>
+  </w:endnote>
+  <w:endnote w:type="continuationSeparator" w:id="0">
+    <w:p>
+      <w:r>
+        <w:continuationSeparator/>
+      </w:r>
+    </w:p>
+  </w:endnote>
+</w:endnotes>
+</file>
+
+<file path=word/footnotes.xml><?xml version="1.0" encoding="utf-8"?>
+<w:footnotes xmlns:wpc="http://schemas.microsoft.com/office/word/2010/wordprocessingCanvas" xmlns:cx="http://schemas.microsoft.com/office/drawing/2014/chartex" xmlns:cx1="http://schemas.microsoft.com/office/drawing/2015/9/8/chartex" xmlns:cx2="http://schemas.microsoft.com/office/drawing/2015/10/21/chartex" xmlns:cx3="http://schemas.microsoft.com/office/drawing/2016/5/9/chartex" xmlns:cx4="http://schemas.microsoft.com/office/drawing/2016/5/10/chartex" xmlns:cx5="http://schemas.microsoft.com/office/drawing/2016/5/11/chartex" xmlns:cx6="http://schemas.microsoft.com/office/drawing/2016/5/12/chartex" xmlns:cx7="http://schemas.microsoft.com/office/drawing/2016/5/13/chartex" xmlns:cx8="http://schemas.microsoft.com/office/drawing/2016/5/14/chartex" xmlns:mc="http://schemas.openxmlformats.org/markup-compatibility/2006" xmlns:aink="http://schemas.microsoft.com/office/drawing/2016/ink" xmlns:am3d="http://schemas.microsoft.com/office/drawing/2017/model3d" xmlns:o="urn:schemas-microsoft-com:office:office" xmlns:r="http://schemas.openxmlformats.org/officeDocument/2006/relationships" xmlns:m="http://schemas.openxmlformats.org/officeDocument/2006/math" xmlns:v="urn:schemas-microsoft-com:vml" xmlns:wp14="http://schemas.microsoft.com/office/word/2010/wordprocessingDrawing" xmlns:wp="http://schemas.openxmlformats.org/drawingml/2006/wordprocessingDrawing" xmlns:w10="urn:schemas-microsoft-com:office:word" xmlns:w="http://schemas.openxmlformats.org/wordprocessingml/2006/main" xmlns:w14="http://schemas.microsoft.com/office/word/2010/wordml" xmlns:w15="http://schemas.microsoft.com/office/word/2012/wordml" xmlns:w16cex="http://schemas.microsoft.com/office/word/2018/wordml/cex" xmlns:w16cid="http://schemas.microsoft.com/office/word/2016/wordml/cid" xmlns:w16="http://schemas.microsoft.com/office/word/2018/wordml" xmlns:w16sdtdh="http://schemas.microsoft.com/office/word/2020/wordml/sdtdatahash" xmlns:w16se="http://schemas.microsoft.com/office/word/2015/wordml/symex" xmlns:wpg="http://schemas.microsoft.com/office/word/2010/wordprocessingGroup" xmlns:wpi="http://schemas.microsoft.com/office/word/2010/wordprocessingInk" xmlns:wne="http://schemas.microsoft.com/office/word/2006/wordml" xmlns:wps="http://schemas.microsoft.com/office/word/2010/wordprocessingShape" mc:Ignorable="w14 w15 w16se w16cid w16 w16cex w16sdtdh wp14">
+  <w:footnote w:type="separator" w:id="-1">
+    <w:p>
+      <w:r>
+        <w:separator/>
+      </w:r>
+    </w:p>
+  </w:footnote>
+  <w:footnote w:type="continuationSeparator" w:id="0">
+    <w:p>
+      <w:r>
+        <w:continuationSeparator/>
+      </w:r>
+    </w:p>
+  </w:footnote>
+</w:footnotes>
+</file>
+
 <file path=word/numbering.xml><?xml version="1.0" encoding="utf-8"?>
 <w:numbering xmlns:wpc="http://schemas.microsoft.com/office/word/2010/wordprocessingCanvas" xmlns:cx="http://schemas.microsoft.com/office/drawing/2014/chartex" xmlns:cx1="http://schemas.microsoft.com/office/drawing/2015/9/8/chartex" xmlns:cx2="http://schemas.microsoft.com/office/drawing/2015/10/21/chartex" xmlns:cx3="http://schemas.microsoft.com/office/drawing/2016/5/9/chartex" xmlns:cx4="http://schemas.microsoft.com/office/drawing/2016/5/10/chartex" xmlns:cx5="http://schemas.microsoft.com/office/drawing/2016/5/11/chartex" xmlns:cx6="http://schemas.microsoft.com/office/drawing/2016/5/12/chartex" xmlns:cx7="http://schemas.microsoft.com/office/drawing/2016/5/13/chartex" xmlns:cx8="http://schemas.microsoft.com/office/drawing/2016/5/14/chartex" xmlns:mc="http://schemas.openxmlformats.org/markup-compatibility/2006" xmlns:aink="http://schemas.microsoft.com/office/drawing/2016/ink" xmlns:am3d="http://schemas.microsoft.com/office/drawing/2017/model3d" xmlns:o="urn:schemas-microsoft-com:office:office" xmlns:r="http://schemas.openxmlformats.org/officeDocument/2006/relationships" xmlns:m="http://schemas.openxmlformats.org/officeDocument/2006/math" xmlns:v="urn:schemas-microsoft-com:vml" xmlns:wp14="http://schemas.microsoft.com/office/word/2010/wordprocessingDrawing" xmlns:wp="http://schemas.openxmlformats.org/drawingml/2006/wordprocessingDrawing" xmlns:w10="urn:schemas-microsoft-com:office:word" xmlns:w="http://schemas.openxmlformats.org/wordprocessingml/2006/main" xmlns:w14="http://schemas.microsoft.com/office/word/2010/wordml" xmlns:w15="http://schemas.microsoft.com/office/word/2012/wordml" xmlns:w16cex="http://schemas.microsoft.com/office/word/2018/wordml/cex" xmlns:w16cid="http://schemas.microsoft.com/office/word/2016/wordml/cid" xmlns:w16="http://schemas.microsoft.com/office/word/2018/wordml" xmlns:w16sdtdh="http://schemas.microsoft.com/office/word/2020/wordml/sdtdatahash" xmlns:w16se="http://schemas.microsoft.com/office/word/2015/wordml/symex" xmlns:wpg="http://schemas.microsoft.com/office/word/2010/wordprocessingGroup" xmlns:wpi="http://schemas.microsoft.com/office/word/2010/wordprocessingInk" xmlns:wne="http://schemas.microsoft.com/office/word/2006/wordml" xmlns:wps="http://schemas.microsoft.com/office/word/2010/wordprocessingShape" mc:Ignorable="w14 w15 w16se w16cid w16 w16cex w16sdtdh wp14">
   <w:abstractNum w:abstractNumId="0" w15:restartNumberingAfterBreak="0">
@@ -5072,6 +6312,95 @@
     </w:lvl>
   </w:abstractNum>
   <w:abstractNum w:abstractNumId="17" w15:restartNumberingAfterBreak="0">
+    <w:nsid w:val="6CA95DB4"/>
+    <w:multiLevelType w:val="hybridMultilevel"/>
+    <w:tmpl w:val="392248C4"/>
+    <w:lvl w:ilvl="0" w:tplc="3F7275AE">
+      <w:numFmt w:val="decimal"/>
+      <w:lvlText w:val="%1-"/>
+      <w:lvlJc w:val="left"/>
+      <w:pPr>
+        <w:ind w:left="1287" w:hanging="360"/>
+      </w:pPr>
+      <w:rPr>
+        <w:rFonts w:hint="default"/>
+        <w:sz w:val="26"/>
+      </w:rPr>
+    </w:lvl>
+    <w:lvl w:ilvl="1" w:tplc="042A0019" w:tentative="1">
+      <w:start w:val="1"/>
+      <w:numFmt w:val="lowerLetter"/>
+      <w:lvlText w:val="%2."/>
+      <w:lvlJc w:val="left"/>
+      <w:pPr>
+        <w:ind w:left="2007" w:hanging="360"/>
+      </w:pPr>
+    </w:lvl>
+    <w:lvl w:ilvl="2" w:tplc="042A001B" w:tentative="1">
+      <w:start w:val="1"/>
+      <w:numFmt w:val="lowerRoman"/>
+      <w:lvlText w:val="%3."/>
+      <w:lvlJc w:val="right"/>
+      <w:pPr>
+        <w:ind w:left="2727" w:hanging="180"/>
+      </w:pPr>
+    </w:lvl>
+    <w:lvl w:ilvl="3" w:tplc="042A000F" w:tentative="1">
+      <w:start w:val="1"/>
+      <w:numFmt w:val="decimal"/>
+      <w:lvlText w:val="%4."/>
+      <w:lvlJc w:val="left"/>
+      <w:pPr>
+        <w:ind w:left="3447" w:hanging="360"/>
+      </w:pPr>
+    </w:lvl>
+    <w:lvl w:ilvl="4" w:tplc="042A0019" w:tentative="1">
+      <w:start w:val="1"/>
+      <w:numFmt w:val="lowerLetter"/>
+      <w:lvlText w:val="%5."/>
+      <w:lvlJc w:val="left"/>
+      <w:pPr>
+        <w:ind w:left="4167" w:hanging="360"/>
+      </w:pPr>
+    </w:lvl>
+    <w:lvl w:ilvl="5" w:tplc="042A001B" w:tentative="1">
+      <w:start w:val="1"/>
+      <w:numFmt w:val="lowerRoman"/>
+      <w:lvlText w:val="%6."/>
+      <w:lvlJc w:val="right"/>
+      <w:pPr>
+        <w:ind w:left="4887" w:hanging="180"/>
+      </w:pPr>
+    </w:lvl>
+    <w:lvl w:ilvl="6" w:tplc="042A000F" w:tentative="1">
+      <w:start w:val="1"/>
+      <w:numFmt w:val="decimal"/>
+      <w:lvlText w:val="%7."/>
+      <w:lvlJc w:val="left"/>
+      <w:pPr>
+        <w:ind w:left="5607" w:hanging="360"/>
+      </w:pPr>
+    </w:lvl>
+    <w:lvl w:ilvl="7" w:tplc="042A0019" w:tentative="1">
+      <w:start w:val="1"/>
+      <w:numFmt w:val="lowerLetter"/>
+      <w:lvlText w:val="%8."/>
+      <w:lvlJc w:val="left"/>
+      <w:pPr>
+        <w:ind w:left="6327" w:hanging="360"/>
+      </w:pPr>
+    </w:lvl>
+    <w:lvl w:ilvl="8" w:tplc="042A001B" w:tentative="1">
+      <w:start w:val="1"/>
+      <w:numFmt w:val="lowerRoman"/>
+      <w:lvlText w:val="%9."/>
+      <w:lvlJc w:val="right"/>
+      <w:pPr>
+        <w:ind w:left="7047" w:hanging="180"/>
+      </w:pPr>
+    </w:lvl>
+  </w:abstractNum>
+  <w:abstractNum w:abstractNumId="18" w15:restartNumberingAfterBreak="0">
     <w:nsid w:val="743B4E49"/>
     <w:multiLevelType w:val="multilevel"/>
     <w:tmpl w:val="20305836"/>
@@ -5220,7 +6549,7 @@
       </w:rPr>
     </w:lvl>
   </w:abstractNum>
-  <w:abstractNum w:abstractNumId="18" w15:restartNumberingAfterBreak="0">
+  <w:abstractNum w:abstractNumId="19" w15:restartNumberingAfterBreak="0">
     <w:nsid w:val="78F21BB6"/>
     <w:multiLevelType w:val="hybridMultilevel"/>
     <w:tmpl w:val="DEF640BE"/>
@@ -5373,7 +6702,7 @@
     <w:abstractNumId w:val="10"/>
   </w:num>
   <w:num w:numId="5">
-    <w:abstractNumId w:val="18"/>
+    <w:abstractNumId w:val="19"/>
   </w:num>
   <w:num w:numId="6">
     <w:abstractNumId w:val="0"/>
@@ -5425,7 +6754,7 @@
     <w:abstractNumId w:val="5"/>
   </w:num>
   <w:num w:numId="14">
-    <w:abstractNumId w:val="17"/>
+    <w:abstractNumId w:val="18"/>
   </w:num>
   <w:num w:numId="15">
     <w:abstractNumId w:val="13"/>
@@ -5444,6 +6773,9 @@
   </w:num>
   <w:num w:numId="20">
     <w:abstractNumId w:val="9"/>
+  </w:num>
+  <w:num w:numId="21">
+    <w:abstractNumId w:val="17"/>
   </w:num>
 </w:numbering>
 </file>
@@ -5547,7 +6879,7 @@
     <w:lsdException w:name="E-mail Signature" w:semiHidden="1" w:unhideWhenUsed="1"/>
     <w:lsdException w:name="HTML Top of Form" w:semiHidden="1" w:unhideWhenUsed="1"/>
     <w:lsdException w:name="HTML Bottom of Form" w:semiHidden="1" w:unhideWhenUsed="1"/>
-    <w:lsdException w:name="Normal (Web)" w:semiHidden="1" w:unhideWhenUsed="1"/>
+    <w:lsdException w:name="Normal (Web)" w:semiHidden="1" w:uiPriority="99" w:unhideWhenUsed="1"/>
     <w:lsdException w:name="HTML Acronym" w:semiHidden="1" w:unhideWhenUsed="1"/>
     <w:lsdException w:name="HTML Address" w:semiHidden="1" w:unhideWhenUsed="1"/>
     <w:lsdException w:name="HTML Cite" w:semiHidden="1" w:unhideWhenUsed="1"/>
@@ -5955,6 +7287,92 @@
       <w:u w:val="single"/>
     </w:rPr>
   </w:style>
+  <w:style w:type="paragraph" w:styleId="NormalWeb">
+    <w:name w:val="Normal (Web)"/>
+    <w:basedOn w:val="Normal"/>
+    <w:uiPriority w:val="99"/>
+    <w:semiHidden/>
+    <w:unhideWhenUsed/>
+    <w:rsid w:val="00C62885"/>
+    <w:pPr>
+      <w:spacing w:before="100" w:beforeAutospacing="1" w:after="100" w:afterAutospacing="1"/>
+    </w:pPr>
+    <w:rPr>
+      <w:rFonts w:ascii="Times New Roman" w:hAnsi="Times New Roman"/>
+      <w:sz w:val="24"/>
+      <w:szCs w:val="24"/>
+      <w:lang w:val="vi-VN" w:eastAsia="vi-VN"/>
+    </w:rPr>
+  </w:style>
+  <w:style w:type="paragraph" w:styleId="Header">
+    <w:name w:val="header"/>
+    <w:basedOn w:val="Normal"/>
+    <w:link w:val="HeaderChar"/>
+    <w:unhideWhenUsed/>
+    <w:rsid w:val="00F87513"/>
+    <w:pPr>
+      <w:tabs>
+        <w:tab w:val="center" w:pos="4513"/>
+        <w:tab w:val="right" w:pos="9026"/>
+      </w:tabs>
+    </w:pPr>
+  </w:style>
+  <w:style w:type="character" w:customStyle="1" w:styleId="HeaderChar">
+    <w:name w:val="Header Char"/>
+    <w:basedOn w:val="DefaultParagraphFont"/>
+    <w:link w:val="Header"/>
+    <w:rsid w:val="00F87513"/>
+    <w:rPr>
+      <w:rFonts w:ascii="Arial" w:hAnsi="Arial"/>
+      <w:lang w:val="en-US" w:eastAsia="en-US"/>
+    </w:rPr>
+  </w:style>
+  <w:style w:type="paragraph" w:styleId="Footer">
+    <w:name w:val="footer"/>
+    <w:basedOn w:val="Normal"/>
+    <w:link w:val="FooterChar"/>
+    <w:unhideWhenUsed/>
+    <w:rsid w:val="00F87513"/>
+    <w:pPr>
+      <w:tabs>
+        <w:tab w:val="center" w:pos="4513"/>
+        <w:tab w:val="right" w:pos="9026"/>
+      </w:tabs>
+    </w:pPr>
+  </w:style>
+  <w:style w:type="character" w:customStyle="1" w:styleId="FooterChar">
+    <w:name w:val="Footer Char"/>
+    <w:basedOn w:val="DefaultParagraphFont"/>
+    <w:link w:val="Footer"/>
+    <w:rsid w:val="00F87513"/>
+    <w:rPr>
+      <w:rFonts w:ascii="Arial" w:hAnsi="Arial"/>
+      <w:lang w:val="en-US" w:eastAsia="en-US"/>
+    </w:rPr>
+  </w:style>
+  <w:style w:type="character" w:styleId="UnresolvedMention">
+    <w:name w:val="Unresolved Mention"/>
+    <w:basedOn w:val="DefaultParagraphFont"/>
+    <w:uiPriority w:val="99"/>
+    <w:semiHidden/>
+    <w:unhideWhenUsed/>
+    <w:rsid w:val="00C21AE4"/>
+    <w:rPr>
+      <w:color w:val="605E5C"/>
+      <w:shd w:val="clear" w:color="auto" w:fill="E1DFDD"/>
+    </w:rPr>
+  </w:style>
+  <w:style w:type="character" w:styleId="FollowedHyperlink">
+    <w:name w:val="FollowedHyperlink"/>
+    <w:basedOn w:val="DefaultParagraphFont"/>
+    <w:semiHidden/>
+    <w:unhideWhenUsed/>
+    <w:rsid w:val="00786C78"/>
+    <w:rPr>
+      <w:color w:val="800080" w:themeColor="followedHyperlink"/>
+      <w:u w:val="single"/>
+    </w:rPr>
+  </w:style>
 </w:styles>
 </file>
 
@@ -6241,4 +7659,16 @@
   <a:objectDefaults/>
   <a:extraClrSchemeLst/>
 </a:theme>
+</file>
+
+<file path=customXml/item1.xml><?xml version="1.0" encoding="utf-8"?>
+<b:Sources xmlns:b="http://schemas.openxmlformats.org/officeDocument/2006/bibliography" xmlns="http://schemas.openxmlformats.org/officeDocument/2006/bibliography" SelectedStyle="\APASixthEditionOfficeOnline.xsl" StyleName="APA" Version="6"/>
+</file>
+
+<file path=customXml/itemProps1.xml><?xml version="1.0" encoding="utf-8"?>
+<ds:datastoreItem xmlns:ds="http://schemas.openxmlformats.org/officeDocument/2006/customXml" ds:itemID="{867DC60A-9D58-425D-B343-2D9EF242523E}">
+  <ds:schemaRefs>
+    <ds:schemaRef ds:uri="http://schemas.openxmlformats.org/officeDocument/2006/bibliography"/>
+  </ds:schemaRefs>
+</ds:datastoreItem>
 </file>
</xml_diff>

<commit_message>
xây dựng kg, viết phần mở đầu tài liệu
</commit_message>
<xml_diff>
--- a/NguyenDucCongSong_21130448_21130467.docx
+++ b/NguyenDucCongSong_21130448_21130467.docx
@@ -24,14 +24,14 @@
             <w:pPr>
               <w:jc w:val="center"/>
               <w:rPr>
-                <w:rFonts w:cs="Arial"/>
+                <w:rFonts w:ascii="Times New Roman" w:hAnsi="Times New Roman"/>
                 <w:sz w:val="26"/>
                 <w:szCs w:val="26"/>
               </w:rPr>
             </w:pPr>
             <w:r>
               <w:rPr>
-                <w:rFonts w:cs="Arial"/>
+                <w:rFonts w:ascii="Times New Roman" w:hAnsi="Times New Roman"/>
                 <w:sz w:val="26"/>
                 <w:szCs w:val="26"/>
               </w:rPr>
@@ -39,7 +39,7 @@
             </w:r>
             <w:r>
               <w:rPr>
-                <w:rFonts w:cs="Arial"/>
+                <w:rFonts w:ascii="Times New Roman" w:hAnsi="Times New Roman"/>
                 <w:sz w:val="26"/>
                 <w:szCs w:val="26"/>
               </w:rPr>
@@ -47,7 +47,7 @@
             </w:r>
             <w:r>
               <w:rPr>
-                <w:rFonts w:cs="Arial"/>
+                <w:rFonts w:ascii="Times New Roman" w:hAnsi="Times New Roman"/>
                 <w:sz w:val="26"/>
                 <w:szCs w:val="26"/>
               </w:rPr>
@@ -61,7 +61,7 @@
               </w:tabs>
               <w:jc w:val="center"/>
               <w:rPr>
-                <w:rFonts w:cs="Arial"/>
+                <w:rFonts w:ascii="Times New Roman" w:hAnsi="Times New Roman"/>
                 <w:b/>
                 <w:sz w:val="26"/>
                 <w:szCs w:val="28"/>
@@ -69,7 +69,7 @@
             </w:pPr>
             <w:r>
               <w:rPr>
-                <w:rFonts w:cs="Arial"/>
+                <w:rFonts w:ascii="Times New Roman" w:hAnsi="Times New Roman"/>
                 <w:b/>
                 <w:sz w:val="26"/>
                 <w:szCs w:val="28"/>
@@ -78,7 +78,7 @@
             </w:r>
             <w:r>
               <w:rPr>
-                <w:rFonts w:cs="Arial"/>
+                <w:rFonts w:ascii="Times New Roman" w:hAnsi="Times New Roman"/>
                 <w:b/>
                 <w:sz w:val="26"/>
                 <w:szCs w:val="28"/>
@@ -93,12 +93,12 @@
               </w:tabs>
               <w:jc w:val="center"/>
               <w:rPr>
-                <w:rFonts w:cs="Arial"/>
+                <w:rFonts w:ascii="Times New Roman" w:hAnsi="Times New Roman"/>
               </w:rPr>
             </w:pPr>
             <w:r>
               <w:rPr>
-                <w:rFonts w:cs="Arial"/>
+                <w:rFonts w:ascii="Times New Roman" w:hAnsi="Times New Roman"/>
                 <w:noProof/>
                 <w:sz w:val="28"/>
                 <w:szCs w:val="28"/>
@@ -166,7 +166,7 @@
                     </wp:anchor>
                   </w:drawing>
                 </mc:Choice>
-                <mc:Fallback>
+                <mc:Fallback xmlns:w16sdtfl="http://schemas.microsoft.com/office/word/2024/wordml/sdtformatlock" xmlns:w16du="http://schemas.microsoft.com/office/word/2023/wordml/word16du" xmlns:oel="http://schemas.microsoft.com/office/2019/extlst">
                   <w:pict>
                     <v:line w14:anchorId="0534E72C" id="Line 4" o:spid="_x0000_s1026" style="position:absolute;z-index:251657216;visibility:visible;mso-wrap-style:square;mso-width-percent:0;mso-height-percent:0;mso-wrap-distance-left:9pt;mso-wrap-distance-top:-3e-5mm;mso-wrap-distance-right:9pt;mso-wrap-distance-bottom:-3e-5mm;mso-position-horizontal:absolute;mso-position-horizontal-relative:text;mso-position-vertical:absolute;mso-position-vertical-relative:text;mso-width-percent:0;mso-height-percent:0;mso-width-relative:page;mso-height-relative:page" from="69.45pt,2.65pt" to="180.75pt,2.65pt" o:gfxdata="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"/>
                   </w:pict>
@@ -186,14 +186,14 @@
               </w:tabs>
               <w:jc w:val="center"/>
               <w:rPr>
-                <w:rFonts w:cs="Arial"/>
+                <w:rFonts w:ascii="Times New Roman" w:hAnsi="Times New Roman"/>
                 <w:sz w:val="26"/>
                 <w:szCs w:val="28"/>
               </w:rPr>
             </w:pPr>
             <w:r>
               <w:rPr>
-                <w:rFonts w:cs="Arial"/>
+                <w:rFonts w:ascii="Times New Roman" w:hAnsi="Times New Roman"/>
                 <w:b/>
                 <w:noProof/>
                 <w:sz w:val="26"/>
@@ -262,7 +262,7 @@
                     </wp:anchor>
                   </w:drawing>
                 </mc:Choice>
-                <mc:Fallback>
+                <mc:Fallback xmlns:w16sdtfl="http://schemas.microsoft.com/office/word/2024/wordml/sdtformatlock" xmlns:w16du="http://schemas.microsoft.com/office/word/2023/wordml/word16du" xmlns:oel="http://schemas.microsoft.com/office/2019/extlst">
                   <w:pict>
                     <v:line w14:anchorId="3390D417" id="Line 7" o:spid="_x0000_s1026" style="position:absolute;z-index:251658240;visibility:visible;mso-wrap-style:square;mso-width-percent:0;mso-height-percent:0;mso-wrap-distance-left:9pt;mso-wrap-distance-top:-3e-5mm;mso-wrap-distance-right:9pt;mso-wrap-distance-bottom:-3e-5mm;mso-position-horizontal:absolute;mso-position-horizontal-relative:text;mso-position-vertical:absolute;mso-position-vertical-relative:text;mso-width-percent:0;mso-height-percent:0;mso-width-relative:page;mso-height-relative:page" from="86.1pt,32.25pt" to="179.85pt,32.25pt" o:gfxdata="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"/>
                   </w:pict>
@@ -271,7 +271,7 @@
             </w:r>
             <w:r>
               <w:rPr>
-                <w:rFonts w:cs="Arial"/>
+                <w:rFonts w:ascii="Times New Roman" w:hAnsi="Times New Roman"/>
                 <w:b/>
                 <w:sz w:val="26"/>
                 <w:szCs w:val="28"/>
@@ -280,7 +280,7 @@
             </w:r>
             <w:r>
               <w:rPr>
-                <w:rFonts w:cs="Arial"/>
+                <w:rFonts w:ascii="Times New Roman" w:hAnsi="Times New Roman"/>
                 <w:b/>
                 <w:sz w:val="26"/>
                 <w:szCs w:val="28"/>
@@ -289,7 +289,7 @@
             </w:r>
             <w:r>
               <w:rPr>
-                <w:rFonts w:cs="Arial"/>
+                <w:rFonts w:ascii="Times New Roman" w:hAnsi="Times New Roman"/>
                 <w:b/>
                 <w:sz w:val="28"/>
                 <w:szCs w:val="28"/>
@@ -298,7 +298,7 @@
             </w:r>
             <w:r>
               <w:rPr>
-                <w:rFonts w:cs="Arial"/>
+                <w:rFonts w:ascii="Times New Roman" w:hAnsi="Times New Roman"/>
                 <w:b/>
                 <w:sz w:val="26"/>
                 <w:szCs w:val="28"/>
@@ -322,7 +322,7 @@
                 <w:tab w:val="left" w:pos="1152"/>
               </w:tabs>
               <w:rPr>
-                <w:rFonts w:cs="Arial"/>
+                <w:rFonts w:ascii="Times New Roman" w:hAnsi="Times New Roman"/>
                 <w:sz w:val="26"/>
                 <w:szCs w:val="28"/>
               </w:rPr>
@@ -337,7 +337,7 @@
             <w:pPr>
               <w:jc w:val="center"/>
               <w:rPr>
-                <w:rFonts w:cs="Arial"/>
+                <w:rFonts w:ascii="Times New Roman" w:hAnsi="Times New Roman"/>
                 <w:i/>
                 <w:sz w:val="26"/>
                 <w:szCs w:val="28"/>
@@ -345,7 +345,7 @@
             </w:pPr>
             <w:r>
               <w:rPr>
-                <w:rFonts w:cs="Arial"/>
+                <w:rFonts w:ascii="Times New Roman" w:hAnsi="Times New Roman"/>
                 <w:i/>
                 <w:sz w:val="26"/>
                 <w:szCs w:val="28"/>
@@ -354,7 +354,7 @@
             </w:r>
             <w:r>
               <w:rPr>
-                <w:rFonts w:cs="Arial"/>
+                <w:rFonts w:ascii="Times New Roman" w:hAnsi="Times New Roman"/>
                 <w:i/>
                 <w:sz w:val="26"/>
                 <w:szCs w:val="28"/>
@@ -363,7 +363,7 @@
             </w:r>
             <w:r>
               <w:rPr>
-                <w:rFonts w:cs="Arial"/>
+                <w:rFonts w:ascii="Times New Roman" w:hAnsi="Times New Roman"/>
                 <w:i/>
                 <w:sz w:val="26"/>
                 <w:szCs w:val="28"/>
@@ -372,7 +372,7 @@
             </w:r>
             <w:r>
               <w:rPr>
-                <w:rFonts w:cs="Arial"/>
+                <w:rFonts w:ascii="Times New Roman" w:hAnsi="Times New Roman"/>
                 <w:i/>
                 <w:sz w:val="26"/>
                 <w:szCs w:val="28"/>
@@ -381,7 +381,7 @@
             </w:r>
             <w:r>
               <w:rPr>
-                <w:rFonts w:cs="Arial"/>
+                <w:rFonts w:ascii="Times New Roman" w:hAnsi="Times New Roman"/>
                 <w:i/>
                 <w:sz w:val="26"/>
                 <w:szCs w:val="28"/>
@@ -390,7 +390,7 @@
             </w:r>
             <w:r>
               <w:rPr>
-                <w:rFonts w:cs="Arial"/>
+                <w:rFonts w:ascii="Times New Roman" w:hAnsi="Times New Roman"/>
                 <w:i/>
                 <w:sz w:val="26"/>
                 <w:szCs w:val="28"/>
@@ -399,7 +399,7 @@
             </w:r>
             <w:r>
               <w:rPr>
-                <w:rFonts w:cs="Arial"/>
+                <w:rFonts w:ascii="Times New Roman" w:hAnsi="Times New Roman"/>
                 <w:i/>
                 <w:sz w:val="26"/>
                 <w:szCs w:val="28"/>
@@ -408,7 +408,7 @@
             </w:r>
             <w:r>
               <w:rPr>
-                <w:rFonts w:cs="Arial"/>
+                <w:rFonts w:ascii="Times New Roman" w:hAnsi="Times New Roman"/>
                 <w:i/>
                 <w:sz w:val="26"/>
                 <w:szCs w:val="28"/>
@@ -417,7 +417,7 @@
             </w:r>
             <w:r>
               <w:rPr>
-                <w:rFonts w:cs="Arial"/>
+                <w:rFonts w:ascii="Times New Roman" w:hAnsi="Times New Roman"/>
                 <w:i/>
                 <w:sz w:val="26"/>
                 <w:szCs w:val="28"/>
@@ -432,7 +432,7 @@
       <w:pPr>
         <w:jc w:val="center"/>
         <w:rPr>
-          <w:rFonts w:cs="Arial"/>
+          <w:rFonts w:ascii="Times New Roman" w:hAnsi="Times New Roman"/>
           <w:b/>
           <w:sz w:val="28"/>
           <w:szCs w:val="28"/>
@@ -442,7 +442,7 @@
     <w:p>
       <w:pPr>
         <w:rPr>
-          <w:rFonts w:cs="Arial"/>
+          <w:rFonts w:ascii="Times New Roman" w:hAnsi="Times New Roman"/>
           <w:b/>
           <w:sz w:val="32"/>
           <w:szCs w:val="32"/>
@@ -450,7 +450,7 @@
       </w:pPr>
       <w:r>
         <w:rPr>
-          <w:rFonts w:cs="Arial"/>
+          <w:rFonts w:ascii="Times New Roman" w:hAnsi="Times New Roman"/>
           <w:b/>
           <w:sz w:val="32"/>
           <w:szCs w:val="32"/>
@@ -459,7 +459,7 @@
       </w:r>
       <w:r>
         <w:rPr>
-          <w:rFonts w:cs="Arial"/>
+          <w:rFonts w:ascii="Times New Roman" w:hAnsi="Times New Roman"/>
           <w:b/>
           <w:sz w:val="32"/>
           <w:szCs w:val="32"/>
@@ -473,14 +473,14 @@
           <w:tab w:val="left" w:pos="1701"/>
         </w:tabs>
         <w:rPr>
-          <w:rFonts w:cs="Arial"/>
+          <w:rFonts w:ascii="Times New Roman" w:hAnsi="Times New Roman"/>
           <w:sz w:val="26"/>
           <w:szCs w:val="28"/>
         </w:rPr>
       </w:pPr>
       <w:r>
         <w:rPr>
-          <w:rFonts w:cs="Arial"/>
+          <w:rFonts w:ascii="Times New Roman" w:hAnsi="Times New Roman"/>
           <w:b/>
           <w:sz w:val="32"/>
           <w:szCs w:val="32"/>
@@ -489,7 +489,7 @@
       </w:r>
       <w:r>
         <w:rPr>
-          <w:rFonts w:cs="Arial"/>
+          <w:rFonts w:ascii="Times New Roman" w:hAnsi="Times New Roman"/>
           <w:b/>
           <w:sz w:val="32"/>
           <w:szCs w:val="32"/>
@@ -498,7 +498,7 @@
       </w:r>
       <w:r>
         <w:rPr>
-          <w:rFonts w:cs="Arial"/>
+          <w:rFonts w:ascii="Times New Roman" w:hAnsi="Times New Roman"/>
           <w:b/>
           <w:sz w:val="32"/>
           <w:szCs w:val="32"/>
@@ -507,7 +507,7 @@
       </w:r>
       <w:r>
         <w:rPr>
-          <w:rFonts w:cs="Arial"/>
+          <w:rFonts w:ascii="Times New Roman" w:hAnsi="Times New Roman"/>
           <w:b/>
           <w:sz w:val="32"/>
           <w:szCs w:val="32"/>
@@ -523,7 +523,7 @@
         </w:numPr>
         <w:spacing w:line="360" w:lineRule="auto"/>
         <w:rPr>
-          <w:rFonts w:cs="Arial"/>
+          <w:rFonts w:ascii="Times New Roman" w:hAnsi="Times New Roman"/>
           <w:b/>
           <w:sz w:val="26"/>
           <w:szCs w:val="26"/>
@@ -531,7 +531,7 @@
       </w:pPr>
       <w:r>
         <w:rPr>
-          <w:rFonts w:cs="Arial"/>
+          <w:rFonts w:ascii="Times New Roman" w:hAnsi="Times New Roman"/>
           <w:b/>
           <w:sz w:val="26"/>
           <w:szCs w:val="26"/>
@@ -548,15 +548,15 @@
         </w:numPr>
         <w:spacing w:line="360" w:lineRule="auto"/>
         <w:rPr>
-          <w:rFonts w:cs="Arial"/>
-          <w:bCs/>
-          <w:sz w:val="22"/>
-          <w:szCs w:val="22"/>
-        </w:rPr>
-      </w:pPr>
-      <w:r>
-        <w:rPr>
-          <w:rFonts w:cs="Arial"/>
+          <w:rFonts w:ascii="Times New Roman" w:hAnsi="Times New Roman"/>
+          <w:bCs/>
+          <w:sz w:val="22"/>
+          <w:szCs w:val="22"/>
+        </w:rPr>
+      </w:pPr>
+      <w:r>
+        <w:rPr>
+          <w:rFonts w:ascii="Times New Roman" w:hAnsi="Times New Roman"/>
           <w:bCs/>
           <w:sz w:val="22"/>
           <w:szCs w:val="22"/>
@@ -572,14 +572,14 @@
         </w:numPr>
         <w:spacing w:line="360" w:lineRule="auto"/>
         <w:rPr>
-          <w:rFonts w:cs="Arial"/>
+          <w:rFonts w:ascii="Times New Roman" w:hAnsi="Times New Roman"/>
           <w:sz w:val="26"/>
           <w:szCs w:val="26"/>
         </w:rPr>
       </w:pPr>
       <w:r>
         <w:rPr>
-          <w:rFonts w:cs="Arial"/>
+          <w:rFonts w:ascii="Times New Roman" w:hAnsi="Times New Roman"/>
           <w:b/>
           <w:sz w:val="26"/>
           <w:szCs w:val="26"/>
@@ -588,7 +588,7 @@
       </w:r>
       <w:r>
         <w:rPr>
-          <w:rFonts w:cs="Arial"/>
+          <w:rFonts w:ascii="Times New Roman" w:hAnsi="Times New Roman"/>
           <w:b/>
           <w:sz w:val="26"/>
           <w:szCs w:val="26"/>
@@ -601,14 +601,14 @@
         <w:spacing w:line="360" w:lineRule="auto"/>
         <w:ind w:left="927"/>
         <w:rPr>
-          <w:rFonts w:cs="Arial"/>
-          <w:sz w:val="22"/>
-          <w:szCs w:val="22"/>
-        </w:rPr>
-      </w:pPr>
-      <w:r>
-        <w:rPr>
-          <w:rFonts w:cs="Arial"/>
+          <w:rFonts w:ascii="Times New Roman" w:hAnsi="Times New Roman"/>
+          <w:sz w:val="22"/>
+          <w:szCs w:val="22"/>
+        </w:rPr>
+      </w:pPr>
+      <w:r>
+        <w:rPr>
+          <w:rFonts w:ascii="Times New Roman" w:hAnsi="Times New Roman"/>
           <w:sz w:val="22"/>
           <w:szCs w:val="22"/>
         </w:rPr>
@@ -620,14 +620,14 @@
         <w:spacing w:line="360" w:lineRule="auto"/>
         <w:ind w:left="927"/>
         <w:rPr>
-          <w:rFonts w:cs="Arial"/>
-          <w:sz w:val="22"/>
-          <w:szCs w:val="22"/>
-        </w:rPr>
-      </w:pPr>
-      <w:r>
-        <w:rPr>
-          <w:rFonts w:cs="Arial"/>
+          <w:rFonts w:ascii="Times New Roman" w:hAnsi="Times New Roman"/>
+          <w:sz w:val="22"/>
+          <w:szCs w:val="22"/>
+        </w:rPr>
+      </w:pPr>
+      <w:r>
+        <w:rPr>
+          <w:rFonts w:ascii="Times New Roman" w:hAnsi="Times New Roman"/>
           <w:sz w:val="22"/>
           <w:szCs w:val="22"/>
         </w:rPr>
@@ -639,14 +639,14 @@
         <w:spacing w:line="360" w:lineRule="auto"/>
         <w:ind w:left="927"/>
         <w:rPr>
-          <w:rFonts w:cs="Arial"/>
-          <w:sz w:val="22"/>
-          <w:szCs w:val="22"/>
-        </w:rPr>
-      </w:pPr>
-      <w:r>
-        <w:rPr>
-          <w:rFonts w:cs="Arial"/>
+          <w:rFonts w:ascii="Times New Roman" w:hAnsi="Times New Roman"/>
+          <w:sz w:val="22"/>
+          <w:szCs w:val="22"/>
+        </w:rPr>
+      </w:pPr>
+      <w:r>
+        <w:rPr>
+          <w:rFonts w:ascii="Times New Roman" w:hAnsi="Times New Roman"/>
           <w:sz w:val="22"/>
           <w:szCs w:val="22"/>
         </w:rPr>
@@ -658,14 +658,14 @@
         <w:spacing w:line="360" w:lineRule="auto"/>
         <w:ind w:left="927"/>
         <w:rPr>
-          <w:rFonts w:cs="Arial"/>
-          <w:sz w:val="22"/>
-          <w:szCs w:val="22"/>
-        </w:rPr>
-      </w:pPr>
-      <w:r>
-        <w:rPr>
-          <w:rFonts w:cs="Arial"/>
+          <w:rFonts w:ascii="Times New Roman" w:hAnsi="Times New Roman"/>
+          <w:sz w:val="22"/>
+          <w:szCs w:val="22"/>
+        </w:rPr>
+      </w:pPr>
+      <w:r>
+        <w:rPr>
+          <w:rFonts w:ascii="Times New Roman" w:hAnsi="Times New Roman"/>
           <w:sz w:val="22"/>
           <w:szCs w:val="22"/>
         </w:rPr>
@@ -677,14 +677,14 @@
         <w:spacing w:line="360" w:lineRule="auto"/>
         <w:ind w:left="927"/>
         <w:rPr>
-          <w:rFonts w:cs="Arial"/>
-          <w:sz w:val="22"/>
-          <w:szCs w:val="22"/>
-        </w:rPr>
-      </w:pPr>
-      <w:r>
-        <w:rPr>
-          <w:rFonts w:cs="Arial"/>
+          <w:rFonts w:ascii="Times New Roman" w:hAnsi="Times New Roman"/>
+          <w:sz w:val="22"/>
+          <w:szCs w:val="22"/>
+        </w:rPr>
+      </w:pPr>
+      <w:r>
+        <w:rPr>
+          <w:rFonts w:ascii="Times New Roman" w:hAnsi="Times New Roman"/>
           <w:sz w:val="22"/>
           <w:szCs w:val="22"/>
         </w:rPr>
@@ -696,14 +696,14 @@
         <w:spacing w:line="360" w:lineRule="auto"/>
         <w:ind w:left="927"/>
         <w:rPr>
-          <w:rFonts w:cs="Arial"/>
-          <w:sz w:val="22"/>
-          <w:szCs w:val="22"/>
-        </w:rPr>
-      </w:pPr>
-      <w:r>
-        <w:rPr>
-          <w:rFonts w:cs="Arial"/>
+          <w:rFonts w:ascii="Times New Roman" w:hAnsi="Times New Roman"/>
+          <w:sz w:val="22"/>
+          <w:szCs w:val="22"/>
+        </w:rPr>
+      </w:pPr>
+      <w:r>
+        <w:rPr>
+          <w:rFonts w:ascii="Times New Roman" w:hAnsi="Times New Roman"/>
           <w:sz w:val="22"/>
           <w:szCs w:val="22"/>
         </w:rPr>
@@ -715,14 +715,14 @@
         <w:spacing w:line="360" w:lineRule="auto"/>
         <w:ind w:left="927"/>
         <w:rPr>
-          <w:rFonts w:cs="Arial"/>
-          <w:sz w:val="22"/>
-          <w:szCs w:val="22"/>
-        </w:rPr>
-      </w:pPr>
-      <w:r>
-        <w:rPr>
-          <w:rFonts w:cs="Arial"/>
+          <w:rFonts w:ascii="Times New Roman" w:hAnsi="Times New Roman"/>
+          <w:sz w:val="22"/>
+          <w:szCs w:val="22"/>
+        </w:rPr>
+      </w:pPr>
+      <w:r>
+        <w:rPr>
+          <w:rFonts w:ascii="Times New Roman" w:hAnsi="Times New Roman"/>
           <w:sz w:val="22"/>
           <w:szCs w:val="22"/>
         </w:rPr>
@@ -734,14 +734,14 @@
         <w:spacing w:line="360" w:lineRule="auto"/>
         <w:ind w:left="927"/>
         <w:rPr>
-          <w:rFonts w:cs="Arial"/>
-          <w:sz w:val="22"/>
-          <w:szCs w:val="22"/>
-        </w:rPr>
-      </w:pPr>
-      <w:r>
-        <w:rPr>
-          <w:rFonts w:cs="Arial"/>
+          <w:rFonts w:ascii="Times New Roman" w:hAnsi="Times New Roman"/>
+          <w:sz w:val="22"/>
+          <w:szCs w:val="22"/>
+        </w:rPr>
+      </w:pPr>
+      <w:r>
+        <w:rPr>
+          <w:rFonts w:ascii="Times New Roman" w:hAnsi="Times New Roman"/>
           <w:sz w:val="22"/>
           <w:szCs w:val="22"/>
         </w:rPr>
@@ -753,14 +753,14 @@
         <w:spacing w:line="360" w:lineRule="auto"/>
         <w:ind w:left="927"/>
         <w:rPr>
-          <w:rFonts w:cs="Arial"/>
-          <w:sz w:val="22"/>
-          <w:szCs w:val="22"/>
-        </w:rPr>
-      </w:pPr>
-      <w:r>
-        <w:rPr>
-          <w:rFonts w:cs="Arial"/>
+          <w:rFonts w:ascii="Times New Roman" w:hAnsi="Times New Roman"/>
+          <w:sz w:val="22"/>
+          <w:szCs w:val="22"/>
+        </w:rPr>
+      </w:pPr>
+      <w:r>
+        <w:rPr>
+          <w:rFonts w:ascii="Times New Roman" w:hAnsi="Times New Roman"/>
           <w:sz w:val="22"/>
           <w:szCs w:val="22"/>
         </w:rPr>
@@ -772,14 +772,14 @@
         <w:spacing w:line="360" w:lineRule="auto"/>
         <w:ind w:left="927"/>
         <w:rPr>
-          <w:rFonts w:cs="Arial"/>
-          <w:sz w:val="22"/>
-          <w:szCs w:val="22"/>
-        </w:rPr>
-      </w:pPr>
-      <w:r>
-        <w:rPr>
-          <w:rFonts w:cs="Arial"/>
+          <w:rFonts w:ascii="Times New Roman" w:hAnsi="Times New Roman"/>
+          <w:sz w:val="22"/>
+          <w:szCs w:val="22"/>
+        </w:rPr>
+      </w:pPr>
+      <w:r>
+        <w:rPr>
+          <w:rFonts w:ascii="Times New Roman" w:hAnsi="Times New Roman"/>
           <w:sz w:val="22"/>
           <w:szCs w:val="22"/>
         </w:rPr>
@@ -791,14 +791,14 @@
         <w:spacing w:line="360" w:lineRule="auto"/>
         <w:ind w:left="927"/>
         <w:rPr>
-          <w:rFonts w:cs="Arial"/>
-          <w:sz w:val="22"/>
-          <w:szCs w:val="22"/>
-        </w:rPr>
-      </w:pPr>
-      <w:r>
-        <w:rPr>
-          <w:rFonts w:cs="Arial"/>
+          <w:rFonts w:ascii="Times New Roman" w:hAnsi="Times New Roman"/>
+          <w:sz w:val="22"/>
+          <w:szCs w:val="22"/>
+        </w:rPr>
+      </w:pPr>
+      <w:r>
+        <w:rPr>
+          <w:rFonts w:ascii="Times New Roman" w:hAnsi="Times New Roman"/>
           <w:sz w:val="22"/>
           <w:szCs w:val="22"/>
         </w:rPr>
@@ -810,14 +810,14 @@
         <w:spacing w:line="360" w:lineRule="auto"/>
         <w:ind w:left="927"/>
         <w:rPr>
-          <w:rFonts w:cs="Arial"/>
-          <w:sz w:val="22"/>
-          <w:szCs w:val="22"/>
-        </w:rPr>
-      </w:pPr>
-      <w:r>
-        <w:rPr>
-          <w:rFonts w:cs="Arial"/>
+          <w:rFonts w:ascii="Times New Roman" w:hAnsi="Times New Roman"/>
+          <w:sz w:val="22"/>
+          <w:szCs w:val="22"/>
+        </w:rPr>
+      </w:pPr>
+      <w:r>
+        <w:rPr>
+          <w:rFonts w:ascii="Times New Roman" w:hAnsi="Times New Roman"/>
           <w:sz w:val="22"/>
           <w:szCs w:val="22"/>
         </w:rPr>
@@ -829,14 +829,14 @@
         <w:spacing w:line="360" w:lineRule="auto"/>
         <w:ind w:left="927"/>
         <w:rPr>
-          <w:rFonts w:cs="Arial"/>
-          <w:sz w:val="22"/>
-          <w:szCs w:val="22"/>
-        </w:rPr>
-      </w:pPr>
-      <w:r>
-        <w:rPr>
-          <w:rFonts w:cs="Arial"/>
+          <w:rFonts w:ascii="Times New Roman" w:hAnsi="Times New Roman"/>
+          <w:sz w:val="22"/>
+          <w:szCs w:val="22"/>
+        </w:rPr>
+      </w:pPr>
+      <w:r>
+        <w:rPr>
+          <w:rFonts w:ascii="Times New Roman" w:hAnsi="Times New Roman"/>
           <w:sz w:val="22"/>
           <w:szCs w:val="22"/>
         </w:rPr>
@@ -848,14 +848,14 @@
         <w:spacing w:line="360" w:lineRule="auto"/>
         <w:ind w:left="927"/>
         <w:rPr>
-          <w:rFonts w:cs="Arial"/>
-          <w:sz w:val="22"/>
-          <w:szCs w:val="22"/>
-        </w:rPr>
-      </w:pPr>
-      <w:r>
-        <w:rPr>
-          <w:rFonts w:cs="Arial"/>
+          <w:rFonts w:ascii="Times New Roman" w:hAnsi="Times New Roman"/>
+          <w:sz w:val="22"/>
+          <w:szCs w:val="22"/>
+        </w:rPr>
+      </w:pPr>
+      <w:r>
+        <w:rPr>
+          <w:rFonts w:ascii="Times New Roman" w:hAnsi="Times New Roman"/>
           <w:sz w:val="22"/>
           <w:szCs w:val="22"/>
         </w:rPr>
@@ -870,14 +870,14 @@
         </w:numPr>
         <w:spacing w:line="360" w:lineRule="auto"/>
         <w:rPr>
-          <w:rFonts w:cs="Arial"/>
+          <w:rFonts w:ascii="Times New Roman" w:hAnsi="Times New Roman"/>
           <w:sz w:val="26"/>
           <w:szCs w:val="26"/>
         </w:rPr>
       </w:pPr>
       <w:r>
         <w:rPr>
-          <w:rFonts w:cs="Arial"/>
+          <w:rFonts w:ascii="Times New Roman" w:hAnsi="Times New Roman"/>
           <w:b/>
           <w:sz w:val="26"/>
           <w:szCs w:val="26"/>
@@ -886,7 +886,7 @@
       </w:r>
       <w:r>
         <w:rPr>
-          <w:rFonts w:cs="Arial"/>
+          <w:rFonts w:ascii="Times New Roman" w:hAnsi="Times New Roman"/>
           <w:b/>
           <w:sz w:val="26"/>
           <w:szCs w:val="26"/>
@@ -895,7 +895,7 @@
       </w:r>
       <w:r>
         <w:rPr>
-          <w:rFonts w:cs="Arial"/>
+          <w:rFonts w:ascii="Times New Roman" w:hAnsi="Times New Roman"/>
           <w:sz w:val="22"/>
           <w:szCs w:val="22"/>
         </w:rPr>
@@ -910,14 +910,14 @@
         </w:numPr>
         <w:spacing w:line="360" w:lineRule="auto"/>
         <w:rPr>
-          <w:rFonts w:cs="Arial"/>
+          <w:rFonts w:ascii="Times New Roman" w:hAnsi="Times New Roman"/>
           <w:sz w:val="26"/>
           <w:szCs w:val="26"/>
         </w:rPr>
       </w:pPr>
       <w:r>
         <w:rPr>
-          <w:rFonts w:cs="Arial"/>
+          <w:rFonts w:ascii="Times New Roman" w:hAnsi="Times New Roman"/>
           <w:b/>
           <w:sz w:val="26"/>
           <w:szCs w:val="26"/>
@@ -926,7 +926,7 @@
       </w:r>
       <w:r>
         <w:rPr>
-          <w:rFonts w:cs="Arial"/>
+          <w:rFonts w:ascii="Times New Roman" w:hAnsi="Times New Roman"/>
           <w:b/>
           <w:sz w:val="26"/>
           <w:szCs w:val="26"/>
@@ -935,7 +935,7 @@
       </w:r>
       <w:r>
         <w:rPr>
-          <w:rFonts w:cs="Arial"/>
+          <w:rFonts w:ascii="Times New Roman" w:hAnsi="Times New Roman"/>
           <w:b/>
           <w:sz w:val="26"/>
           <w:szCs w:val="26"/>
@@ -953,14 +953,14 @@
         <w:spacing w:line="360" w:lineRule="auto"/>
         <w:jc w:val="both"/>
         <w:rPr>
-          <w:rFonts w:cs="Arial"/>
-          <w:sz w:val="22"/>
-          <w:szCs w:val="22"/>
-        </w:rPr>
-      </w:pPr>
-      <w:r>
-        <w:rPr>
-          <w:rFonts w:cs="Arial"/>
+          <w:rFonts w:ascii="Times New Roman" w:hAnsi="Times New Roman"/>
+          <w:sz w:val="22"/>
+          <w:szCs w:val="22"/>
+        </w:rPr>
+      </w:pPr>
+      <w:r>
+        <w:rPr>
+          <w:rFonts w:ascii="Times New Roman" w:hAnsi="Times New Roman"/>
           <w:sz w:val="22"/>
           <w:szCs w:val="22"/>
         </w:rPr>
@@ -968,7 +968,7 @@
       </w:r>
       <w:r>
         <w:rPr>
-          <w:rFonts w:cs="Arial"/>
+          <w:rFonts w:ascii="Times New Roman" w:hAnsi="Times New Roman"/>
           <w:sz w:val="22"/>
           <w:szCs w:val="22"/>
         </w:rPr>
@@ -976,7 +976,7 @@
       </w:r>
       <w:r>
         <w:rPr>
-          <w:rFonts w:cs="Arial"/>
+          <w:rFonts w:ascii="Times New Roman" w:hAnsi="Times New Roman"/>
           <w:sz w:val="22"/>
           <w:szCs w:val="22"/>
         </w:rPr>
@@ -984,7 +984,7 @@
       </w:r>
       <w:r>
         <w:rPr>
-          <w:rFonts w:cs="Arial"/>
+          <w:rFonts w:ascii="Times New Roman" w:hAnsi="Times New Roman"/>
           <w:sz w:val="22"/>
           <w:szCs w:val="22"/>
         </w:rPr>
@@ -992,20 +992,11 @@
       </w:r>
       <w:r>
         <w:rPr>
-          <w:rFonts w:cs="Arial"/>
-          <w:sz w:val="22"/>
-          <w:szCs w:val="22"/>
-        </w:rPr>
-        <w:t xml:space="preserve"> NLG). Mục tiêu chính của NLG là giúp máy tính tạo ra văn bản mạch lạc và phù hợp với ngữ cảnh. Với sự tiến bộ của AI, yêu cầu đối với các mô hình tạo sinh nội dung có ngữ cảnh và căn cứ thực tế ngày càng tăng, dẫn đến những thách thức và cải tiến mới trong NLG. Kiến trúc sequence-to-sequence, đã đạt được những bước tiến lớn trong việc tạo ra văn bản tự nhiên và mạch lạc. Tuy nhiên, các mô hình này phụ thuộc nhiều vào dữ liệu huấn luyện và gặp khó khăn khi phải sản </w:t>
-      </w:r>
-      <w:r>
-        <w:rPr>
-          <w:rFonts w:cs="Arial"/>
-          <w:sz w:val="22"/>
-          <w:szCs w:val="22"/>
-        </w:rPr>
-        <w:lastRenderedPageBreak/>
-        <w:t>xuất thông tin chính xác hay giàu ngữ cảnh trong những trường hợp yêu cầu kiến thức vượt ra ngoài phạm vi dữ liệu huấn luyện.</w:t>
+          <w:rFonts w:ascii="Times New Roman" w:hAnsi="Times New Roman"/>
+          <w:sz w:val="22"/>
+          <w:szCs w:val="22"/>
+        </w:rPr>
+        <w:t xml:space="preserve"> NLG). Mục tiêu chính của NLG là giúp máy tính tạo ra văn bản mạch lạc và phù hợp với ngữ cảnh. Với sự tiến bộ của AI, yêu cầu đối với các mô hình tạo sinh nội dung có ngữ cảnh và căn cứ thực tế ngày càng tăng, dẫn đến những thách thức và cải tiến mới trong NLG. Kiến trúc sequence-to-sequence, đã đạt được những bước tiến lớn trong việc tạo ra văn bản tự nhiên và mạch lạc. Tuy nhiên, các mô hình này phụ thuộc nhiều vào dữ liệu huấn luyện và gặp khó khăn khi phải sản xuất thông tin chính xác hay giàu ngữ cảnh trong những trường hợp yêu cầu kiến thức vượt ra ngoài phạm vi dữ liệu huấn luyện.</w:t>
       </w:r>
     </w:p>
     <w:p>
@@ -1017,17 +1008,18 @@
         </w:numPr>
         <w:spacing w:line="360" w:lineRule="auto"/>
         <w:rPr>
-          <w:rFonts w:cs="Arial"/>
-          <w:sz w:val="22"/>
-          <w:szCs w:val="22"/>
-        </w:rPr>
-      </w:pPr>
-      <w:r>
-        <w:rPr>
-          <w:rFonts w:cs="Arial"/>
-          <w:sz w:val="22"/>
-          <w:szCs w:val="22"/>
-        </w:rPr>
+          <w:rFonts w:ascii="Times New Roman" w:hAnsi="Times New Roman"/>
+          <w:sz w:val="22"/>
+          <w:szCs w:val="22"/>
+        </w:rPr>
+      </w:pPr>
+      <w:r>
+        <w:rPr>
+          <w:rFonts w:ascii="Times New Roman" w:hAnsi="Times New Roman"/>
+          <w:sz w:val="22"/>
+          <w:szCs w:val="22"/>
+        </w:rPr>
+        <w:lastRenderedPageBreak/>
         <w:t>Để giải quyết vấn đề này đã có các nghiên cứu nói về hệ thống RAG(Retrievalaugmented generation) hỗ trợ cập nhập dữ liệu mới mà không cần huấn luyện lại từ đầu bằng phương pháp trích xuất dữ liệu từ PDF sau đó lưu trữ trong vector database từ đó người dùng có thể truy xuất thông tin mà mô hình LLM chưa được huấn luyện. Hệ thống RAG thông thường có nhược điểm sau:</w:t>
       </w:r>
     </w:p>
@@ -1041,14 +1033,14 @@
         <w:spacing w:line="360" w:lineRule="auto"/>
         <w:jc w:val="both"/>
         <w:rPr>
-          <w:rFonts w:cs="Arial"/>
-          <w:sz w:val="22"/>
-          <w:szCs w:val="22"/>
-        </w:rPr>
-      </w:pPr>
-      <w:r>
-        <w:rPr>
-          <w:rFonts w:cs="Arial"/>
+          <w:rFonts w:ascii="Times New Roman" w:hAnsi="Times New Roman"/>
+          <w:sz w:val="22"/>
+          <w:szCs w:val="22"/>
+        </w:rPr>
+      </w:pPr>
+      <w:r>
+        <w:rPr>
+          <w:rFonts w:ascii="Times New Roman" w:hAnsi="Times New Roman"/>
           <w:sz w:val="22"/>
           <w:szCs w:val="22"/>
         </w:rPr>
@@ -1065,14 +1057,14 @@
         <w:spacing w:line="360" w:lineRule="auto"/>
         <w:jc w:val="both"/>
         <w:rPr>
-          <w:rFonts w:cs="Arial"/>
-          <w:sz w:val="22"/>
-          <w:szCs w:val="22"/>
-        </w:rPr>
-      </w:pPr>
-      <w:r>
-        <w:rPr>
-          <w:rFonts w:cs="Arial"/>
+          <w:rFonts w:ascii="Times New Roman" w:hAnsi="Times New Roman"/>
+          <w:sz w:val="22"/>
+          <w:szCs w:val="22"/>
+        </w:rPr>
+      </w:pPr>
+      <w:r>
+        <w:rPr>
+          <w:rFonts w:ascii="Times New Roman" w:hAnsi="Times New Roman"/>
           <w:sz w:val="22"/>
           <w:szCs w:val="22"/>
         </w:rPr>
@@ -1089,14 +1081,14 @@
         <w:spacing w:line="360" w:lineRule="auto"/>
         <w:jc w:val="both"/>
         <w:rPr>
-          <w:rFonts w:cs="Arial"/>
-          <w:sz w:val="22"/>
-          <w:szCs w:val="22"/>
-        </w:rPr>
-      </w:pPr>
-      <w:r>
-        <w:rPr>
-          <w:rFonts w:cs="Arial"/>
+          <w:rFonts w:ascii="Times New Roman" w:hAnsi="Times New Roman"/>
+          <w:sz w:val="22"/>
+          <w:szCs w:val="22"/>
+        </w:rPr>
+      </w:pPr>
+      <w:r>
+        <w:rPr>
+          <w:rFonts w:ascii="Times New Roman" w:hAnsi="Times New Roman"/>
           <w:sz w:val="22"/>
           <w:szCs w:val="22"/>
         </w:rPr>
@@ -1113,14 +1105,14 @@
         <w:spacing w:line="360" w:lineRule="auto"/>
         <w:jc w:val="both"/>
         <w:rPr>
-          <w:rFonts w:cs="Arial"/>
-          <w:sz w:val="22"/>
-          <w:szCs w:val="22"/>
-        </w:rPr>
-      </w:pPr>
-      <w:r>
-        <w:rPr>
-          <w:rFonts w:cs="Arial"/>
+          <w:rFonts w:ascii="Times New Roman" w:hAnsi="Times New Roman"/>
+          <w:sz w:val="22"/>
+          <w:szCs w:val="22"/>
+        </w:rPr>
+      </w:pPr>
+      <w:r>
+        <w:rPr>
+          <w:rFonts w:ascii="Times New Roman" w:hAnsi="Times New Roman"/>
           <w:sz w:val="22"/>
           <w:szCs w:val="22"/>
         </w:rPr>
@@ -1137,14 +1129,14 @@
         <w:spacing w:line="360" w:lineRule="auto"/>
         <w:jc w:val="both"/>
         <w:rPr>
-          <w:rFonts w:cs="Arial"/>
-          <w:sz w:val="22"/>
-          <w:szCs w:val="22"/>
-        </w:rPr>
-      </w:pPr>
-      <w:r>
-        <w:rPr>
-          <w:rFonts w:cs="Arial"/>
+          <w:rFonts w:ascii="Times New Roman" w:hAnsi="Times New Roman"/>
+          <w:sz w:val="22"/>
+          <w:szCs w:val="22"/>
+        </w:rPr>
+      </w:pPr>
+      <w:r>
+        <w:rPr>
+          <w:rFonts w:ascii="Times New Roman" w:hAnsi="Times New Roman"/>
           <w:sz w:val="22"/>
           <w:szCs w:val="22"/>
         </w:rPr>
@@ -1161,14 +1153,14 @@
         <w:spacing w:line="360" w:lineRule="auto"/>
         <w:jc w:val="both"/>
         <w:rPr>
-          <w:rFonts w:cs="Arial"/>
-          <w:sz w:val="22"/>
-          <w:szCs w:val="22"/>
-        </w:rPr>
-      </w:pPr>
-      <w:r>
-        <w:rPr>
-          <w:rFonts w:cs="Arial"/>
+          <w:rFonts w:ascii="Times New Roman" w:hAnsi="Times New Roman"/>
+          <w:sz w:val="22"/>
+          <w:szCs w:val="22"/>
+        </w:rPr>
+      </w:pPr>
+      <w:r>
+        <w:rPr>
+          <w:rFonts w:ascii="Times New Roman" w:hAnsi="Times New Roman"/>
           <w:sz w:val="22"/>
           <w:szCs w:val="22"/>
         </w:rPr>
@@ -1181,16 +1173,16 @@
         <w:ind w:left="780"/>
         <w:jc w:val="both"/>
         <w:rPr>
-          <w:rFonts w:cs="Arial"/>
-          <w:b/>
-          <w:bCs/>
-          <w:sz w:val="22"/>
-          <w:szCs w:val="22"/>
-        </w:rPr>
-      </w:pPr>
-      <w:r>
-        <w:rPr>
-          <w:rFonts w:cs="Arial"/>
+          <w:rFonts w:ascii="Times New Roman" w:hAnsi="Times New Roman"/>
+          <w:b/>
+          <w:bCs/>
+          <w:sz w:val="22"/>
+          <w:szCs w:val="22"/>
+        </w:rPr>
+      </w:pPr>
+      <w:r>
+        <w:rPr>
+          <w:rFonts w:ascii="Times New Roman" w:hAnsi="Times New Roman"/>
           <w:b/>
           <w:bCs/>
           <w:sz w:val="22"/>
@@ -1200,7 +1192,7 @@
       </w:r>
       <w:r>
         <w:rPr>
-          <w:rFonts w:cs="Arial"/>
+          <w:rFonts w:ascii="Times New Roman" w:hAnsi="Times New Roman"/>
           <w:b/>
           <w:bCs/>
           <w:sz w:val="22"/>
@@ -1210,7 +1202,7 @@
       </w:r>
       <w:r>
         <w:rPr>
-          <w:rFonts w:cs="Arial"/>
+          <w:rFonts w:ascii="Times New Roman" w:hAnsi="Times New Roman"/>
           <w:b/>
           <w:bCs/>
           <w:sz w:val="22"/>
@@ -1228,16 +1220,16 @@
         <w:spacing w:line="360" w:lineRule="auto"/>
         <w:jc w:val="both"/>
         <w:rPr>
-          <w:rFonts w:cs="Arial"/>
-          <w:b/>
-          <w:bCs/>
-          <w:sz w:val="22"/>
-          <w:szCs w:val="22"/>
-        </w:rPr>
-      </w:pPr>
-      <w:r>
-        <w:rPr>
-          <w:rFonts w:cs="Arial"/>
+          <w:rFonts w:ascii="Times New Roman" w:hAnsi="Times New Roman"/>
+          <w:b/>
+          <w:bCs/>
+          <w:sz w:val="22"/>
+          <w:szCs w:val="22"/>
+        </w:rPr>
+      </w:pPr>
+      <w:r>
+        <w:rPr>
+          <w:rFonts w:ascii="Times New Roman" w:hAnsi="Times New Roman"/>
           <w:sz w:val="22"/>
           <w:szCs w:val="22"/>
         </w:rPr>
@@ -1245,7 +1237,7 @@
       </w:r>
       <w:r>
         <w:rPr>
-          <w:rFonts w:cs="Arial"/>
+          <w:rFonts w:ascii="Times New Roman" w:hAnsi="Times New Roman"/>
           <w:sz w:val="22"/>
           <w:szCs w:val="22"/>
         </w:rPr>
@@ -1253,7 +1245,7 @@
       </w:r>
       <w:r>
         <w:rPr>
-          <w:rFonts w:cs="Arial"/>
+          <w:rFonts w:ascii="Times New Roman" w:hAnsi="Times New Roman"/>
           <w:sz w:val="22"/>
           <w:szCs w:val="22"/>
         </w:rPr>
@@ -1261,7 +1253,7 @@
       </w:r>
       <w:r>
         <w:rPr>
-          <w:rFonts w:cs="Arial"/>
+          <w:rFonts w:ascii="Times New Roman" w:hAnsi="Times New Roman"/>
           <w:sz w:val="22"/>
           <w:szCs w:val="22"/>
         </w:rPr>
@@ -1269,7 +1261,7 @@
       </w:r>
       <w:r>
         <w:rPr>
-          <w:rFonts w:cs="Arial"/>
+          <w:rFonts w:ascii="Times New Roman" w:hAnsi="Times New Roman"/>
           <w:sz w:val="22"/>
           <w:szCs w:val="22"/>
         </w:rPr>
@@ -1285,16 +1277,16 @@
         <w:spacing w:line="360" w:lineRule="auto"/>
         <w:jc w:val="both"/>
         <w:rPr>
-          <w:rFonts w:cs="Arial"/>
-          <w:b/>
-          <w:bCs/>
-          <w:sz w:val="22"/>
-          <w:szCs w:val="22"/>
-        </w:rPr>
-      </w:pPr>
-      <w:r>
-        <w:rPr>
-          <w:rFonts w:cs="Arial"/>
+          <w:rFonts w:ascii="Times New Roman" w:hAnsi="Times New Roman"/>
+          <w:b/>
+          <w:bCs/>
+          <w:sz w:val="22"/>
+          <w:szCs w:val="22"/>
+        </w:rPr>
+      </w:pPr>
+      <w:r>
+        <w:rPr>
+          <w:rFonts w:ascii="Times New Roman" w:hAnsi="Times New Roman"/>
           <w:sz w:val="22"/>
           <w:szCs w:val="22"/>
         </w:rPr>
@@ -1302,7 +1294,7 @@
       </w:r>
       <w:r>
         <w:rPr>
-          <w:rFonts w:cs="Arial"/>
+          <w:rFonts w:ascii="Times New Roman" w:hAnsi="Times New Roman"/>
           <w:sz w:val="22"/>
           <w:szCs w:val="22"/>
         </w:rPr>
@@ -1310,7 +1302,7 @@
       </w:r>
       <w:r>
         <w:rPr>
-          <w:rFonts w:cs="Arial"/>
+          <w:rFonts w:ascii="Times New Roman" w:hAnsi="Times New Roman"/>
           <w:sz w:val="22"/>
           <w:szCs w:val="22"/>
         </w:rPr>
@@ -1318,7 +1310,7 @@
       </w:r>
       <w:r>
         <w:rPr>
-          <w:rFonts w:cs="Arial"/>
+          <w:rFonts w:ascii="Times New Roman" w:hAnsi="Times New Roman"/>
           <w:sz w:val="22"/>
           <w:szCs w:val="22"/>
         </w:rPr>
@@ -1326,7 +1318,7 @@
       </w:r>
       <w:r>
         <w:rPr>
-          <w:rFonts w:cs="Arial"/>
+          <w:rFonts w:ascii="Times New Roman" w:hAnsi="Times New Roman"/>
           <w:sz w:val="22"/>
           <w:szCs w:val="22"/>
         </w:rPr>
@@ -1334,7 +1326,7 @@
       </w:r>
       <w:r>
         <w:rPr>
-          <w:rFonts w:cs="Arial"/>
+          <w:rFonts w:ascii="Times New Roman" w:hAnsi="Times New Roman"/>
           <w:sz w:val="22"/>
           <w:szCs w:val="22"/>
         </w:rPr>
@@ -1342,7 +1334,7 @@
       </w:r>
       <w:r>
         <w:rPr>
-          <w:rFonts w:cs="Arial"/>
+          <w:rFonts w:ascii="Times New Roman" w:hAnsi="Times New Roman"/>
           <w:sz w:val="22"/>
           <w:szCs w:val="22"/>
         </w:rPr>
@@ -1350,7 +1342,7 @@
       </w:r>
       <w:r>
         <w:rPr>
-          <w:rFonts w:cs="Arial"/>
+          <w:rFonts w:ascii="Times New Roman" w:hAnsi="Times New Roman"/>
           <w:sz w:val="22"/>
           <w:szCs w:val="22"/>
         </w:rPr>
@@ -1365,14 +1357,14 @@
         </w:numPr>
         <w:spacing w:line="360" w:lineRule="auto"/>
         <w:rPr>
-          <w:rFonts w:cs="Arial"/>
+          <w:rFonts w:ascii="Times New Roman" w:hAnsi="Times New Roman"/>
           <w:sz w:val="26"/>
           <w:szCs w:val="26"/>
         </w:rPr>
       </w:pPr>
       <w:r>
         <w:rPr>
-          <w:rFonts w:cs="Arial"/>
+          <w:rFonts w:ascii="Times New Roman" w:hAnsi="Times New Roman"/>
           <w:b/>
           <w:sz w:val="26"/>
           <w:szCs w:val="26"/>
@@ -1381,7 +1373,7 @@
       </w:r>
       <w:r>
         <w:rPr>
-          <w:rFonts w:cs="Arial"/>
+          <w:rFonts w:ascii="Times New Roman" w:hAnsi="Times New Roman"/>
           <w:b/>
           <w:sz w:val="26"/>
           <w:szCs w:val="26"/>
@@ -1399,18 +1391,34 @@
         <w:ind w:hanging="213"/>
         <w:jc w:val="both"/>
         <w:rPr>
-          <w:rFonts w:cs="Arial"/>
-          <w:sz w:val="22"/>
-          <w:szCs w:val="22"/>
-        </w:rPr>
-      </w:pPr>
-      <w:r>
-        <w:rPr>
-          <w:rFonts w:cs="Arial"/>
-          <w:sz w:val="22"/>
-          <w:szCs w:val="22"/>
-        </w:rPr>
-        <w:t>Sử dụng LLM PhoGPT-4B-Chat để làm base model.</w:t>
+          <w:rFonts w:ascii="Times New Roman" w:hAnsi="Times New Roman"/>
+          <w:sz w:val="22"/>
+          <w:szCs w:val="22"/>
+        </w:rPr>
+      </w:pPr>
+      <w:r>
+        <w:rPr>
+          <w:rFonts w:ascii="Times New Roman" w:hAnsi="Times New Roman"/>
+          <w:sz w:val="22"/>
+          <w:szCs w:val="22"/>
+        </w:rPr>
+        <w:t xml:space="preserve">Sử dụng LLM </w:t>
+      </w:r>
+      <w:r>
+        <w:rPr>
+          <w:rFonts w:ascii="Times New Roman" w:hAnsi="Times New Roman"/>
+          <w:sz w:val="22"/>
+          <w:szCs w:val="22"/>
+        </w:rPr>
+        <w:t>Gemini-1.5-flash</w:t>
+      </w:r>
+      <w:r>
+        <w:rPr>
+          <w:rFonts w:ascii="Times New Roman" w:hAnsi="Times New Roman"/>
+          <w:sz w:val="22"/>
+          <w:szCs w:val="22"/>
+        </w:rPr>
+        <w:t xml:space="preserve"> để làm base model.</w:t>
       </w:r>
     </w:p>
     <w:p>
@@ -1423,14 +1431,14 @@
         <w:ind w:hanging="213"/>
         <w:jc w:val="both"/>
         <w:rPr>
-          <w:rFonts w:cs="Arial"/>
-          <w:sz w:val="22"/>
-          <w:szCs w:val="22"/>
-        </w:rPr>
-      </w:pPr>
-      <w:r>
-        <w:rPr>
-          <w:rFonts w:cs="Arial"/>
+          <w:rFonts w:ascii="Times New Roman" w:hAnsi="Times New Roman"/>
+          <w:sz w:val="22"/>
+          <w:szCs w:val="22"/>
+        </w:rPr>
+      </w:pPr>
+      <w:r>
+        <w:rPr>
+          <w:rFonts w:ascii="Times New Roman" w:hAnsi="Times New Roman"/>
           <w:sz w:val="22"/>
           <w:szCs w:val="22"/>
         </w:rPr>
@@ -1438,7 +1446,7 @@
       </w:r>
       <w:r>
         <w:rPr>
-          <w:rFonts w:cs="Arial"/>
+          <w:rFonts w:ascii="Times New Roman" w:hAnsi="Times New Roman"/>
           <w:sz w:val="22"/>
           <w:szCs w:val="22"/>
         </w:rPr>
@@ -1446,7 +1454,7 @@
       </w:r>
       <w:r>
         <w:rPr>
-          <w:rFonts w:cs="Arial"/>
+          <w:rFonts w:ascii="Times New Roman" w:hAnsi="Times New Roman"/>
           <w:sz w:val="22"/>
           <w:szCs w:val="22"/>
         </w:rPr>
@@ -1463,14 +1471,14 @@
         <w:ind w:hanging="213"/>
         <w:jc w:val="both"/>
         <w:rPr>
-          <w:rFonts w:cs="Arial"/>
-          <w:sz w:val="22"/>
-          <w:szCs w:val="22"/>
-        </w:rPr>
-      </w:pPr>
-      <w:r>
-        <w:rPr>
-          <w:rFonts w:cs="Arial"/>
+          <w:rFonts w:ascii="Times New Roman" w:hAnsi="Times New Roman"/>
+          <w:sz w:val="22"/>
+          <w:szCs w:val="22"/>
+        </w:rPr>
+      </w:pPr>
+      <w:r>
+        <w:rPr>
+          <w:rFonts w:ascii="Times New Roman" w:hAnsi="Times New Roman"/>
           <w:sz w:val="22"/>
           <w:szCs w:val="22"/>
         </w:rPr>
@@ -1478,7 +1486,7 @@
       </w:r>
       <w:r>
         <w:rPr>
-          <w:rFonts w:cs="Arial"/>
+          <w:rFonts w:ascii="Times New Roman" w:hAnsi="Times New Roman"/>
           <w:sz w:val="22"/>
           <w:szCs w:val="22"/>
         </w:rPr>
@@ -1486,7 +1494,7 @@
       </w:r>
       <w:r>
         <w:rPr>
-          <w:rFonts w:cs="Arial"/>
+          <w:rFonts w:ascii="Times New Roman" w:hAnsi="Times New Roman"/>
           <w:sz w:val="22"/>
           <w:szCs w:val="22"/>
         </w:rPr>
@@ -1494,97 +1502,77 @@
       </w:r>
       <w:r>
         <w:rPr>
-          <w:rFonts w:cs="Arial"/>
+          <w:rFonts w:ascii="Times New Roman" w:hAnsi="Times New Roman"/>
           <w:bCs/>
           <w:sz w:val="22"/>
           <w:szCs w:val="22"/>
           <w:lang w:eastAsia="ja-JP"/>
         </w:rPr>
-        <w:t>StaRK</w:t>
-      </w:r>
-      <w:r>
-        <w:rPr>
-          <w:rFonts w:cs="Arial"/>
+        <w:t>StaRK-MAG, StaRK-Prime, CRAG và ZaloAI</w:t>
+      </w:r>
+      <w:r>
+        <w:rPr>
+          <w:rFonts w:ascii="Times New Roman" w:hAnsi="Times New Roman"/>
+          <w:sz w:val="22"/>
+          <w:szCs w:val="22"/>
+        </w:rPr>
+        <w:t xml:space="preserve"> sử dụng các metric Hit@1, Hit@5, Recall@20m, MRR, Person Cosine và Spearman Cosine</w:t>
+      </w:r>
+      <w:r>
+        <w:rPr>
+          <w:rFonts w:ascii="Times New Roman" w:hAnsi="Times New Roman"/>
+          <w:sz w:val="22"/>
+          <w:szCs w:val="22"/>
+        </w:rPr>
+        <w:t xml:space="preserve"> để s</w:t>
+      </w:r>
+      <w:r>
+        <w:rPr>
+          <w:rFonts w:ascii="Times New Roman" w:hAnsi="Times New Roman"/>
+          <w:sz w:val="22"/>
+          <w:szCs w:val="22"/>
+        </w:rPr>
+        <w:t xml:space="preserve">o sánh </w:t>
+      </w:r>
+      <w:r>
+        <w:rPr>
+          <w:rFonts w:ascii="Times New Roman" w:hAnsi="Times New Roman"/>
+          <w:sz w:val="22"/>
+          <w:szCs w:val="22"/>
+        </w:rPr>
+        <w:t>với mô hình của đề tài trước</w:t>
+      </w:r>
+      <w:r>
+        <w:rPr>
+          <w:rFonts w:ascii="Times New Roman" w:hAnsi="Times New Roman"/>
+          <w:sz w:val="22"/>
+          <w:szCs w:val="22"/>
+        </w:rPr>
+        <w:t xml:space="preserve">. </w:t>
+      </w:r>
+      <w:r>
+        <w:rPr>
+          <w:rFonts w:ascii="Times New Roman" w:hAnsi="Times New Roman"/>
           <w:bCs/>
           <w:sz w:val="22"/>
           <w:szCs w:val="22"/>
           <w:lang w:eastAsia="ja-JP"/>
         </w:rPr>
-        <w:t>-MAG, StaRK-Prime</w:t>
-      </w:r>
-      <w:r>
-        <w:rPr>
-          <w:rFonts w:cs="Arial"/>
+        <w:t xml:space="preserve">Chứng minh rằng kiến trúc này có khả năng trả lời câu hỏi tốt hơn </w:t>
+      </w:r>
+      <w:r>
+        <w:rPr>
+          <w:rFonts w:ascii="Times New Roman" w:hAnsi="Times New Roman"/>
           <w:bCs/>
           <w:sz w:val="22"/>
           <w:szCs w:val="22"/>
           <w:lang w:eastAsia="ja-JP"/>
         </w:rPr>
-        <w:t>, CRAG và ZaloAI</w:t>
-      </w:r>
-      <w:r>
-        <w:rPr>
-          <w:rFonts w:cs="Arial"/>
-          <w:sz w:val="22"/>
-          <w:szCs w:val="22"/>
-        </w:rPr>
-        <w:t xml:space="preserve"> sử dụng các metric Hit@1, Hit@5, Recall@20m, MRR, Person Cosine và Spearman Cosine</w:t>
-      </w:r>
-      <w:r>
-        <w:rPr>
-          <w:rFonts w:cs="Arial"/>
-          <w:sz w:val="22"/>
-          <w:szCs w:val="22"/>
-        </w:rPr>
-        <w:t xml:space="preserve"> để s</w:t>
-      </w:r>
-      <w:r>
-        <w:rPr>
-          <w:rFonts w:cs="Arial"/>
-          <w:sz w:val="22"/>
-          <w:szCs w:val="22"/>
-        </w:rPr>
-        <w:t xml:space="preserve">o sánh </w:t>
-      </w:r>
-      <w:r>
-        <w:rPr>
-          <w:rFonts w:cs="Arial"/>
-          <w:sz w:val="22"/>
-          <w:szCs w:val="22"/>
-        </w:rPr>
-        <w:t>với mô hình của đề tài trước</w:t>
-      </w:r>
-      <w:r>
-        <w:rPr>
-          <w:rFonts w:cs="Arial"/>
-          <w:sz w:val="22"/>
-          <w:szCs w:val="22"/>
-        </w:rPr>
-        <w:t xml:space="preserve">. </w:t>
-      </w:r>
-      <w:r>
-        <w:rPr>
-          <w:rFonts w:cs="Arial"/>
-          <w:bCs/>
-          <w:sz w:val="22"/>
-          <w:szCs w:val="22"/>
-          <w:lang w:eastAsia="ja-JP"/>
-        </w:rPr>
-        <w:t xml:space="preserve">Chứng minh rằng kiến trúc này có khả năng trả lời câu hỏi tốt hơn </w:t>
-      </w:r>
-      <w:r>
-        <w:rPr>
-          <w:rFonts w:cs="Arial"/>
-          <w:bCs/>
-          <w:sz w:val="22"/>
-          <w:szCs w:val="22"/>
-          <w:lang w:eastAsia="ja-JP"/>
-        </w:rPr>
         <w:t xml:space="preserve">kiến trúc của </w:t>
       </w:r>
       <w:r>
         <w:rPr>
-          <w:rFonts w:cs="Arial"/>
+          <w:rFonts w:ascii="Times New Roman" w:hAnsi="Times New Roman"/>
           <w:bCs/>
           <w:sz w:val="22"/>
           <w:szCs w:val="22"/>
@@ -1601,7 +1589,7 @@
         </w:numPr>
         <w:spacing w:line="360" w:lineRule="auto"/>
         <w:rPr>
-          <w:rFonts w:cs="Arial"/>
+          <w:rFonts w:ascii="Times New Roman" w:hAnsi="Times New Roman"/>
           <w:b/>
           <w:sz w:val="18"/>
           <w:szCs w:val="18"/>
@@ -1610,7 +1598,7 @@
       </w:pPr>
       <w:r>
         <w:rPr>
-          <w:rFonts w:cs="Arial"/>
+          <w:rFonts w:ascii="Times New Roman" w:hAnsi="Times New Roman"/>
           <w:b/>
           <w:sz w:val="26"/>
           <w:szCs w:val="26"/>
@@ -1619,7 +1607,7 @@
       </w:r>
       <w:r>
         <w:rPr>
-          <w:rFonts w:cs="Arial"/>
+          <w:rFonts w:ascii="Times New Roman" w:hAnsi="Times New Roman"/>
           <w:b/>
           <w:sz w:val="26"/>
           <w:szCs w:val="26"/>
@@ -1628,7 +1616,7 @@
       </w:r>
       <w:r>
         <w:rPr>
-          <w:rFonts w:cs="Arial"/>
+          <w:rFonts w:ascii="Times New Roman" w:hAnsi="Times New Roman"/>
           <w:b/>
           <w:sz w:val="26"/>
           <w:szCs w:val="26"/>
@@ -1637,7 +1625,7 @@
       </w:r>
       <w:r>
         <w:rPr>
-          <w:rFonts w:cs="Arial"/>
+          <w:rFonts w:ascii="Times New Roman" w:hAnsi="Times New Roman"/>
           <w:b/>
           <w:sz w:val="26"/>
           <w:szCs w:val="26"/>
@@ -1646,7 +1634,7 @@
       </w:r>
       <w:r>
         <w:rPr>
-          <w:rFonts w:cs="Arial"/>
+          <w:rFonts w:ascii="Times New Roman" w:hAnsi="Times New Roman"/>
           <w:b/>
           <w:sz w:val="26"/>
           <w:szCs w:val="26"/>
@@ -1655,7 +1643,7 @@
       </w:r>
       <w:r>
         <w:rPr>
-          <w:rFonts w:cs="Arial"/>
+          <w:rFonts w:ascii="Times New Roman" w:hAnsi="Times New Roman"/>
           <w:b/>
           <w:sz w:val="26"/>
           <w:szCs w:val="26"/>
@@ -1664,7 +1652,7 @@
       </w:r>
       <w:r>
         <w:rPr>
-          <w:rFonts w:cs="Arial"/>
+          <w:rFonts w:ascii="Times New Roman" w:hAnsi="Times New Roman"/>
           <w:b/>
           <w:sz w:val="26"/>
           <w:szCs w:val="26"/>
@@ -1680,7 +1668,7 @@
         </w:numPr>
         <w:spacing w:line="360" w:lineRule="auto"/>
         <w:rPr>
-          <w:rFonts w:cs="Arial"/>
+          <w:rFonts w:ascii="Times New Roman" w:hAnsi="Times New Roman"/>
           <w:b/>
           <w:sz w:val="24"/>
           <w:szCs w:val="24"/>
@@ -1689,7 +1677,7 @@
       </w:pPr>
       <w:r>
         <w:rPr>
-          <w:rFonts w:cs="Arial"/>
+          <w:rFonts w:ascii="Times New Roman" w:hAnsi="Times New Roman"/>
           <w:b/>
           <w:sz w:val="24"/>
           <w:szCs w:val="24"/>
@@ -1707,7 +1695,7 @@
         </w:numPr>
         <w:spacing w:line="360" w:lineRule="auto"/>
         <w:rPr>
-          <w:rFonts w:cs="Arial"/>
+          <w:rFonts w:ascii="Times New Roman" w:hAnsi="Times New Roman"/>
           <w:bCs/>
           <w:sz w:val="22"/>
           <w:szCs w:val="22"/>
@@ -1716,13 +1704,31 @@
       </w:pPr>
       <w:r>
         <w:rPr>
-          <w:rFonts w:cs="Arial"/>
+          <w:rFonts w:ascii="Times New Roman" w:hAnsi="Times New Roman"/>
           <w:bCs/>
           <w:sz w:val="22"/>
           <w:szCs w:val="22"/>
           <w:lang w:val="vi-VN" w:eastAsia="ja-JP"/>
         </w:rPr>
-        <w:t xml:space="preserve">Nghiên cứu mô hình LLM PhoGPT-4B-Chat.  </w:t>
+        <w:t xml:space="preserve">Nghiên cứu mô hình LLM </w:t>
+      </w:r>
+      <w:r>
+        <w:rPr>
+          <w:rFonts w:ascii="Times New Roman" w:hAnsi="Times New Roman"/>
+          <w:sz w:val="22"/>
+          <w:szCs w:val="22"/>
+        </w:rPr>
+        <w:t>Gemini-1.5-flash</w:t>
+      </w:r>
+      <w:r>
+        <w:rPr>
+          <w:rFonts w:ascii="Times New Roman" w:hAnsi="Times New Roman"/>
+          <w:bCs/>
+          <w:sz w:val="22"/>
+          <w:szCs w:val="22"/>
+          <w:lang w:val="vi-VN" w:eastAsia="ja-JP"/>
+        </w:rPr>
+        <w:t xml:space="preserve">.  </w:t>
       </w:r>
     </w:p>
     <w:p>
@@ -1734,7 +1740,7 @@
         </w:numPr>
         <w:spacing w:line="360" w:lineRule="auto"/>
         <w:rPr>
-          <w:rFonts w:cs="Arial"/>
+          <w:rFonts w:ascii="Times New Roman" w:hAnsi="Times New Roman"/>
           <w:bCs/>
           <w:sz w:val="22"/>
           <w:szCs w:val="22"/>
@@ -1743,18 +1749,17 @@
       </w:pPr>
       <w:r>
         <w:rPr>
-          <w:rFonts w:cs="Arial"/>
+          <w:rFonts w:ascii="Times New Roman" w:hAnsi="Times New Roman"/>
           <w:bCs/>
           <w:sz w:val="22"/>
           <w:szCs w:val="22"/>
           <w:lang w:val="vi-VN" w:eastAsia="ja-JP"/>
         </w:rPr>
-        <w:lastRenderedPageBreak/>
         <w:t xml:space="preserve">Nghiên cữu RAG </w:t>
       </w:r>
       <w:r>
         <w:rPr>
-          <w:rFonts w:cs="Arial"/>
+          <w:rFonts w:ascii="Times New Roman" w:hAnsi="Times New Roman"/>
           <w:bCs/>
           <w:sz w:val="22"/>
           <w:szCs w:val="22"/>
@@ -1764,7 +1769,7 @@
       </w:r>
       <w:r>
         <w:rPr>
-          <w:rFonts w:cs="Arial"/>
+          <w:rFonts w:ascii="Times New Roman" w:hAnsi="Times New Roman"/>
           <w:bCs/>
           <w:sz w:val="22"/>
           <w:szCs w:val="22"/>
@@ -1774,7 +1779,7 @@
       </w:r>
       <w:r>
         <w:rPr>
-          <w:rFonts w:cs="Arial"/>
+          <w:rFonts w:ascii="Times New Roman" w:hAnsi="Times New Roman"/>
           <w:bCs/>
           <w:sz w:val="22"/>
           <w:szCs w:val="22"/>
@@ -1792,7 +1797,7 @@
         </w:numPr>
         <w:spacing w:line="360" w:lineRule="auto"/>
         <w:rPr>
-          <w:rFonts w:cs="Arial"/>
+          <w:rFonts w:ascii="Times New Roman" w:hAnsi="Times New Roman"/>
           <w:bCs/>
           <w:sz w:val="22"/>
           <w:szCs w:val="22"/>
@@ -1801,17 +1806,18 @@
       </w:pPr>
       <w:r>
         <w:rPr>
-          <w:rFonts w:cs="Arial"/>
+          <w:rFonts w:ascii="Times New Roman" w:hAnsi="Times New Roman"/>
           <w:bCs/>
           <w:sz w:val="22"/>
           <w:szCs w:val="22"/>
           <w:lang w:val="vi-VN" w:eastAsia="ja-JP"/>
         </w:rPr>
+        <w:lastRenderedPageBreak/>
         <w:t>Nghiên cứu ba dataset StaRK</w:t>
       </w:r>
       <w:r>
         <w:rPr>
-          <w:rFonts w:cs="Arial"/>
+          <w:rFonts w:ascii="Times New Roman" w:hAnsi="Times New Roman"/>
           <w:bCs/>
           <w:sz w:val="22"/>
           <w:szCs w:val="22"/>
@@ -1821,7 +1827,7 @@
       </w:r>
       <w:r>
         <w:rPr>
-          <w:rFonts w:cs="Arial"/>
+          <w:rFonts w:ascii="Times New Roman" w:hAnsi="Times New Roman"/>
           <w:bCs/>
           <w:sz w:val="22"/>
           <w:szCs w:val="22"/>
@@ -1831,7 +1837,7 @@
       </w:r>
       <w:r>
         <w:rPr>
-          <w:rFonts w:cs="Arial"/>
+          <w:rFonts w:ascii="Times New Roman" w:hAnsi="Times New Roman"/>
           <w:bCs/>
           <w:sz w:val="22"/>
           <w:szCs w:val="22"/>
@@ -1841,7 +1847,7 @@
       </w:r>
       <w:r>
         <w:rPr>
-          <w:rFonts w:cs="Arial"/>
+          <w:rFonts w:ascii="Times New Roman" w:hAnsi="Times New Roman"/>
           <w:bCs/>
           <w:sz w:val="22"/>
           <w:szCs w:val="22"/>
@@ -1851,7 +1857,7 @@
       </w:r>
       <w:r>
         <w:rPr>
-          <w:rFonts w:cs="Arial"/>
+          <w:rFonts w:ascii="Times New Roman" w:hAnsi="Times New Roman"/>
           <w:bCs/>
           <w:sz w:val="22"/>
           <w:szCs w:val="22"/>
@@ -1861,7 +1867,7 @@
       </w:r>
       <w:r>
         <w:rPr>
-          <w:rFonts w:cs="Arial"/>
+          <w:rFonts w:ascii="Times New Roman" w:hAnsi="Times New Roman"/>
           <w:bCs/>
           <w:sz w:val="22"/>
           <w:szCs w:val="22"/>
@@ -1871,7 +1877,7 @@
       </w:r>
       <w:r>
         <w:rPr>
-          <w:rFonts w:cs="Arial"/>
+          <w:rFonts w:ascii="Times New Roman" w:hAnsi="Times New Roman"/>
           <w:bCs/>
           <w:sz w:val="22"/>
           <w:szCs w:val="22"/>
@@ -1881,7 +1887,7 @@
       </w:r>
       <w:r>
         <w:rPr>
-          <w:rFonts w:cs="Arial"/>
+          <w:rFonts w:ascii="Times New Roman" w:hAnsi="Times New Roman"/>
           <w:bCs/>
           <w:sz w:val="22"/>
           <w:szCs w:val="22"/>
@@ -1891,7 +1897,7 @@
       </w:r>
       <w:r>
         <w:rPr>
-          <w:rFonts w:cs="Arial"/>
+          <w:rFonts w:ascii="Times New Roman" w:hAnsi="Times New Roman"/>
           <w:bCs/>
           <w:sz w:val="22"/>
           <w:szCs w:val="22"/>
@@ -1901,7 +1907,7 @@
       </w:r>
       <w:r>
         <w:rPr>
-          <w:rFonts w:cs="Arial"/>
+          <w:rFonts w:ascii="Times New Roman" w:hAnsi="Times New Roman"/>
           <w:bCs/>
           <w:sz w:val="22"/>
           <w:szCs w:val="22"/>
@@ -1911,7 +1917,7 @@
       </w:r>
       <w:r>
         <w:rPr>
-          <w:rFonts w:cs="Arial"/>
+          <w:rFonts w:ascii="Times New Roman" w:hAnsi="Times New Roman"/>
           <w:bCs/>
           <w:sz w:val="22"/>
           <w:szCs w:val="22"/>
@@ -1929,7 +1935,7 @@
         </w:numPr>
         <w:spacing w:line="360" w:lineRule="auto"/>
         <w:rPr>
-          <w:rFonts w:cs="Arial"/>
+          <w:rFonts w:ascii="Times New Roman" w:hAnsi="Times New Roman"/>
           <w:bCs/>
           <w:sz w:val="22"/>
           <w:szCs w:val="22"/>
@@ -1938,7 +1944,7 @@
       </w:pPr>
       <w:r>
         <w:rPr>
-          <w:rFonts w:cs="Arial"/>
+          <w:rFonts w:ascii="Times New Roman" w:hAnsi="Times New Roman"/>
           <w:bCs/>
           <w:sz w:val="22"/>
           <w:szCs w:val="22"/>
@@ -1956,7 +1962,7 @@
         </w:numPr>
         <w:spacing w:line="360" w:lineRule="auto"/>
         <w:rPr>
-          <w:rFonts w:cs="Arial"/>
+          <w:rFonts w:ascii="Times New Roman" w:hAnsi="Times New Roman"/>
           <w:bCs/>
           <w:sz w:val="22"/>
           <w:szCs w:val="22"/>
@@ -1965,7 +1971,7 @@
       </w:pPr>
       <w:r>
         <w:rPr>
-          <w:rFonts w:cs="Arial"/>
+          <w:rFonts w:ascii="Times New Roman" w:hAnsi="Times New Roman"/>
           <w:bCs/>
           <w:sz w:val="22"/>
           <w:szCs w:val="22"/>
@@ -1983,7 +1989,7 @@
         </w:numPr>
         <w:spacing w:line="360" w:lineRule="auto"/>
         <w:rPr>
-          <w:rFonts w:cs="Arial"/>
+          <w:rFonts w:ascii="Times New Roman" w:hAnsi="Times New Roman"/>
           <w:bCs/>
           <w:sz w:val="22"/>
           <w:szCs w:val="22"/>
@@ -1992,7 +1998,7 @@
       </w:pPr>
       <w:r>
         <w:rPr>
-          <w:rFonts w:cs="Arial"/>
+          <w:rFonts w:ascii="Times New Roman" w:hAnsi="Times New Roman"/>
           <w:bCs/>
           <w:sz w:val="22"/>
           <w:szCs w:val="22"/>
@@ -2009,7 +2015,7 @@
         </w:numPr>
         <w:spacing w:line="360" w:lineRule="auto"/>
         <w:rPr>
-          <w:rFonts w:cs="Arial"/>
+          <w:rFonts w:ascii="Times New Roman" w:hAnsi="Times New Roman"/>
           <w:b/>
           <w:sz w:val="24"/>
           <w:szCs w:val="24"/>
@@ -2018,7 +2024,7 @@
       </w:pPr>
       <w:r>
         <w:rPr>
-          <w:rFonts w:cs="Arial"/>
+          <w:rFonts w:ascii="Times New Roman" w:hAnsi="Times New Roman"/>
           <w:b/>
           <w:sz w:val="24"/>
           <w:szCs w:val="24"/>
@@ -2036,7 +2042,7 @@
         </w:numPr>
         <w:spacing w:line="360" w:lineRule="auto"/>
         <w:rPr>
-          <w:rFonts w:cs="Arial"/>
+          <w:rFonts w:ascii="Times New Roman" w:hAnsi="Times New Roman"/>
           <w:bCs/>
           <w:sz w:val="22"/>
           <w:szCs w:val="22"/>
@@ -2045,13 +2051,31 @@
       </w:pPr>
       <w:r>
         <w:rPr>
-          <w:rFonts w:cs="Arial"/>
+          <w:rFonts w:ascii="Times New Roman" w:hAnsi="Times New Roman"/>
           <w:bCs/>
           <w:sz w:val="22"/>
           <w:szCs w:val="22"/>
           <w:lang w:eastAsia="ja-JP"/>
         </w:rPr>
-        <w:t xml:space="preserve">Dùng LLM PhoGPT-4B-Chat để làm base model. </w:t>
+        <w:t xml:space="preserve">Dùng LLM </w:t>
+      </w:r>
+      <w:r>
+        <w:rPr>
+          <w:rFonts w:ascii="Times New Roman" w:hAnsi="Times New Roman"/>
+          <w:sz w:val="22"/>
+          <w:szCs w:val="22"/>
+        </w:rPr>
+        <w:t>Gemini-1.5-flash</w:t>
+      </w:r>
+      <w:r>
+        <w:rPr>
+          <w:rFonts w:ascii="Times New Roman" w:hAnsi="Times New Roman"/>
+          <w:bCs/>
+          <w:sz w:val="22"/>
+          <w:szCs w:val="22"/>
+          <w:lang w:eastAsia="ja-JP"/>
+        </w:rPr>
+        <w:t xml:space="preserve"> để làm base model. </w:t>
       </w:r>
     </w:p>
     <w:p>
@@ -2063,7 +2087,7 @@
         </w:numPr>
         <w:spacing w:line="360" w:lineRule="auto"/>
         <w:rPr>
-          <w:rFonts w:cs="Arial"/>
+          <w:rFonts w:ascii="Times New Roman" w:hAnsi="Times New Roman"/>
           <w:bCs/>
           <w:sz w:val="22"/>
           <w:szCs w:val="22"/>
@@ -2072,7 +2096,7 @@
       </w:pPr>
       <w:r>
         <w:rPr>
-          <w:rFonts w:cs="Arial"/>
+          <w:rFonts w:ascii="Times New Roman" w:hAnsi="Times New Roman"/>
           <w:bCs/>
           <w:sz w:val="22"/>
           <w:szCs w:val="22"/>
@@ -2082,7 +2106,7 @@
       </w:r>
       <w:r>
         <w:rPr>
-          <w:rFonts w:cs="Arial"/>
+          <w:rFonts w:ascii="Times New Roman" w:hAnsi="Times New Roman"/>
           <w:bCs/>
           <w:sz w:val="22"/>
           <w:szCs w:val="22"/>
@@ -2092,7 +2116,7 @@
       </w:r>
       <w:r>
         <w:rPr>
-          <w:rFonts w:cs="Arial"/>
+          <w:rFonts w:ascii="Times New Roman" w:hAnsi="Times New Roman"/>
           <w:bCs/>
           <w:sz w:val="22"/>
           <w:szCs w:val="22"/>
@@ -2102,7 +2126,7 @@
       </w:r>
       <w:r>
         <w:rPr>
-          <w:rFonts w:cs="Arial"/>
+          <w:rFonts w:ascii="Times New Roman" w:hAnsi="Times New Roman"/>
           <w:bCs/>
           <w:sz w:val="22"/>
           <w:szCs w:val="22"/>
@@ -2112,7 +2136,7 @@
       </w:r>
       <w:r>
         <w:rPr>
-          <w:rFonts w:cs="Arial"/>
+          <w:rFonts w:ascii="Times New Roman" w:hAnsi="Times New Roman"/>
           <w:bCs/>
           <w:sz w:val="22"/>
           <w:szCs w:val="22"/>
@@ -2122,7 +2146,7 @@
       </w:r>
       <w:r>
         <w:rPr>
-          <w:rFonts w:cs="Arial"/>
+          <w:rFonts w:ascii="Times New Roman" w:hAnsi="Times New Roman"/>
           <w:bCs/>
           <w:sz w:val="22"/>
           <w:szCs w:val="22"/>
@@ -2132,7 +2156,7 @@
       </w:r>
       <w:r>
         <w:rPr>
-          <w:rFonts w:cs="Arial"/>
+          <w:rFonts w:ascii="Times New Roman" w:hAnsi="Times New Roman"/>
           <w:bCs/>
           <w:sz w:val="22"/>
           <w:szCs w:val="22"/>
@@ -2150,7 +2174,7 @@
         </w:numPr>
         <w:spacing w:line="360" w:lineRule="auto"/>
         <w:rPr>
-          <w:rFonts w:cs="Arial"/>
+          <w:rFonts w:ascii="Times New Roman" w:hAnsi="Times New Roman"/>
           <w:bCs/>
           <w:sz w:val="22"/>
           <w:szCs w:val="22"/>
@@ -2159,57 +2183,47 @@
       </w:pPr>
       <w:r>
         <w:rPr>
-          <w:rFonts w:cs="Arial"/>
+          <w:rFonts w:ascii="Times New Roman" w:hAnsi="Times New Roman"/>
           <w:bCs/>
           <w:sz w:val="22"/>
           <w:szCs w:val="22"/>
           <w:lang w:eastAsia="ja-JP"/>
         </w:rPr>
-        <w:t xml:space="preserve">Áp dụng </w:t>
-      </w:r>
-      <w:r>
-        <w:rPr>
-          <w:rFonts w:cs="Arial"/>
+        <w:t>Áp dụng dataset học vụ Nông Lâm trên Hugggin</w:t>
+      </w:r>
+      <w:r>
+        <w:rPr>
+          <w:rFonts w:ascii="Times New Roman" w:hAnsi="Times New Roman"/>
           <w:bCs/>
           <w:sz w:val="22"/>
           <w:szCs w:val="22"/>
           <w:lang w:eastAsia="ja-JP"/>
         </w:rPr>
-        <w:t>dataset học vụ Nông Lâm trên Hugggin</w:t>
-      </w:r>
-      <w:r>
-        <w:rPr>
-          <w:rFonts w:cs="Arial"/>
+        <w:t>g</w:t>
+      </w:r>
+      <w:r>
+        <w:rPr>
+          <w:rFonts w:ascii="Times New Roman" w:hAnsi="Times New Roman"/>
           <w:bCs/>
           <w:sz w:val="22"/>
           <w:szCs w:val="22"/>
           <w:lang w:eastAsia="ja-JP"/>
         </w:rPr>
-        <w:t>g</w:t>
-      </w:r>
-      <w:r>
-        <w:rPr>
-          <w:rFonts w:cs="Arial"/>
+        <w:t>face</w:t>
+      </w:r>
+      <w:r>
+        <w:rPr>
+          <w:rFonts w:ascii="Times New Roman" w:hAnsi="Times New Roman"/>
           <w:bCs/>
           <w:sz w:val="22"/>
           <w:szCs w:val="22"/>
           <w:lang w:eastAsia="ja-JP"/>
         </w:rPr>
-        <w:t>face</w:t>
-      </w:r>
-      <w:r>
-        <w:rPr>
-          <w:rFonts w:cs="Arial"/>
-          <w:bCs/>
-          <w:sz w:val="22"/>
-          <w:szCs w:val="22"/>
-          <w:lang w:eastAsia="ja-JP"/>
-        </w:rPr>
         <w:t xml:space="preserve"> và bổ sung thêm dữ liệu nếu cần thiết</w:t>
       </w:r>
       <w:r>
         <w:rPr>
-          <w:rFonts w:cs="Arial"/>
+          <w:rFonts w:ascii="Times New Roman" w:hAnsi="Times New Roman"/>
           <w:bCs/>
           <w:sz w:val="22"/>
           <w:szCs w:val="22"/>
@@ -2227,7 +2241,7 @@
         </w:numPr>
         <w:spacing w:line="360" w:lineRule="auto"/>
         <w:rPr>
-          <w:rFonts w:cs="Arial"/>
+          <w:rFonts w:ascii="Times New Roman" w:hAnsi="Times New Roman"/>
           <w:bCs/>
           <w:sz w:val="22"/>
           <w:szCs w:val="22"/>
@@ -2236,7 +2250,7 @@
       </w:pPr>
       <w:r>
         <w:rPr>
-          <w:rFonts w:cs="Arial"/>
+          <w:rFonts w:ascii="Times New Roman" w:hAnsi="Times New Roman"/>
           <w:bCs/>
           <w:sz w:val="22"/>
           <w:szCs w:val="22"/>
@@ -2246,7 +2260,7 @@
       </w:r>
       <w:r>
         <w:rPr>
-          <w:rFonts w:cs="Arial"/>
+          <w:rFonts w:ascii="Times New Roman" w:hAnsi="Times New Roman"/>
           <w:bCs/>
           <w:sz w:val="22"/>
           <w:szCs w:val="22"/>
@@ -2256,7 +2270,7 @@
       </w:r>
       <w:r>
         <w:rPr>
-          <w:rFonts w:cs="Arial"/>
+          <w:rFonts w:ascii="Times New Roman" w:hAnsi="Times New Roman"/>
           <w:bCs/>
           <w:sz w:val="22"/>
           <w:szCs w:val="22"/>
@@ -2266,7 +2280,7 @@
       </w:r>
       <w:r>
         <w:rPr>
-          <w:rFonts w:cs="Arial"/>
+          <w:rFonts w:ascii="Times New Roman" w:hAnsi="Times New Roman"/>
           <w:bCs/>
           <w:sz w:val="22"/>
           <w:szCs w:val="22"/>
@@ -2276,7 +2290,7 @@
       </w:r>
       <w:r>
         <w:rPr>
-          <w:rFonts w:cs="Arial"/>
+          <w:rFonts w:ascii="Times New Roman" w:hAnsi="Times New Roman"/>
           <w:bCs/>
           <w:sz w:val="22"/>
           <w:szCs w:val="22"/>
@@ -2286,7 +2300,7 @@
       </w:r>
       <w:r>
         <w:rPr>
-          <w:rFonts w:cs="Arial"/>
+          <w:rFonts w:ascii="Times New Roman" w:hAnsi="Times New Roman"/>
           <w:bCs/>
           <w:sz w:val="22"/>
           <w:szCs w:val="22"/>
@@ -2296,7 +2310,7 @@
       </w:r>
       <w:r>
         <w:rPr>
-          <w:rFonts w:cs="Arial"/>
+          <w:rFonts w:ascii="Times New Roman" w:hAnsi="Times New Roman"/>
           <w:bCs/>
           <w:sz w:val="22"/>
           <w:szCs w:val="22"/>
@@ -2306,7 +2320,7 @@
       </w:r>
       <w:r>
         <w:rPr>
-          <w:rFonts w:cs="Arial"/>
+          <w:rFonts w:ascii="Times New Roman" w:hAnsi="Times New Roman"/>
           <w:bCs/>
           <w:sz w:val="22"/>
           <w:szCs w:val="22"/>
@@ -2316,7 +2330,7 @@
       </w:r>
       <w:r>
         <w:rPr>
-          <w:rFonts w:cs="Arial"/>
+          <w:rFonts w:ascii="Times New Roman" w:hAnsi="Times New Roman"/>
           <w:bCs/>
           <w:sz w:val="22"/>
           <w:szCs w:val="22"/>
@@ -2326,7 +2340,7 @@
       </w:r>
       <w:r>
         <w:rPr>
-          <w:rFonts w:cs="Arial"/>
+          <w:rFonts w:ascii="Times New Roman" w:hAnsi="Times New Roman"/>
           <w:bCs/>
           <w:sz w:val="22"/>
           <w:szCs w:val="22"/>
@@ -2344,7 +2358,7 @@
         </w:numPr>
         <w:spacing w:line="360" w:lineRule="auto"/>
         <w:rPr>
-          <w:rFonts w:cs="Arial"/>
+          <w:rFonts w:ascii="Times New Roman" w:hAnsi="Times New Roman"/>
           <w:bCs/>
           <w:sz w:val="22"/>
           <w:szCs w:val="22"/>
@@ -2353,7 +2367,7 @@
       </w:pPr>
       <w:r>
         <w:rPr>
-          <w:rFonts w:cs="Arial"/>
+          <w:rFonts w:ascii="Times New Roman" w:hAnsi="Times New Roman"/>
           <w:bCs/>
           <w:sz w:val="22"/>
           <w:szCs w:val="22"/>
@@ -2371,7 +2385,7 @@
         </w:numPr>
         <w:spacing w:line="360" w:lineRule="auto"/>
         <w:rPr>
-          <w:rFonts w:cs="Arial"/>
+          <w:rFonts w:ascii="Times New Roman" w:hAnsi="Times New Roman"/>
           <w:bCs/>
           <w:sz w:val="22"/>
           <w:szCs w:val="22"/>
@@ -2380,13 +2394,33 @@
       </w:pPr>
       <w:r>
         <w:rPr>
-          <w:rFonts w:cs="Arial"/>
+          <w:rFonts w:ascii="Times New Roman" w:hAnsi="Times New Roman"/>
           <w:bCs/>
           <w:sz w:val="22"/>
           <w:szCs w:val="22"/>
           <w:lang w:eastAsia="ja-JP"/>
         </w:rPr>
-        <w:t xml:space="preserve">Áp dụng thư viện pyvis để vẽ KG(Knowledge Graph). </w:t>
+        <w:t>Áp dụng thư viện pyvis để vẽ Knowledge Graph</w:t>
+      </w:r>
+      <w:r>
+        <w:rPr>
+          <w:rFonts w:ascii="Times New Roman" w:hAnsi="Times New Roman"/>
+          <w:bCs/>
+          <w:sz w:val="22"/>
+          <w:szCs w:val="22"/>
+          <w:lang w:eastAsia="ja-JP"/>
+        </w:rPr>
+        <w:t>.</w:t>
+      </w:r>
+      <w:r>
+        <w:rPr>
+          <w:rFonts w:ascii="Times New Roman" w:hAnsi="Times New Roman"/>
+          <w:bCs/>
+          <w:sz w:val="22"/>
+          <w:szCs w:val="22"/>
+          <w:lang w:eastAsia="ja-JP"/>
+        </w:rPr>
+        <w:t xml:space="preserve"> </w:t>
       </w:r>
     </w:p>
     <w:p>
@@ -2398,7 +2432,7 @@
         </w:numPr>
         <w:spacing w:line="360" w:lineRule="auto"/>
         <w:rPr>
-          <w:rFonts w:cs="Arial"/>
+          <w:rFonts w:ascii="Times New Roman" w:hAnsi="Times New Roman"/>
           <w:bCs/>
           <w:sz w:val="22"/>
           <w:szCs w:val="22"/>
@@ -2407,7 +2441,7 @@
       </w:pPr>
       <w:r>
         <w:rPr>
-          <w:rFonts w:cs="Arial"/>
+          <w:rFonts w:ascii="Times New Roman" w:hAnsi="Times New Roman"/>
           <w:bCs/>
           <w:sz w:val="22"/>
           <w:szCs w:val="22"/>
@@ -2422,7 +2456,7 @@
         <w:spacing w:line="360" w:lineRule="auto"/>
         <w:ind w:left="780"/>
         <w:rPr>
-          <w:rFonts w:cs="Arial"/>
+          <w:rFonts w:ascii="Times New Roman" w:hAnsi="Times New Roman"/>
           <w:b/>
           <w:sz w:val="22"/>
           <w:szCs w:val="22"/>
@@ -2431,7 +2465,7 @@
       </w:pPr>
       <w:r>
         <w:rPr>
-          <w:rFonts w:cs="Arial"/>
+          <w:rFonts w:ascii="Times New Roman" w:hAnsi="Times New Roman"/>
           <w:b/>
           <w:sz w:val="22"/>
           <w:szCs w:val="22"/>
@@ -2445,7 +2479,7 @@
         <w:spacing w:line="360" w:lineRule="auto"/>
         <w:ind w:left="927" w:hanging="785"/>
         <w:rPr>
-          <w:rFonts w:cs="Arial"/>
+          <w:rFonts w:ascii="Times New Roman" w:hAnsi="Times New Roman"/>
           <w:b/>
           <w:sz w:val="26"/>
           <w:szCs w:val="26"/>
@@ -2454,14 +2488,13 @@
       </w:pPr>
       <w:r>
         <w:rPr>
-          <w:rFonts w:cs="Arial"/>
+          <w:rFonts w:ascii="Times New Roman" w:hAnsi="Times New Roman"/>
           <w:b/>
           <w:noProof/>
           <w:sz w:val="26"/>
           <w:szCs w:val="26"/>
           <w:lang w:val="vi-VN"/>
         </w:rPr>
-        <w:lastRenderedPageBreak/>
         <w:drawing>
           <wp:inline distT="0" distB="0" distL="0" distR="0" wp14:anchorId="3E9E7ADE" wp14:editId="63E0AAE8">
             <wp:extent cx="5760720" cy="4539615"/>
@@ -2478,7 +2511,7 @@
                     <pic:cNvPicPr/>
                   </pic:nvPicPr>
                   <pic:blipFill>
-                    <a:blip r:embed="rId5"/>
+                    <a:blip r:embed="rId6"/>
                     <a:stretch>
                       <a:fillRect/>
                     </a:stretch>
@@ -2507,7 +2540,7 @@
         </w:numPr>
         <w:spacing w:line="360" w:lineRule="auto"/>
         <w:rPr>
-          <w:rFonts w:cs="Arial"/>
+          <w:rFonts w:ascii="Times New Roman" w:hAnsi="Times New Roman"/>
           <w:b/>
           <w:sz w:val="26"/>
           <w:szCs w:val="26"/>
@@ -2516,7 +2549,7 @@
       </w:pPr>
       <w:r>
         <w:rPr>
-          <w:rFonts w:cs="Arial"/>
+          <w:rFonts w:ascii="Times New Roman" w:hAnsi="Times New Roman"/>
           <w:b/>
           <w:sz w:val="26"/>
           <w:szCs w:val="26"/>
@@ -2526,7 +2559,7 @@
       </w:r>
       <w:r>
         <w:rPr>
-          <w:rFonts w:cs="Arial"/>
+          <w:rFonts w:ascii="Times New Roman" w:hAnsi="Times New Roman"/>
           <w:b/>
           <w:sz w:val="26"/>
           <w:szCs w:val="26"/>
@@ -2536,7 +2569,7 @@
       </w:r>
       <w:r>
         <w:rPr>
-          <w:rFonts w:cs="Arial"/>
+          <w:rFonts w:ascii="Times New Roman" w:hAnsi="Times New Roman"/>
           <w:b/>
           <w:sz w:val="26"/>
           <w:szCs w:val="26"/>
@@ -2553,7 +2586,7 @@
         </w:numPr>
         <w:spacing w:line="360" w:lineRule="auto"/>
         <w:rPr>
-          <w:rFonts w:cs="Arial"/>
+          <w:rFonts w:ascii="Times New Roman" w:hAnsi="Times New Roman"/>
           <w:b/>
           <w:sz w:val="24"/>
           <w:szCs w:val="24"/>
@@ -2562,11 +2595,12 @@
       </w:pPr>
       <w:r>
         <w:rPr>
-          <w:rFonts w:cs="Arial"/>
+          <w:rFonts w:ascii="Times New Roman" w:hAnsi="Times New Roman"/>
           <w:b/>
           <w:sz w:val="24"/>
           <w:szCs w:val="24"/>
         </w:rPr>
+        <w:lastRenderedPageBreak/>
         <w:t>Cơ sở khoa học</w:t>
       </w:r>
     </w:p>
@@ -2580,7 +2614,7 @@
         <w:spacing w:line="360" w:lineRule="auto"/>
         <w:jc w:val="both"/>
         <w:rPr>
-          <w:rFonts w:cs="Arial"/>
+          <w:rFonts w:ascii="Times New Roman" w:hAnsi="Times New Roman"/>
           <w:bCs/>
           <w:sz w:val="22"/>
           <w:szCs w:val="22"/>
@@ -2589,32 +2623,59 @@
       </w:pPr>
       <w:r>
         <w:rPr>
-          <w:rFonts w:cs="Arial"/>
-          <w:bCs/>
-          <w:sz w:val="22"/>
-          <w:szCs w:val="22"/>
-          <w:lang w:val="vi-VN"/>
-        </w:rPr>
-        <w:t>PhoGPT-4B-Chat là mô hình ngôn ngữ lớn của VinAI, được huấn luyện để chuyên xử lý tiếng việt gồm 102 tỷ tokens trong hai vòng huấn luyện, với độ dài ngữ cảnh là 8192. Mô hình này sử dụng byte-level BPE tokenizer (Byte Pair Encoding) đặc biệt cho tiếng Việt, với một bảng từ vựng gồm 20480 tokens.Chúng tôi tiếp tục tinh chỉnh mô hình cơ sở trên một bộ dữ liệu gồm 70K các</w:t>
-      </w:r>
-      <w:r>
-        <w:rPr>
-          <w:rFonts w:cs="Arial"/>
-          <w:bCs/>
-          <w:sz w:val="22"/>
-          <w:szCs w:val="22"/>
-        </w:rPr>
-        <w:t xml:space="preserve"> </w:t>
-      </w:r>
-      <w:r>
-        <w:rPr>
-          <w:rFonts w:cs="Arial"/>
-          <w:bCs/>
-          <w:sz w:val="22"/>
-          <w:szCs w:val="22"/>
-          <w:lang w:val="vi-VN"/>
-        </w:rPr>
-        <w:t xml:space="preserve">lệnh hướng dẫn và các phản hồi của chúng, cùng với 290K cuộc hội thoại khác, tạo thành biến thể chat PhoGPT-4B-Chat. Đã chứng minh hiệu suất mạnh mẽ của mô hình này khi so với các mô hình 7B tham số trước đây, cả mã nguồn đóng và mã nguồn mở. </w:t>
+          <w:rFonts w:ascii="Times New Roman" w:hAnsi="Times New Roman"/>
+          <w:sz w:val="22"/>
+          <w:szCs w:val="22"/>
+        </w:rPr>
+        <w:t>Gemini-1.5-</w:t>
+      </w:r>
+      <w:r>
+        <w:rPr>
+          <w:rFonts w:ascii="Times New Roman" w:hAnsi="Times New Roman"/>
+          <w:sz w:val="22"/>
+          <w:szCs w:val="22"/>
+        </w:rPr>
+        <w:t xml:space="preserve">flash </w:t>
+      </w:r>
+      <w:r>
+        <w:rPr>
+          <w:rFonts w:ascii="Times New Roman" w:hAnsi="Times New Roman"/>
+          <w:sz w:val="22"/>
+          <w:szCs w:val="22"/>
+        </w:rPr>
+        <w:t>là một mô hình trí tuệ nhân tạo tiên tiến thuộc dòng Gemini của Google, được phát triển dựa trên nền tảng Transformer với khả năng học sâu (Deep Learning) và học tăng cường từ phản hồi con người (Reinforcement Learning from Human Feedback - RLHF). Mô hình này cho phép cải thiện độ chính xác, sự hiểu ngữ cảnh và tính sáng tạo. Được huấn luyện trên lượng dữ liệu lớn từ nhiều nguồn</w:t>
+      </w:r>
+      <w:r>
+        <w:rPr>
+          <w:rFonts w:ascii="Times New Roman" w:hAnsi="Times New Roman"/>
+          <w:sz w:val="22"/>
+          <w:szCs w:val="22"/>
+        </w:rPr>
+        <w:t>.</w:t>
+      </w:r>
+      <w:r>
+        <w:rPr>
+          <w:rFonts w:ascii="Times New Roman" w:hAnsi="Times New Roman"/>
+          <w:sz w:val="22"/>
+          <w:szCs w:val="22"/>
+        </w:rPr>
+        <w:t xml:space="preserve"> Gemini-1.5-</w:t>
+      </w:r>
+      <w:r>
+        <w:rPr>
+          <w:rFonts w:ascii="Times New Roman" w:hAnsi="Times New Roman"/>
+          <w:sz w:val="22"/>
+          <w:szCs w:val="22"/>
+        </w:rPr>
+        <w:t>f</w:t>
+      </w:r>
+      <w:r>
+        <w:rPr>
+          <w:rFonts w:ascii="Times New Roman" w:hAnsi="Times New Roman"/>
+          <w:sz w:val="22"/>
+          <w:szCs w:val="22"/>
+        </w:rPr>
+        <w:t>lash có khả năng phân tích, tổng hợp và tạo nội dung phù hợp trong các lĩnh vực đa dạng, từ xử lý ngôn ngữ tự nhiên (NLP) đến các ứng dụng AI chuyên sâu, đồng thời tối ưu hóa hiệu suất tính toán để đáp ứng nhu cầu thực tiễn.</w:t>
       </w:r>
     </w:p>
     <w:p>
@@ -2627,7 +2688,7 @@
         <w:spacing w:line="360" w:lineRule="auto"/>
         <w:jc w:val="both"/>
         <w:rPr>
-          <w:rFonts w:cs="Arial"/>
+          <w:rFonts w:ascii="Times New Roman" w:hAnsi="Times New Roman"/>
           <w:bCs/>
           <w:sz w:val="22"/>
           <w:szCs w:val="22"/>
@@ -2636,7 +2697,7 @@
       </w:pPr>
       <w:r>
         <w:rPr>
-          <w:rFonts w:cs="Arial"/>
+          <w:rFonts w:ascii="Times New Roman" w:hAnsi="Times New Roman"/>
           <w:bCs/>
           <w:sz w:val="22"/>
           <w:szCs w:val="22"/>
@@ -2655,7 +2716,7 @@
         <w:spacing w:line="360" w:lineRule="auto"/>
         <w:jc w:val="both"/>
         <w:rPr>
-          <w:rFonts w:cs="Arial"/>
+          <w:rFonts w:ascii="Times New Roman" w:hAnsi="Times New Roman"/>
           <w:bCs/>
           <w:sz w:val="22"/>
           <w:szCs w:val="22"/>
@@ -2664,24 +2725,13 @@
       </w:pPr>
       <w:r>
         <w:rPr>
-          <w:rFonts w:cs="Arial"/>
+          <w:rFonts w:ascii="Times New Roman" w:hAnsi="Times New Roman"/>
           <w:bCs/>
           <w:sz w:val="22"/>
           <w:szCs w:val="22"/>
           <w:lang w:val="vi-VN"/>
         </w:rPr>
-        <w:t xml:space="preserve">GRAG(Graph Retrieval Augmented Generation) là một phương pháp mới của Microsoft Research nghiên cứu nhằm giải quyết giới hạn của RAG trong nhiệm vụ QFS bằng cách truy xuất vào tài liệu ở dạng có cấu trúc, sử dụng LLM để tạo ra một đồ thị tri thức dựa trên tài liệu nội bộ thông qua hai giai đoạn trích xuất một đồ thị kiến </w:t>
-      </w:r>
-      <w:r>
-        <w:rPr>
-          <w:rFonts w:cs="Arial"/>
-          <w:bCs/>
-          <w:sz w:val="22"/>
-          <w:szCs w:val="22"/>
-          <w:lang w:val="vi-VN"/>
-        </w:rPr>
-        <w:lastRenderedPageBreak/>
-        <w:t xml:space="preserve">thức thực thể từ các tài liệu nguồn, sau đó tạo trước các bản tóm tắt cộng đồng cho tất cả các nhóm thực thể có liên quan chặt chẽ. Điều này đã chứng minh hiệu suất cải thiện đáng kể so với phương pháp RAG cơ bản về cả tính toàn diện và tính đa dạng của các câu trả lời được tạo ra. </w:t>
+        <w:t xml:space="preserve">GRAG(Graph Retrieval Augmented Generation) là một phương pháp mới của Microsoft Research nghiên cứu nhằm giải quyết giới hạn của RAG trong nhiệm vụ QFS bằng cách truy xuất vào tài liệu ở dạng có cấu trúc, sử dụng LLM để tạo ra một đồ thị tri thức dựa trên tài liệu nội bộ thông qua hai giai đoạn trích xuất một đồ thị kiến thức thực thể từ các tài liệu nguồn, sau đó tạo trước các bản tóm tắt cộng đồng cho tất cả các nhóm thực thể có liên quan chặt chẽ. Điều này đã chứng minh hiệu suất cải thiện đáng kể so với phương pháp RAG cơ bản về cả tính toàn diện và tính đa dạng của các câu trả lời được tạo ra. </w:t>
       </w:r>
     </w:p>
     <w:p>
@@ -2694,7 +2744,7 @@
         <w:spacing w:line="360" w:lineRule="auto"/>
         <w:jc w:val="both"/>
         <w:rPr>
-          <w:rFonts w:cs="Arial"/>
+          <w:rFonts w:ascii="Times New Roman" w:hAnsi="Times New Roman"/>
           <w:bCs/>
           <w:sz w:val="22"/>
           <w:szCs w:val="22"/>
@@ -2703,7 +2753,7 @@
       </w:pPr>
       <w:r>
         <w:rPr>
-          <w:rFonts w:cs="Arial"/>
+          <w:rFonts w:ascii="Times New Roman" w:hAnsi="Times New Roman"/>
           <w:bCs/>
           <w:sz w:val="22"/>
           <w:szCs w:val="22"/>
@@ -2713,7 +2763,7 @@
       </w:r>
       <w:r>
         <w:rPr>
-          <w:rFonts w:cs="Arial"/>
+          <w:rFonts w:ascii="Times New Roman" w:hAnsi="Times New Roman"/>
           <w:bCs/>
           <w:sz w:val="22"/>
           <w:szCs w:val="22"/>
@@ -2723,7 +2773,7 @@
       </w:r>
       <w:r>
         <w:rPr>
-          <w:rFonts w:cs="Arial"/>
+          <w:rFonts w:ascii="Times New Roman" w:hAnsi="Times New Roman"/>
           <w:bCs/>
           <w:sz w:val="22"/>
           <w:szCs w:val="22"/>
@@ -2733,7 +2783,7 @@
       </w:r>
       <w:r>
         <w:rPr>
-          <w:rFonts w:cs="Arial"/>
+          <w:rFonts w:ascii="Times New Roman" w:hAnsi="Times New Roman"/>
           <w:bCs/>
           <w:sz w:val="22"/>
           <w:szCs w:val="22"/>
@@ -2742,7 +2792,7 @@
       </w:r>
       <w:r>
         <w:rPr>
-          <w:rFonts w:cs="Arial"/>
+          <w:rFonts w:ascii="Times New Roman" w:hAnsi="Times New Roman"/>
           <w:bCs/>
           <w:sz w:val="22"/>
           <w:szCs w:val="22"/>
@@ -2751,7 +2801,7 @@
       </w:r>
       <w:r>
         <w:rPr>
-          <w:rFonts w:cs="Arial"/>
+          <w:rFonts w:ascii="Times New Roman" w:hAnsi="Times New Roman"/>
           <w:bCs/>
           <w:sz w:val="22"/>
           <w:szCs w:val="22"/>
@@ -2761,7 +2811,7 @@
       </w:r>
       <w:r>
         <w:rPr>
-          <w:rFonts w:cs="Arial"/>
+          <w:rFonts w:ascii="Times New Roman" w:hAnsi="Times New Roman"/>
           <w:bCs/>
           <w:sz w:val="22"/>
           <w:szCs w:val="22"/>
@@ -2770,7 +2820,7 @@
       </w:r>
       <w:r>
         <w:rPr>
-          <w:rFonts w:cs="Arial"/>
+          <w:rFonts w:ascii="Times New Roman" w:hAnsi="Times New Roman"/>
           <w:bCs/>
           <w:sz w:val="22"/>
           <w:szCs w:val="22"/>
@@ -2787,7 +2837,7 @@
         </w:numPr>
         <w:spacing w:line="360" w:lineRule="auto"/>
         <w:rPr>
-          <w:rFonts w:cs="Arial"/>
+          <w:rFonts w:ascii="Times New Roman" w:hAnsi="Times New Roman"/>
           <w:b/>
           <w:sz w:val="24"/>
           <w:szCs w:val="24"/>
@@ -2796,7 +2846,7 @@
       </w:pPr>
       <w:r>
         <w:rPr>
-          <w:rFonts w:cs="Arial"/>
+          <w:rFonts w:ascii="Times New Roman" w:hAnsi="Times New Roman"/>
           <w:b/>
           <w:sz w:val="24"/>
           <w:szCs w:val="24"/>
@@ -2814,7 +2864,7 @@
         <w:spacing w:line="360" w:lineRule="auto"/>
         <w:jc w:val="both"/>
         <w:rPr>
-          <w:rFonts w:cs="Arial"/>
+          <w:rFonts w:ascii="Times New Roman" w:hAnsi="Times New Roman"/>
           <w:bCs/>
           <w:sz w:val="22"/>
           <w:szCs w:val="22"/>
@@ -2823,7 +2873,7 @@
       </w:pPr>
       <w:r>
         <w:rPr>
-          <w:rFonts w:cs="Arial"/>
+          <w:rFonts w:ascii="Times New Roman" w:hAnsi="Times New Roman"/>
           <w:bCs/>
           <w:sz w:val="22"/>
           <w:szCs w:val="22"/>
@@ -2833,7 +2883,7 @@
       </w:r>
       <w:r>
         <w:rPr>
-          <w:rFonts w:cs="Arial"/>
+          <w:rFonts w:ascii="Times New Roman" w:hAnsi="Times New Roman"/>
           <w:bCs/>
           <w:sz w:val="22"/>
           <w:szCs w:val="22"/>
@@ -2842,7 +2892,7 @@
       </w:r>
       <w:r>
         <w:rPr>
-          <w:rFonts w:cs="Arial"/>
+          <w:rFonts w:ascii="Times New Roman" w:hAnsi="Times New Roman"/>
           <w:bCs/>
           <w:sz w:val="22"/>
           <w:szCs w:val="22"/>
@@ -2861,7 +2911,7 @@
         <w:spacing w:line="360" w:lineRule="auto"/>
         <w:jc w:val="both"/>
         <w:rPr>
-          <w:rFonts w:cs="Arial"/>
+          <w:rFonts w:ascii="Times New Roman" w:hAnsi="Times New Roman"/>
           <w:bCs/>
           <w:sz w:val="22"/>
           <w:szCs w:val="22"/>
@@ -2870,7 +2920,7 @@
       </w:pPr>
       <w:r>
         <w:rPr>
-          <w:rFonts w:cs="Arial"/>
+          <w:rFonts w:ascii="Times New Roman" w:hAnsi="Times New Roman"/>
           <w:bCs/>
           <w:sz w:val="22"/>
           <w:szCs w:val="22"/>
@@ -2889,7 +2939,7 @@
         <w:spacing w:line="360" w:lineRule="auto"/>
         <w:jc w:val="both"/>
         <w:rPr>
-          <w:rFonts w:cs="Arial"/>
+          <w:rFonts w:ascii="Times New Roman" w:hAnsi="Times New Roman"/>
           <w:bCs/>
           <w:sz w:val="22"/>
           <w:szCs w:val="22"/>
@@ -2898,7 +2948,7 @@
       </w:pPr>
       <w:r>
         <w:rPr>
-          <w:rFonts w:cs="Arial"/>
+          <w:rFonts w:ascii="Times New Roman" w:hAnsi="Times New Roman"/>
           <w:bCs/>
           <w:sz w:val="22"/>
           <w:szCs w:val="22"/>
@@ -2907,7 +2957,7 @@
       </w:r>
       <w:r>
         <w:rPr>
-          <w:rFonts w:cs="Arial"/>
+          <w:rFonts w:ascii="Times New Roman" w:hAnsi="Times New Roman"/>
           <w:bCs/>
           <w:sz w:val="22"/>
           <w:szCs w:val="22"/>
@@ -2923,7 +2973,7 @@
         <w:ind w:left="780"/>
         <w:jc w:val="both"/>
         <w:rPr>
-          <w:rFonts w:cs="Arial"/>
+          <w:rFonts w:ascii="Times New Roman" w:hAnsi="Times New Roman"/>
           <w:bCs/>
           <w:sz w:val="22"/>
           <w:szCs w:val="22"/>
@@ -2937,16 +2987,16 @@
         <w:ind w:firstLine="720"/>
         <w:jc w:val="both"/>
         <w:rPr>
-          <w:rFonts w:cs="Arial"/>
-          <w:b/>
-          <w:bCs/>
-          <w:sz w:val="22"/>
-          <w:szCs w:val="22"/>
-        </w:rPr>
-      </w:pPr>
-      <w:r>
-        <w:rPr>
-          <w:rFonts w:cs="Arial"/>
+          <w:rFonts w:ascii="Times New Roman" w:hAnsi="Times New Roman"/>
+          <w:b/>
+          <w:bCs/>
+          <w:sz w:val="22"/>
+          <w:szCs w:val="22"/>
+        </w:rPr>
+      </w:pPr>
+      <w:r>
+        <w:rPr>
+          <w:rFonts w:ascii="Times New Roman" w:hAnsi="Times New Roman"/>
           <w:b/>
           <w:bCs/>
           <w:sz w:val="22"/>
@@ -2965,14 +3015,14 @@
         <w:spacing w:line="360" w:lineRule="auto"/>
         <w:jc w:val="both"/>
         <w:rPr>
-          <w:rFonts w:cs="Arial"/>
-          <w:sz w:val="22"/>
-          <w:szCs w:val="22"/>
-        </w:rPr>
-      </w:pPr>
-      <w:r>
-        <w:rPr>
-          <w:rFonts w:cs="Arial"/>
+          <w:rFonts w:ascii="Times New Roman" w:hAnsi="Times New Roman"/>
+          <w:sz w:val="22"/>
+          <w:szCs w:val="22"/>
+        </w:rPr>
+      </w:pPr>
+      <w:r>
+        <w:rPr>
+          <w:rFonts w:ascii="Times New Roman" w:hAnsi="Times New Roman"/>
           <w:sz w:val="22"/>
           <w:szCs w:val="22"/>
         </w:rPr>
@@ -2980,7 +3030,7 @@
       </w:r>
       <w:r>
         <w:rPr>
-          <w:rFonts w:cs="Arial"/>
+          <w:rFonts w:ascii="Times New Roman" w:hAnsi="Times New Roman"/>
           <w:sz w:val="22"/>
           <w:szCs w:val="22"/>
         </w:rPr>
@@ -2988,7 +3038,7 @@
       </w:r>
       <w:r>
         <w:rPr>
-          <w:rFonts w:cs="Arial"/>
+          <w:rFonts w:ascii="Times New Roman" w:hAnsi="Times New Roman"/>
           <w:sz w:val="22"/>
           <w:szCs w:val="22"/>
         </w:rPr>
@@ -2996,7 +3046,7 @@
       </w:r>
       <w:r>
         <w:rPr>
-          <w:rFonts w:cs="Arial"/>
+          <w:rFonts w:ascii="Times New Roman" w:hAnsi="Times New Roman"/>
           <w:sz w:val="22"/>
           <w:szCs w:val="22"/>
         </w:rPr>
@@ -3004,7 +3054,7 @@
       </w:r>
       <w:r>
         <w:rPr>
-          <w:rFonts w:cs="Arial"/>
+          <w:rFonts w:ascii="Times New Roman" w:hAnsi="Times New Roman"/>
           <w:sz w:val="22"/>
           <w:szCs w:val="22"/>
         </w:rPr>
@@ -3021,14 +3071,14 @@
         <w:spacing w:line="360" w:lineRule="auto"/>
         <w:jc w:val="both"/>
         <w:rPr>
-          <w:rFonts w:cs="Arial"/>
-          <w:sz w:val="22"/>
-          <w:szCs w:val="22"/>
-        </w:rPr>
-      </w:pPr>
-      <w:r>
-        <w:rPr>
-          <w:rFonts w:cs="Arial"/>
+          <w:rFonts w:ascii="Times New Roman" w:hAnsi="Times New Roman"/>
+          <w:sz w:val="22"/>
+          <w:szCs w:val="22"/>
+        </w:rPr>
+      </w:pPr>
+      <w:r>
+        <w:rPr>
+          <w:rFonts w:ascii="Times New Roman" w:hAnsi="Times New Roman"/>
           <w:sz w:val="22"/>
           <w:szCs w:val="22"/>
         </w:rPr>
@@ -3041,32 +3091,22 @@
         <w:ind w:left="720"/>
         <w:jc w:val="both"/>
         <w:rPr>
-          <w:rFonts w:cs="Arial"/>
-          <w:b/>
-          <w:bCs/>
-          <w:sz w:val="22"/>
-          <w:szCs w:val="22"/>
-        </w:rPr>
-      </w:pPr>
-      <w:r>
-        <w:rPr>
-          <w:rFonts w:cs="Arial"/>
-          <w:b/>
-          <w:bCs/>
-          <w:sz w:val="22"/>
-          <w:szCs w:val="22"/>
-        </w:rPr>
-        <w:t>Hướng giải quyết</w:t>
-      </w:r>
-      <w:r>
-        <w:rPr>
-          <w:rFonts w:cs="Arial"/>
-          <w:b/>
-          <w:bCs/>
-          <w:sz w:val="22"/>
-          <w:szCs w:val="22"/>
-        </w:rPr>
-        <w:t>:</w:t>
+          <w:rFonts w:ascii="Times New Roman" w:hAnsi="Times New Roman"/>
+          <w:b/>
+          <w:bCs/>
+          <w:sz w:val="22"/>
+          <w:szCs w:val="22"/>
+        </w:rPr>
+      </w:pPr>
+      <w:r>
+        <w:rPr>
+          <w:rFonts w:ascii="Times New Roman" w:hAnsi="Times New Roman"/>
+          <w:b/>
+          <w:bCs/>
+          <w:sz w:val="22"/>
+          <w:szCs w:val="22"/>
+        </w:rPr>
+        <w:t>Hướng giải quyết:</w:t>
       </w:r>
     </w:p>
     <w:p>
@@ -3079,14 +3119,14 @@
         <w:spacing w:line="360" w:lineRule="auto"/>
         <w:jc w:val="both"/>
         <w:rPr>
-          <w:rFonts w:cs="Arial"/>
-          <w:sz w:val="22"/>
-          <w:szCs w:val="22"/>
-        </w:rPr>
-      </w:pPr>
-      <w:r>
-        <w:rPr>
-          <w:rFonts w:cs="Arial"/>
+          <w:rFonts w:ascii="Times New Roman" w:hAnsi="Times New Roman"/>
+          <w:sz w:val="22"/>
+          <w:szCs w:val="22"/>
+        </w:rPr>
+      </w:pPr>
+      <w:r>
+        <w:rPr>
+          <w:rFonts w:ascii="Times New Roman" w:hAnsi="Times New Roman"/>
           <w:sz w:val="22"/>
           <w:szCs w:val="22"/>
         </w:rPr>
@@ -3103,22 +3143,23 @@
         <w:spacing w:line="360" w:lineRule="auto"/>
         <w:jc w:val="both"/>
         <w:rPr>
-          <w:rFonts w:cs="Arial"/>
-          <w:sz w:val="22"/>
-          <w:szCs w:val="22"/>
-        </w:rPr>
-      </w:pPr>
-      <w:r>
-        <w:rPr>
-          <w:rFonts w:cs="Arial"/>
-          <w:sz w:val="22"/>
-          <w:szCs w:val="22"/>
-        </w:rPr>
+          <w:rFonts w:ascii="Times New Roman" w:hAnsi="Times New Roman"/>
+          <w:sz w:val="22"/>
+          <w:szCs w:val="22"/>
+        </w:rPr>
+      </w:pPr>
+      <w:r>
+        <w:rPr>
+          <w:rFonts w:ascii="Times New Roman" w:hAnsi="Times New Roman"/>
+          <w:sz w:val="22"/>
+          <w:szCs w:val="22"/>
+        </w:rPr>
+        <w:lastRenderedPageBreak/>
         <w:t xml:space="preserve">Sử dụng thêm </w:t>
       </w:r>
       <w:r>
         <w:rPr>
-          <w:rFonts w:cs="Arial"/>
+          <w:rFonts w:ascii="Times New Roman" w:hAnsi="Times New Roman"/>
           <w:sz w:val="22"/>
           <w:szCs w:val="22"/>
         </w:rPr>
@@ -3126,7 +3167,7 @@
       </w:r>
       <w:r>
         <w:rPr>
-          <w:rFonts w:cs="Arial"/>
+          <w:rFonts w:ascii="Times New Roman" w:hAnsi="Times New Roman"/>
           <w:sz w:val="22"/>
           <w:szCs w:val="22"/>
         </w:rPr>
@@ -3134,7 +3175,7 @@
       </w:r>
       <w:r>
         <w:rPr>
-          <w:rFonts w:cs="Arial"/>
+          <w:rFonts w:ascii="Times New Roman" w:hAnsi="Times New Roman"/>
           <w:sz w:val="22"/>
           <w:szCs w:val="22"/>
         </w:rPr>
@@ -3142,7 +3183,7 @@
       </w:r>
       <w:r>
         <w:rPr>
-          <w:rFonts w:cs="Arial"/>
+          <w:rFonts w:ascii="Times New Roman" w:hAnsi="Times New Roman"/>
           <w:sz w:val="22"/>
           <w:szCs w:val="22"/>
         </w:rPr>
@@ -3150,7 +3191,7 @@
       </w:r>
       <w:r>
         <w:rPr>
-          <w:rFonts w:cs="Arial"/>
+          <w:rFonts w:ascii="Times New Roman" w:hAnsi="Times New Roman"/>
           <w:sz w:val="22"/>
           <w:szCs w:val="22"/>
         </w:rPr>
@@ -3164,15 +3205,15 @@
         <w:ind w:left="780"/>
         <w:jc w:val="both"/>
         <w:rPr>
-          <w:rFonts w:cs="Arial"/>
-          <w:b/>
-          <w:sz w:val="22"/>
-          <w:szCs w:val="22"/>
-        </w:rPr>
-      </w:pPr>
-      <w:r>
-        <w:rPr>
-          <w:rFonts w:cs="Arial"/>
+          <w:rFonts w:ascii="Times New Roman" w:hAnsi="Times New Roman"/>
+          <w:b/>
+          <w:sz w:val="22"/>
+          <w:szCs w:val="22"/>
+        </w:rPr>
+      </w:pPr>
+      <w:r>
+        <w:rPr>
+          <w:rFonts w:ascii="Times New Roman" w:hAnsi="Times New Roman"/>
           <w:b/>
           <w:sz w:val="22"/>
           <w:szCs w:val="22"/>
@@ -3189,28 +3230,20 @@
         <w:spacing w:line="360" w:lineRule="auto"/>
         <w:jc w:val="both"/>
         <w:rPr>
-          <w:rFonts w:cs="Arial"/>
-          <w:b/>
-          <w:bCs/>
-          <w:sz w:val="22"/>
-          <w:szCs w:val="22"/>
-        </w:rPr>
-      </w:pPr>
-      <w:r>
-        <w:rPr>
-          <w:rFonts w:cs="Arial"/>
-          <w:sz w:val="22"/>
-          <w:szCs w:val="22"/>
-        </w:rPr>
-        <w:t>K</w:t>
-      </w:r>
-      <w:r>
-        <w:rPr>
-          <w:rFonts w:cs="Arial"/>
-          <w:sz w:val="22"/>
-          <w:szCs w:val="22"/>
-        </w:rPr>
-        <w:t>ết hợp hai kiến trúc truy xuất không cấu trúc và có cấu trúc</w:t>
+          <w:rFonts w:ascii="Times New Roman" w:hAnsi="Times New Roman"/>
+          <w:b/>
+          <w:bCs/>
+          <w:sz w:val="22"/>
+          <w:szCs w:val="22"/>
+        </w:rPr>
+      </w:pPr>
+      <w:r>
+        <w:rPr>
+          <w:rFonts w:ascii="Times New Roman" w:hAnsi="Times New Roman"/>
+          <w:sz w:val="22"/>
+          <w:szCs w:val="22"/>
+        </w:rPr>
+        <w:t>Kết hợp hai kiến trúc truy xuất không cấu trúc và có cấu trúc</w:t>
       </w:r>
     </w:p>
     <w:p>
@@ -3222,16 +3255,16 @@
         <w:spacing w:line="360" w:lineRule="auto"/>
         <w:jc w:val="both"/>
         <w:rPr>
-          <w:rFonts w:cs="Arial"/>
-          <w:b/>
-          <w:bCs/>
-          <w:sz w:val="22"/>
-          <w:szCs w:val="22"/>
-        </w:rPr>
-      </w:pPr>
-      <w:r>
-        <w:rPr>
-          <w:rFonts w:cs="Arial"/>
+          <w:rFonts w:ascii="Times New Roman" w:hAnsi="Times New Roman"/>
+          <w:b/>
+          <w:bCs/>
+          <w:sz w:val="22"/>
+          <w:szCs w:val="22"/>
+        </w:rPr>
+      </w:pPr>
+      <w:r>
+        <w:rPr>
+          <w:rFonts w:ascii="Times New Roman" w:hAnsi="Times New Roman"/>
           <w:sz w:val="22"/>
           <w:szCs w:val="22"/>
         </w:rPr>
@@ -3239,35 +3272,11 @@
       </w:r>
       <w:r>
         <w:rPr>
-          <w:rFonts w:cs="Arial"/>
-          <w:sz w:val="22"/>
-          <w:szCs w:val="22"/>
-        </w:rPr>
-        <w:t>để</w:t>
-      </w:r>
-      <w:r>
-        <w:rPr>
-          <w:rFonts w:cs="Arial"/>
-          <w:sz w:val="22"/>
-          <w:szCs w:val="22"/>
-        </w:rPr>
-        <w:t xml:space="preserve"> phản ánh câu trả lời có tốt hay chưa</w:t>
-      </w:r>
-      <w:r>
-        <w:rPr>
-          <w:rFonts w:cs="Arial"/>
-          <w:sz w:val="22"/>
-          <w:szCs w:val="22"/>
-        </w:rPr>
-        <w:t xml:space="preserve"> từ đó điều chỉnh câu trả lời đúng ngữ cảnh hơn</w:t>
-      </w:r>
-      <w:r>
-        <w:rPr>
-          <w:rFonts w:cs="Arial"/>
-          <w:sz w:val="22"/>
-          <w:szCs w:val="22"/>
-        </w:rPr>
-        <w:t>.</w:t>
+          <w:rFonts w:ascii="Times New Roman" w:hAnsi="Times New Roman"/>
+          <w:sz w:val="22"/>
+          <w:szCs w:val="22"/>
+        </w:rPr>
+        <w:t>để phản ánh câu trả lời có tốt hay chưa từ đó điều chỉnh câu trả lời đúng ngữ cảnh hơn.</w:t>
       </w:r>
     </w:p>
     <w:p>
@@ -3278,7 +3287,7 @@
         </w:numPr>
         <w:spacing w:line="360" w:lineRule="auto"/>
         <w:rPr>
-          <w:rFonts w:cs="Arial"/>
+          <w:rFonts w:ascii="Times New Roman" w:hAnsi="Times New Roman"/>
           <w:b/>
           <w:sz w:val="22"/>
           <w:szCs w:val="22"/>
@@ -3287,45 +3296,35 @@
       </w:pPr>
       <w:r>
         <w:rPr>
-          <w:rFonts w:cs="Arial"/>
+          <w:rFonts w:ascii="Times New Roman" w:hAnsi="Times New Roman"/>
           <w:b/>
           <w:sz w:val="26"/>
           <w:szCs w:val="26"/>
           <w:lang w:val="vi-VN"/>
         </w:rPr>
-        <w:t xml:space="preserve">Thời gian </w:t>
-      </w:r>
-      <w:r>
-        <w:rPr>
-          <w:rFonts w:cs="Arial"/>
-          <w:b/>
+        <w:t>Thời gian thực hiện:</w:t>
+      </w:r>
+      <w:r>
+        <w:rPr>
+          <w:rFonts w:ascii="Times New Roman" w:hAnsi="Times New Roman"/>
+          <w:b/>
+          <w:sz w:val="26"/>
+          <w:szCs w:val="26"/>
+        </w:rPr>
+        <w:t xml:space="preserve"> </w:t>
+      </w:r>
+      <w:r>
+        <w:rPr>
+          <w:rFonts w:ascii="Times New Roman" w:hAnsi="Times New Roman"/>
           <w:sz w:val="26"/>
           <w:szCs w:val="26"/>
           <w:lang w:val="vi-VN"/>
         </w:rPr>
-        <w:t>thực hiện:</w:t>
-      </w:r>
-      <w:r>
-        <w:rPr>
-          <w:rFonts w:cs="Arial"/>
-          <w:b/>
-          <w:sz w:val="26"/>
-          <w:szCs w:val="26"/>
-        </w:rPr>
-        <w:t xml:space="preserve"> </w:t>
-      </w:r>
-      <w:r>
-        <w:rPr>
-          <w:rFonts w:cs="Arial"/>
-          <w:sz w:val="26"/>
-          <w:szCs w:val="26"/>
-          <w:lang w:val="vi-VN"/>
-        </w:rPr>
         <w:t>6 tháng (bắt đầu từ HKII năm học 2024-2025)</w:t>
       </w:r>
       <w:r>
         <w:rPr>
-          <w:rFonts w:cs="Arial"/>
+          <w:rFonts w:ascii="Times New Roman" w:hAnsi="Times New Roman"/>
           <w:sz w:val="26"/>
           <w:szCs w:val="26"/>
         </w:rPr>
@@ -3340,7 +3339,7 @@
         </w:numPr>
         <w:spacing w:line="360" w:lineRule="auto"/>
         <w:rPr>
-          <w:rFonts w:cs="Arial"/>
+          <w:rFonts w:ascii="Times New Roman" w:hAnsi="Times New Roman"/>
           <w:sz w:val="26"/>
           <w:szCs w:val="26"/>
           <w:lang w:val="vi-VN"/>
@@ -3348,7 +3347,7 @@
       </w:pPr>
       <w:r>
         <w:rPr>
-          <w:rFonts w:cs="Arial"/>
+          <w:rFonts w:ascii="Times New Roman" w:hAnsi="Times New Roman"/>
           <w:b/>
           <w:sz w:val="26"/>
           <w:szCs w:val="26"/>
@@ -3358,7 +3357,7 @@
       </w:r>
       <w:r>
         <w:rPr>
-          <w:rFonts w:cs="Arial"/>
+          <w:rFonts w:ascii="Times New Roman" w:hAnsi="Times New Roman"/>
           <w:b/>
           <w:sz w:val="26"/>
           <w:szCs w:val="26"/>
@@ -3368,7 +3367,7 @@
       </w:r>
       <w:r>
         <w:rPr>
-          <w:rFonts w:cs="Arial"/>
+          <w:rFonts w:ascii="Times New Roman" w:hAnsi="Times New Roman"/>
           <w:b/>
           <w:sz w:val="26"/>
           <w:szCs w:val="26"/>
@@ -3378,7 +3377,7 @@
       </w:r>
       <w:r>
         <w:rPr>
-          <w:rFonts w:cs="Arial"/>
+          <w:rFonts w:ascii="Times New Roman" w:hAnsi="Times New Roman"/>
           <w:b/>
           <w:sz w:val="26"/>
           <w:szCs w:val="26"/>
@@ -3397,7 +3396,7 @@
         <w:spacing w:line="360" w:lineRule="auto"/>
         <w:jc w:val="both"/>
         <w:rPr>
-          <w:rFonts w:cs="Arial"/>
+          <w:rFonts w:ascii="Times New Roman" w:hAnsi="Times New Roman"/>
           <w:sz w:val="22"/>
           <w:szCs w:val="22"/>
           <w:lang w:val="en-GB"/>
@@ -3405,7 +3404,7 @@
       </w:pPr>
       <w:r>
         <w:rPr>
-          <w:rFonts w:cs="Arial"/>
+          <w:rFonts w:ascii="Times New Roman" w:hAnsi="Times New Roman"/>
           <w:sz w:val="22"/>
           <w:szCs w:val="22"/>
           <w:lang w:val="en-GB"/>
@@ -3414,7 +3413,7 @@
       </w:r>
       <w:r>
         <w:rPr>
-          <w:rFonts w:cs="Arial"/>
+          <w:rFonts w:ascii="Times New Roman" w:hAnsi="Times New Roman"/>
           <w:sz w:val="22"/>
           <w:szCs w:val="22"/>
           <w:lang w:val="en-GB"/>
@@ -3423,7 +3422,7 @@
       </w:r>
       <w:r>
         <w:rPr>
-          <w:rFonts w:cs="Arial"/>
+          <w:rFonts w:ascii="Times New Roman" w:hAnsi="Times New Roman"/>
           <w:sz w:val="22"/>
           <w:szCs w:val="22"/>
           <w:lang w:val="en-GB"/>
@@ -3432,7 +3431,7 @@
       </w:r>
       <w:r>
         <w:rPr>
-          <w:rFonts w:cs="Arial"/>
+          <w:rFonts w:ascii="Times New Roman" w:hAnsi="Times New Roman"/>
           <w:sz w:val="22"/>
           <w:szCs w:val="22"/>
           <w:lang w:val="en-GB"/>
@@ -3441,7 +3440,7 @@
       </w:r>
       <w:r>
         <w:rPr>
-          <w:rFonts w:cs="Arial"/>
+          <w:rFonts w:ascii="Times New Roman" w:hAnsi="Times New Roman"/>
           <w:sz w:val="22"/>
           <w:szCs w:val="22"/>
           <w:lang w:val="en-GB"/>
@@ -3459,7 +3458,7 @@
         <w:spacing w:line="360" w:lineRule="auto"/>
         <w:jc w:val="both"/>
         <w:rPr>
-          <w:rFonts w:cs="Arial"/>
+          <w:rFonts w:ascii="Times New Roman" w:hAnsi="Times New Roman"/>
           <w:sz w:val="22"/>
           <w:szCs w:val="22"/>
           <w:lang w:val="en-GB"/>
@@ -3467,17 +3466,16 @@
       </w:pPr>
       <w:r>
         <w:rPr>
-          <w:rFonts w:cs="Arial"/>
+          <w:rFonts w:ascii="Times New Roman" w:hAnsi="Times New Roman"/>
           <w:sz w:val="22"/>
           <w:szCs w:val="22"/>
           <w:lang w:val="en-GB"/>
         </w:rPr>
-        <w:lastRenderedPageBreak/>
         <w:t>Đưa ra được tài liệu</w:t>
       </w:r>
       <w:r>
         <w:rPr>
-          <w:rFonts w:cs="Arial"/>
+          <w:rFonts w:ascii="Times New Roman" w:hAnsi="Times New Roman"/>
           <w:sz w:val="22"/>
           <w:szCs w:val="22"/>
           <w:lang w:val="en-GB"/>
@@ -3486,25 +3484,42 @@
       </w:r>
       <w:r>
         <w:rPr>
-          <w:rFonts w:cs="Arial"/>
+          <w:rFonts w:ascii="Times New Roman" w:hAnsi="Times New Roman"/>
           <w:sz w:val="22"/>
           <w:szCs w:val="22"/>
           <w:lang w:val="en-GB"/>
         </w:rPr>
-        <w:t xml:space="preserve"> áp dụng được model LLM PhoGPT-4B-Chat làm base model trong hệ thống </w:t>
-      </w:r>
-      <w:r>
-        <w:rPr>
-          <w:rFonts w:cs="Arial"/>
+        <w:t xml:space="preserve"> áp dụng được model LLM </w:t>
+      </w:r>
+      <w:r>
+        <w:rPr>
+          <w:rFonts w:ascii="Times New Roman" w:hAnsi="Times New Roman"/>
+          <w:sz w:val="22"/>
+          <w:szCs w:val="22"/>
+        </w:rPr>
+        <w:t>Gemini-1.5-flash</w:t>
+      </w:r>
+      <w:r>
+        <w:rPr>
+          <w:rFonts w:ascii="Times New Roman" w:hAnsi="Times New Roman"/>
           <w:sz w:val="22"/>
           <w:szCs w:val="22"/>
           <w:lang w:val="en-GB"/>
         </w:rPr>
+        <w:t xml:space="preserve"> làm base model trong hệ thống </w:t>
+      </w:r>
+      <w:r>
+        <w:rPr>
+          <w:rFonts w:ascii="Times New Roman" w:hAnsi="Times New Roman"/>
+          <w:sz w:val="22"/>
+          <w:szCs w:val="22"/>
+          <w:lang w:val="en-GB"/>
+        </w:rPr>
         <w:t>kết hợp RAG và GRAG</w:t>
       </w:r>
       <w:r>
         <w:rPr>
-          <w:rFonts w:cs="Arial"/>
+          <w:rFonts w:ascii="Times New Roman" w:hAnsi="Times New Roman"/>
           <w:sz w:val="22"/>
           <w:szCs w:val="22"/>
           <w:lang w:val="en-GB"/>
@@ -3520,7 +3535,7 @@
         </w:numPr>
         <w:spacing w:line="360" w:lineRule="auto"/>
         <w:rPr>
-          <w:rFonts w:cs="Arial"/>
+          <w:rFonts w:ascii="Times New Roman" w:hAnsi="Times New Roman"/>
           <w:b/>
           <w:sz w:val="26"/>
           <w:szCs w:val="26"/>
@@ -3529,7 +3544,7 @@
       </w:pPr>
       <w:r>
         <w:rPr>
-          <w:rFonts w:cs="Arial"/>
+          <w:rFonts w:ascii="Times New Roman" w:hAnsi="Times New Roman"/>
           <w:b/>
           <w:sz w:val="26"/>
           <w:szCs w:val="26"/>
@@ -3539,7 +3554,7 @@
       </w:r>
       <w:r>
         <w:rPr>
-          <w:rFonts w:cs="Arial"/>
+          <w:rFonts w:ascii="Times New Roman" w:hAnsi="Times New Roman"/>
           <w:b/>
           <w:sz w:val="26"/>
           <w:szCs w:val="26"/>
@@ -3553,7 +3568,7 @@
         <w:spacing w:line="360" w:lineRule="auto"/>
         <w:ind w:left="927"/>
         <w:rPr>
-          <w:rFonts w:cs="Arial"/>
+          <w:rFonts w:ascii="Times New Roman" w:hAnsi="Times New Roman"/>
           <w:b/>
           <w:sz w:val="22"/>
           <w:szCs w:val="22"/>
@@ -3562,7 +3577,7 @@
       </w:pPr>
       <w:r>
         <w:rPr>
-          <w:rFonts w:cs="Arial"/>
+          <w:rFonts w:ascii="Times New Roman" w:hAnsi="Times New Roman"/>
           <w:b/>
           <w:sz w:val="22"/>
           <w:szCs w:val="22"/>
@@ -3576,18 +3591,18 @@
         <w:spacing w:line="360" w:lineRule="auto"/>
         <w:ind w:left="927"/>
         <w:rPr>
-          <w:rFonts w:cs="Arial"/>
+          <w:rFonts w:ascii="Times New Roman" w:hAnsi="Times New Roman"/>
           <w:b/>
           <w:sz w:val="22"/>
           <w:szCs w:val="22"/>
           <w:lang w:val="vi-VN"/>
         </w:rPr>
       </w:pPr>
-      <w:hyperlink r:id="rId6" w:history="1">
+      <w:hyperlink r:id="rId7" w:history="1">
         <w:r>
           <w:rPr>
             <w:rStyle w:val="Hyperlink"/>
-            <w:rFonts w:cs="Arial"/>
+            <w:rFonts w:ascii="Times New Roman" w:hAnsi="Times New Roman"/>
             <w:b/>
             <w:sz w:val="22"/>
             <w:szCs w:val="22"/>
@@ -3598,7 +3613,7 @@
       </w:hyperlink>
       <w:r>
         <w:rPr>
-          <w:rFonts w:cs="Arial"/>
+          <w:rFonts w:ascii="Times New Roman" w:hAnsi="Times New Roman"/>
           <w:b/>
           <w:sz w:val="22"/>
           <w:szCs w:val="22"/>
@@ -3612,7 +3627,7 @@
         <w:spacing w:line="360" w:lineRule="auto"/>
         <w:ind w:left="927"/>
         <w:rPr>
-          <w:rFonts w:cs="Arial"/>
+          <w:rFonts w:ascii="Times New Roman" w:hAnsi="Times New Roman"/>
           <w:b/>
           <w:sz w:val="22"/>
           <w:szCs w:val="22"/>
@@ -3621,7 +3636,7 @@
       </w:pPr>
       <w:r>
         <w:rPr>
-          <w:rFonts w:cs="Arial"/>
+          <w:rFonts w:ascii="Times New Roman" w:hAnsi="Times New Roman"/>
           <w:b/>
           <w:sz w:val="22"/>
           <w:szCs w:val="22"/>
@@ -3635,18 +3650,18 @@
         <w:spacing w:line="360" w:lineRule="auto"/>
         <w:ind w:left="927"/>
         <w:rPr>
-          <w:rFonts w:cs="Arial"/>
+          <w:rFonts w:ascii="Times New Roman" w:hAnsi="Times New Roman"/>
           <w:b/>
           <w:sz w:val="22"/>
           <w:szCs w:val="22"/>
           <w:lang w:val="vi-VN"/>
         </w:rPr>
       </w:pPr>
-      <w:hyperlink r:id="rId7" w:history="1">
+      <w:hyperlink r:id="rId8" w:history="1">
         <w:r>
           <w:rPr>
             <w:rStyle w:val="Hyperlink"/>
-            <w:rFonts w:cs="Arial"/>
+            <w:rFonts w:ascii="Times New Roman" w:hAnsi="Times New Roman"/>
             <w:b/>
             <w:sz w:val="22"/>
             <w:szCs w:val="22"/>
@@ -3657,7 +3672,7 @@
       </w:hyperlink>
       <w:r>
         <w:rPr>
-          <w:rFonts w:cs="Arial"/>
+          <w:rFonts w:ascii="Times New Roman" w:hAnsi="Times New Roman"/>
           <w:b/>
           <w:sz w:val="22"/>
           <w:szCs w:val="22"/>
@@ -3671,7 +3686,7 @@
         <w:spacing w:line="360" w:lineRule="auto"/>
         <w:ind w:left="927"/>
         <w:rPr>
-          <w:rFonts w:cs="Arial"/>
+          <w:rFonts w:ascii="Times New Roman" w:hAnsi="Times New Roman"/>
           <w:b/>
           <w:sz w:val="22"/>
           <w:szCs w:val="22"/>
@@ -3680,7 +3695,7 @@
       </w:pPr>
       <w:r>
         <w:rPr>
-          <w:rFonts w:cs="Arial"/>
+          <w:rFonts w:ascii="Times New Roman" w:hAnsi="Times New Roman"/>
           <w:b/>
           <w:sz w:val="22"/>
           <w:szCs w:val="22"/>
@@ -3694,18 +3709,18 @@
         <w:spacing w:line="360" w:lineRule="auto"/>
         <w:ind w:left="927"/>
         <w:rPr>
-          <w:rFonts w:cs="Arial"/>
+          <w:rFonts w:ascii="Times New Roman" w:hAnsi="Times New Roman"/>
           <w:b/>
           <w:sz w:val="22"/>
           <w:szCs w:val="22"/>
           <w:lang w:val="vi-VN"/>
         </w:rPr>
       </w:pPr>
-      <w:hyperlink r:id="rId8" w:history="1">
+      <w:hyperlink r:id="rId9" w:history="1">
         <w:r>
           <w:rPr>
             <w:rStyle w:val="Hyperlink"/>
-            <w:rFonts w:cs="Arial"/>
+            <w:rFonts w:ascii="Times New Roman" w:hAnsi="Times New Roman"/>
             <w:b/>
             <w:sz w:val="22"/>
             <w:szCs w:val="22"/>
@@ -3720,7 +3735,7 @@
         <w:spacing w:line="360" w:lineRule="auto"/>
         <w:ind w:left="927"/>
         <w:rPr>
-          <w:rFonts w:cs="Arial"/>
+          <w:rFonts w:ascii="Times New Roman" w:hAnsi="Times New Roman"/>
           <w:b/>
           <w:sz w:val="22"/>
           <w:szCs w:val="22"/>
@@ -3729,13 +3744,32 @@
       </w:pPr>
       <w:r>
         <w:rPr>
-          <w:rFonts w:cs="Arial"/>
+          <w:rFonts w:ascii="Times New Roman" w:hAnsi="Times New Roman"/>
           <w:b/>
           <w:sz w:val="22"/>
           <w:szCs w:val="22"/>
           <w:lang w:val="vi-VN"/>
         </w:rPr>
-        <w:t xml:space="preserve">[3]: Retrieval-Augmented Generation for Knowledge-Intensive NLP Tasks: Patrick Lewis, Ethan Perez, Aleksandra Piktus, Fabio Petroni, Vladimir Karpukhin, Naman Goyal, Heinrich Küttler, Mike Lewis, Wen-tau Yih, Tim Rocktäschel, Sebastian Riedel, Douwe Kiela </w:t>
+        <w:t>[</w:t>
+      </w:r>
+      <w:r>
+        <w:rPr>
+          <w:rFonts w:ascii="Times New Roman" w:hAnsi="Times New Roman"/>
+          <w:b/>
+          <w:sz w:val="22"/>
+          <w:szCs w:val="22"/>
+        </w:rPr>
+        <w:t>4</w:t>
+      </w:r>
+      <w:r>
+        <w:rPr>
+          <w:rFonts w:ascii="Times New Roman" w:hAnsi="Times New Roman"/>
+          <w:b/>
+          <w:sz w:val="22"/>
+          <w:szCs w:val="22"/>
+          <w:lang w:val="vi-VN"/>
+        </w:rPr>
+        <w:t xml:space="preserve">]: Retrieval-Augmented Generation for Knowledge-Intensive NLP Tasks: Patrick Lewis, Ethan Perez, Aleksandra Piktus, Fabio Petroni, Vladimir Karpukhin, Naman Goyal, Heinrich Küttler, Mike Lewis, Wen-tau Yih, Tim Rocktäschel, Sebastian Riedel, Douwe Kiela </w:t>
       </w:r>
     </w:p>
     <w:p>
@@ -3743,18 +3777,18 @@
         <w:spacing w:line="360" w:lineRule="auto"/>
         <w:ind w:left="927"/>
         <w:rPr>
-          <w:rFonts w:cs="Arial"/>
+          <w:rFonts w:ascii="Times New Roman" w:hAnsi="Times New Roman"/>
           <w:b/>
           <w:sz w:val="22"/>
           <w:szCs w:val="22"/>
           <w:lang w:val="vi-VN"/>
         </w:rPr>
       </w:pPr>
-      <w:hyperlink r:id="rId9" w:history="1">
+      <w:hyperlink r:id="rId10" w:history="1">
         <w:r>
           <w:rPr>
             <w:rStyle w:val="Hyperlink"/>
-            <w:rFonts w:cs="Arial"/>
+            <w:rFonts w:ascii="Times New Roman" w:hAnsi="Times New Roman"/>
             <w:b/>
             <w:sz w:val="22"/>
             <w:szCs w:val="22"/>
@@ -3765,7 +3799,7 @@
       </w:hyperlink>
       <w:r>
         <w:rPr>
-          <w:rFonts w:cs="Arial"/>
+          <w:rFonts w:ascii="Times New Roman" w:hAnsi="Times New Roman"/>
           <w:b/>
           <w:sz w:val="22"/>
           <w:szCs w:val="22"/>
@@ -3779,7 +3813,7 @@
         <w:spacing w:line="360" w:lineRule="auto"/>
         <w:ind w:left="927"/>
         <w:rPr>
-          <w:rFonts w:cs="Arial"/>
+          <w:rFonts w:ascii="Times New Roman" w:hAnsi="Times New Roman"/>
           <w:b/>
           <w:sz w:val="22"/>
           <w:szCs w:val="22"/>
@@ -3788,19 +3822,51 @@
       </w:pPr>
       <w:r>
         <w:rPr>
-          <w:rFonts w:cs="Arial"/>
+          <w:rFonts w:ascii="Times New Roman" w:hAnsi="Times New Roman"/>
           <w:b/>
           <w:sz w:val="22"/>
           <w:szCs w:val="22"/>
           <w:lang w:val="vi-VN"/>
         </w:rPr>
-        <w:t xml:space="preserve">[4]: From Local to Global: A Graph RAG Approach to Query-Focused Summarization: Darren Edge, Ha Trinh, Newman Cheng, Joshua Bradley, Alex Chao, Apurva Mody, Steven Truitt, Jonathan Larson </w:t>
-      </w:r>
-      <w:hyperlink r:id="rId10" w:history="1">
+        <w:t>[</w:t>
+      </w:r>
+      <w:r>
+        <w:rPr>
+          <w:rFonts w:ascii="Times New Roman" w:hAnsi="Times New Roman"/>
+          <w:b/>
+          <w:sz w:val="22"/>
+          <w:szCs w:val="22"/>
+        </w:rPr>
+        <w:t>5</w:t>
+      </w:r>
+      <w:r>
+        <w:rPr>
+          <w:rFonts w:ascii="Times New Roman" w:hAnsi="Times New Roman"/>
+          <w:b/>
+          <w:sz w:val="22"/>
+          <w:szCs w:val="22"/>
+          <w:lang w:val="vi-VN"/>
+        </w:rPr>
+        <w:t xml:space="preserve">]: From Local to Global: A Graph RAG Approach to Query-Focused Summarization: Darren Edge, Ha Trinh, Newman Cheng, Joshua Bradley, Alex Chao, Apurva Mody, Steven Truitt, Jonathan Larson </w:t>
+      </w:r>
+    </w:p>
+    <w:p>
+      <w:pPr>
+        <w:spacing w:line="360" w:lineRule="auto"/>
+        <w:ind w:left="927"/>
+        <w:rPr>
+          <w:rFonts w:ascii="Times New Roman" w:hAnsi="Times New Roman"/>
+          <w:b/>
+          <w:sz w:val="22"/>
+          <w:szCs w:val="22"/>
+          <w:lang w:val="vi-VN"/>
+        </w:rPr>
+      </w:pPr>
+      <w:hyperlink r:id="rId11" w:history="1">
         <w:r>
           <w:rPr>
             <w:rStyle w:val="Hyperlink"/>
-            <w:rFonts w:cs="Arial"/>
+            <w:rFonts w:ascii="Times New Roman" w:hAnsi="Times New Roman"/>
             <w:b/>
             <w:sz w:val="22"/>
             <w:szCs w:val="22"/>
@@ -3809,6 +3875,114 @@
           <w:t>https://arxiv.org/abs/2404.16130</w:t>
         </w:r>
       </w:hyperlink>
+    </w:p>
+    <w:p>
+      <w:pPr>
+        <w:spacing w:line="360" w:lineRule="auto"/>
+        <w:ind w:left="927"/>
+        <w:rPr>
+          <w:rStyle w:val="Hyperlink"/>
+          <w:rFonts w:ascii="Times New Roman" w:hAnsi="Times New Roman"/>
+          <w:b/>
+          <w:sz w:val="22"/>
+          <w:szCs w:val="22"/>
+          <w:lang w:val="vi-VN"/>
+        </w:rPr>
+      </w:pPr>
+    </w:p>
+    <w:p>
+      <w:pPr>
+        <w:spacing w:line="360" w:lineRule="auto"/>
+        <w:ind w:left="927"/>
+        <w:rPr>
+          <w:rFonts w:ascii="Times New Roman" w:hAnsi="Times New Roman"/>
+          <w:b/>
+          <w:sz w:val="22"/>
+          <w:szCs w:val="22"/>
+        </w:rPr>
+      </w:pPr>
+      <w:r>
+        <w:rPr>
+          <w:rFonts w:ascii="Times New Roman" w:hAnsi="Times New Roman"/>
+          <w:b/>
+          <w:sz w:val="22"/>
+          <w:szCs w:val="22"/>
+        </w:rPr>
+        <w:lastRenderedPageBreak/>
+        <w:t>[</w:t>
+      </w:r>
+      <w:r>
+        <w:rPr>
+          <w:rFonts w:ascii="Times New Roman" w:hAnsi="Times New Roman"/>
+          <w:b/>
+          <w:sz w:val="22"/>
+          <w:szCs w:val="22"/>
+        </w:rPr>
+        <w:t>6</w:t>
+      </w:r>
+      <w:r>
+        <w:rPr>
+          <w:rFonts w:ascii="Times New Roman" w:hAnsi="Times New Roman"/>
+          <w:b/>
+          <w:sz w:val="22"/>
+          <w:szCs w:val="22"/>
+        </w:rPr>
+        <w:t xml:space="preserve">]: </w:t>
+      </w:r>
+      <w:r>
+        <w:rPr>
+          <w:rFonts w:ascii="Times New Roman" w:hAnsi="Times New Roman"/>
+          <w:b/>
+          <w:sz w:val="22"/>
+          <w:szCs w:val="22"/>
+        </w:rPr>
+        <w:t>Introducing Gemini: our largest and most capable AI model</w:t>
+      </w:r>
+      <w:r>
+        <w:rPr>
+          <w:rFonts w:ascii="Times New Roman" w:hAnsi="Times New Roman"/>
+          <w:b/>
+          <w:sz w:val="22"/>
+          <w:szCs w:val="22"/>
+        </w:rPr>
+        <w:t>: Sundar Pichai, Demis Hassabis</w:t>
+      </w:r>
+    </w:p>
+    <w:p>
+      <w:pPr>
+        <w:spacing w:line="360" w:lineRule="auto"/>
+        <w:ind w:left="927"/>
+        <w:rPr>
+          <w:rFonts w:ascii="Times New Roman" w:hAnsi="Times New Roman"/>
+          <w:b/>
+          <w:sz w:val="22"/>
+          <w:szCs w:val="22"/>
+        </w:rPr>
+      </w:pPr>
+      <w:hyperlink r:id="rId12" w:history="1">
+        <w:r>
+          <w:rPr>
+            <w:rStyle w:val="Hyperlink"/>
+            <w:rFonts w:ascii="Times New Roman" w:hAnsi="Times New Roman"/>
+            <w:b/>
+            <w:sz w:val="22"/>
+            <w:szCs w:val="22"/>
+          </w:rPr>
+          <w:t>https://blog.google/technology/ai/google-gemini-ai/</w:t>
+        </w:r>
+      </w:hyperlink>
+    </w:p>
+    <w:p>
+      <w:pPr>
+        <w:spacing w:line="360" w:lineRule="auto"/>
+        <w:ind w:left="927"/>
+        <w:rPr>
+          <w:rFonts w:ascii="Times New Roman" w:hAnsi="Times New Roman"/>
+          <w:b/>
+          <w:sz w:val="22"/>
+          <w:szCs w:val="22"/>
+        </w:rPr>
+      </w:pPr>
     </w:p>
     <w:tbl>
       <w:tblPr>
@@ -3831,7 +4005,7 @@
               </w:tabs>
               <w:jc w:val="center"/>
               <w:rPr>
-                <w:rFonts w:cs="Arial"/>
+                <w:rFonts w:ascii="Times New Roman" w:hAnsi="Times New Roman"/>
                 <w:b/>
                 <w:sz w:val="28"/>
                 <w:szCs w:val="28"/>
@@ -3839,7 +4013,7 @@
             </w:pPr>
             <w:r>
               <w:rPr>
-                <w:rFonts w:cs="Arial"/>
+                <w:rFonts w:ascii="Times New Roman" w:hAnsi="Times New Roman"/>
                 <w:b/>
                 <w:sz w:val="28"/>
                 <w:szCs w:val="28"/>
@@ -3848,7 +4022,7 @@
             </w:r>
             <w:r>
               <w:rPr>
-                <w:rFonts w:cs="Arial"/>
+                <w:rFonts w:ascii="Times New Roman" w:hAnsi="Times New Roman"/>
                 <w:b/>
                 <w:sz w:val="28"/>
                 <w:szCs w:val="28"/>
@@ -3863,7 +4037,7 @@
               </w:tabs>
               <w:jc w:val="center"/>
               <w:rPr>
-                <w:rFonts w:cs="Arial"/>
+                <w:rFonts w:ascii="Times New Roman" w:hAnsi="Times New Roman"/>
                 <w:i/>
                 <w:sz w:val="26"/>
                 <w:szCs w:val="26"/>
@@ -3871,7 +4045,7 @@
             </w:pPr>
             <w:r>
               <w:rPr>
-                <w:rFonts w:cs="Arial"/>
+                <w:rFonts w:ascii="Times New Roman" w:hAnsi="Times New Roman"/>
                 <w:i/>
                 <w:sz w:val="26"/>
                 <w:szCs w:val="26"/>
@@ -3891,7 +4065,7 @@
               </w:tabs>
               <w:jc w:val="center"/>
               <w:rPr>
-                <w:rFonts w:cs="Arial"/>
+                <w:rFonts w:ascii="Times New Roman" w:hAnsi="Times New Roman"/>
                 <w:i/>
                 <w:sz w:val="26"/>
                 <w:szCs w:val="26"/>
@@ -3899,7 +4073,7 @@
             </w:pPr>
             <w:r>
               <w:rPr>
-                <w:rFonts w:cs="Arial"/>
+                <w:rFonts w:ascii="Times New Roman" w:hAnsi="Times New Roman"/>
                 <w:b/>
                 <w:sz w:val="28"/>
                 <w:szCs w:val="28"/>
@@ -3908,7 +4082,7 @@
             </w:r>
             <w:r>
               <w:rPr>
-                <w:rFonts w:cs="Arial"/>
+                <w:rFonts w:ascii="Times New Roman" w:hAnsi="Times New Roman"/>
                 <w:b/>
                 <w:sz w:val="28"/>
                 <w:szCs w:val="28"/>
@@ -3917,7 +4091,7 @@
             </w:r>
             <w:r>
               <w:rPr>
-                <w:rFonts w:cs="Arial"/>
+                <w:rFonts w:ascii="Times New Roman" w:hAnsi="Times New Roman"/>
                 <w:i/>
                 <w:sz w:val="26"/>
                 <w:szCs w:val="26"/>
@@ -3932,7 +4106,7 @@
               </w:tabs>
               <w:jc w:val="center"/>
               <w:rPr>
-                <w:rFonts w:cs="Arial"/>
+                <w:rFonts w:ascii="Times New Roman" w:hAnsi="Times New Roman"/>
                 <w:b/>
                 <w:sz w:val="28"/>
                 <w:szCs w:val="28"/>
@@ -3940,7 +4114,7 @@
             </w:pPr>
             <w:r>
               <w:rPr>
-                <w:rFonts w:cs="Arial"/>
+                <w:rFonts w:ascii="Times New Roman" w:hAnsi="Times New Roman"/>
                 <w:b/>
                 <w:sz w:val="28"/>
                 <w:szCs w:val="28"/>
@@ -3954,7 +4128,7 @@
     <w:p>
       <w:pPr>
         <w:rPr>
-          <w:rFonts w:cs="Arial"/>
+          <w:rFonts w:ascii="Times New Roman" w:hAnsi="Times New Roman"/>
           <w:sz w:val="28"/>
           <w:szCs w:val="28"/>
         </w:rPr>
@@ -8242,4 +8416,16 @@
   <a:objectDefaults/>
   <a:extraClrSchemeLst/>
 </a:theme>
+</file>
+
+<file path=customXml/item1.xml><?xml version="1.0" encoding="utf-8"?>
+<b:Sources xmlns:b="http://schemas.openxmlformats.org/officeDocument/2006/bibliography" xmlns="http://schemas.openxmlformats.org/officeDocument/2006/bibliography" SelectedStyle="\APASixthEditionOfficeOnline.xsl" StyleName="APA" Version="6"/>
+</file>
+
+<file path=customXml/itemProps1.xml><?xml version="1.0" encoding="utf-8"?>
+<ds:datastoreItem xmlns:ds="http://schemas.openxmlformats.org/officeDocument/2006/customXml" ds:itemID="{C5F041E8-C605-4A8B-B2A6-25A4E1F26185}">
+  <ds:schemaRefs>
+    <ds:schemaRef ds:uri="http://schemas.openxmlformats.org/officeDocument/2006/bibliography"/>
+  </ds:schemaRefs>
+</ds:datastoreItem>
 </file>
</xml_diff>